<commit_message>
Physiology clean cites ready for draft pass
</commit_message>
<xml_diff>
--- a/thesis.docx
+++ b/thesis.docx
@@ -338,7 +338,18 @@
         <w:pStyle w:val="BodyText"/>
       </w:pPr>
       <w:r>
-        <w:t xml:space="preserve">We are more interested in the leveraging the hand as a readout of flexible motor behavior than we are in the kinematics of hand movement itself. For this reason, we chose to develop an experimental setup that is capable of recording directly from muscle activations. We achieve this through surface electromyography recordings taken from the forearms controlling subjects’ dominant hands. This allows us to track the sequential selection of muscle these contractions during skill acquisition and subsequent goal-oriented muscle activations. As we are interested in subjects’ abilities to acquire new skills, we design tasks that require subjects to use available, but uncommon, motor activations. We then track the selection and execution of these activation during virtual tasks. The details of how this is achieved are described in Section ??.</w:t>
+        <w:t xml:space="preserve">We are more interested in the leveraging the hand as a readout of flexible motor behavior than we are in the kinematics of hand movement itself. For this reason, we chose to develop an experimental setup that is capable of recording directly from muscle activations. We achieve this through surface electromyography recordings taken from the forearms controlling subjects’ dominant hands. This allows us to track the sequential selection of muscle these contractions during skill acquisition and subsequent goal-oriented muscle activations. As we are interested in subjects’ abilities to acquire new skills, we design tasks that require subjects to use available, but uncommon, motor activations. We then track the selection and execution of these activation during virtual tasks. The details of how this is achieved are described in Section </w:t>
+      </w:r>
+      <w:hyperlink w:anchor="sec:experiment">
+        <w:r>
+          <w:rPr>
+            <w:rStyle w:val="Hyperlink"/>
+          </w:rPr>
+          <w:t xml:space="preserve">3</w:t>
+        </w:r>
+      </w:hyperlink>
+      <w:r>
+        <w:t xml:space="preserve">.</w:t>
       </w:r>
     </w:p>
     <w:p>
@@ -360,11 +371,22 @@
         <w:pStyle w:val="BodyText"/>
       </w:pPr>
       <w:r>
-        <w:t xml:space="preserve">Using data from our experimental setup, we hope to gain an understanding of how the structure of muscle activation variability in evolves during skill acquisition and how the motor system constructs skilled movement through the composition of component muscle coactivations. We believe that to make progress on these two lines of enquiry we should work to reconcile the language of the experimental sensorimotor control and learning community with the language of the control theory and reinforcement learning community, as each of these communities shares a common goal of understanding the computation underlying the production of skilled movement. Here we develop several models in this direction, as described in Section ??.</w:t>
+        <w:t xml:space="preserve">Using data from our experimental setup, we hope to gain an understanding of how the structure of muscle activation variability in evolves during skill acquisition and how the motor system constructs skilled movement through the composition of component muscle coactivations. We believe that to make progress on these two lines of enquiry we should work to reconcile the language of the experimental sensorimotor control and learning community with the language of the control theory and reinforcement learning community, as each of these communities shares a common goal of understanding the computation underlying the production of skilled movement. Here we develop several models in this direction, as described in Section </w:t>
+      </w:r>
+      <w:hyperlink w:anchor="sec:theory">
+        <w:r>
+          <w:rPr>
+            <w:rStyle w:val="Hyperlink"/>
+          </w:rPr>
+          <w:t xml:space="preserve">5</w:t>
+        </w:r>
+      </w:hyperlink>
+      <w:r>
+        <w:t xml:space="preserve">.</w:t>
       </w:r>
     </w:p>
     <w:bookmarkEnd w:id="22"/>
-    <w:bookmarkStart w:id="43" w:name="sec:physiology"/>
+    <w:bookmarkStart w:id="27" w:name="sec:physiology"/>
     <w:p>
       <w:pPr>
         <w:pStyle w:val="Heading1"/>
@@ -379,7 +401,7 @@
         <w:tab/>
       </w:r>
       <w:r>
-        <w:t xml:space="preserve">Physiology of the Motor System</w:t>
+        <w:t xml:space="preserve">Physiology of the Skilled Movement</w:t>
       </w:r>
     </w:p>
     <w:p>
@@ -417,7 +439,23 @@
         <w:pStyle w:val="FirstParagraph"/>
       </w:pPr>
       <w:r>
-        <w:t xml:space="preserve">As our hope is to make progress engineering naturalistic artificial movement, it will be beneficial to review what is known about the biological movement system. Beginning with the architecture of the motor system and it’s relation to dexterity will provide a scaffold on which we can hang our experimental and theoretical investigations. Specifically, we can use results from prior physiological investigations to ground our perspective on the computations relevant to skilled hand movements. The dexterous solutions produced by the human motor system rely on a incredibly complex architecture. Specifically, we believe that this system’s spectrum of modularity paired with its redundancy in the space of feedback controllers are crucial for its dexterity.</w:t>
+        <w:t xml:space="preserve">The thesis of this section is that the motor system’s organizing principle is redundancy at all levels, and that it’s this redundancy that gives us flexibility. This flexibility is illustrated in the CNS’s demonstrated hierarchy in both planning and execution of action.</w:t>
+      </w:r>
+    </w:p>
+    <w:p>
+      <w:pPr>
+        <w:pStyle w:val="BodyText"/>
+      </w:pPr>
+      <w:r>
+        <w:t xml:space="preserve">As our hope is to make progress engineering naturalistic artificial movement, it will be beneficial to review what is known about the biological movement system. Beginning with the architecture of the motor system and it’s relation to dexterity will provide a scaffold on which we can hang our experimental and theoretical investigations. Specifically, we can use results from prior physiological investigations to ground our perspective on the computations relevant to skilled hand movements. The dexterous solutions produced by the human motor system rely on a incredibly complex architecture. Specifically, we believe that this system’s spectrum of modularity and redundancy are crucial for this dexterity.</w:t>
+      </w:r>
+    </w:p>
+    <w:p>
+      <w:pPr>
+        <w:pStyle w:val="BodyText"/>
+      </w:pPr>
+      <w:r>
+        <w:t xml:space="preserve">Here we are interested in illustrating in detail the computational burden the motor system faces when producing movement. In particular, we highlight the redundancies present at multiple levels in the motor system as well as the requirement to respond online to changing a environment during movement execution.</w:t>
       </w:r>
     </w:p>
     <w:bookmarkStart w:id="23" w:name="motor-units-to-muscles"/>
@@ -550,58 +588,23 @@
         <w:pStyle w:val="BodyText"/>
       </w:pPr>
       <w:r>
-        <w:t xml:space="preserve">Studies have attempted to quantify the number of effective degrees of freedom of the hand with various methods. This has primarily been taken to mean the number of linear features which contain a desired level of the original signal variance, where the signal is the joint angles of the hand engaged in various behaviors</w:t>
-      </w:r>
-      <w:hyperlink w:anchor="ref-Ingram2009">
+        <w:t xml:space="preserve">From our brief tour of the anatomy, we have seen how the motor system is highly distributed. We believe this structure exists in order to facilitate the adaptation and learning of new movements in a range of contexts. We don’t take the fact that there are a small number of linear features of joint angles and velocities across behaviors to mean that humans are not capable of learning a wide range of motor outputs given the requisite feedback and training. The production of this variety lies in the motor system’s ability to wield muscle coactivations, hardwired or not, as well as its ability to individuate movements in specific instances which require it.</w:t>
+      </w:r>
+    </w:p>
+    <w:p>
+      <w:pPr>
+        <w:pStyle w:val="BodyText"/>
+      </w:pPr>
+      <w:r>
+        <w:t xml:space="preserve">For example, skilled piano performers have been found to exhibit a higher degree of independent movement among the fingers compared to control participants. Control groups displayed a hierarchical, presumably low-dimensional, organization of finger movement patterns, while pianists showed distinct but individuated movement patterns</w:t>
+      </w:r>
+      <w:hyperlink w:anchor="X4dc00dedced9f9ba3323772d0f56701b6c4a75d">
         <w:r>
           <w:rPr>
             <w:rStyle w:val="Hyperlink"/>
             <w:vertAlign w:val="superscript"/>
           </w:rPr>
           <w:t xml:space="preserve">11</w:t>
-        </w:r>
-      </w:hyperlink>
-      <w:r>
-        <w:rPr>
-          <w:vertAlign w:val="superscript"/>
-        </w:rPr>
-        <w:t xml:space="preserve">,</w:t>
-      </w:r>
-      <w:hyperlink w:anchor="ref-yanUnexpectedComplexityEveryday2020">
-        <w:r>
-          <w:rPr>
-            <w:rStyle w:val="Hyperlink"/>
-            <w:vertAlign w:val="superscript"/>
-          </w:rPr>
-          <w:t xml:space="preserve">12</w:t>
-        </w:r>
-      </w:hyperlink>
-      <w:r>
-        <w:t xml:space="preserve">. These methods have resulted in various interpretations between 2 and 8 fundamental hand features. Overall, however, there is agreement in the literally that the effective number of degrees of freedom is markedly less than the theoretical maximum number. Whether this is due to hardwired upstream constraints or evidence of a motor control strategy remains debated.</w:t>
-      </w:r>
-    </w:p>
-    <w:p>
-      <w:pPr>
-        <w:pStyle w:val="BodyText"/>
-      </w:pPr>
-      <w:r>
-        <w:t xml:space="preserve">From our brief tour of the anatomy, we have seen how the motor system is highly distributed. We believe this structure exists in order to facilitate the adaptation and learning of new movements in a range of contexts. We don’t take the fact that there are a small number of linear features of joint angles and velocities across behaviors to mean that humans are not capable of learning a wide range of motor outputs given the requisite feedback and training. The production of this variety lies in the motor system’s ability to wield muscle coactivations, hardwired or not, as well as its ability to individuate movements in specific instances which require it.</w:t>
-      </w:r>
-    </w:p>
-    <w:p>
-      <w:pPr>
-        <w:pStyle w:val="BodyText"/>
-      </w:pPr>
-      <w:r>
-        <w:t xml:space="preserve">For example, skilled piano performers have been found to exhibit a higher degree of independent movement among the fingers compared to control participants. Control groups displayed a hierarchical, presumably low-dimensional, organization of finger movement patterns, while pianists showed distinct but individuated movement patterns</w:t>
-      </w:r>
-      <w:hyperlink w:anchor="X4dc00dedced9f9ba3323772d0f56701b6c4a75d">
-        <w:r>
-          <w:rPr>
-            <w:rStyle w:val="Hyperlink"/>
-            <w:vertAlign w:val="superscript"/>
-          </w:rPr>
-          <w:t xml:space="preserve">13</w:t>
         </w:r>
       </w:hyperlink>
       <w:r>
@@ -628,7 +631,7 @@
         <w:pStyle w:val="BodyText"/>
       </w:pPr>
       <w:r>
-        <w:t xml:space="preserve">Overall, we are interested in investigating…</w:t>
+        <w:t xml:space="preserve">Overall, we are interested in investigating how the nervous system produces commands which excite</w:t>
       </w:r>
     </w:p>
     <w:bookmarkEnd w:id="23"/>
@@ -652,29 +655,720 @@
     </w:p>
     <w:p>
       <w:pPr>
+        <w:pStyle w:val="BlockText"/>
+      </w:pPr>
+      <w:r>
+        <w:rPr>
+          <w:iCs/>
+          <w:i/>
+        </w:rPr>
+        <w:t xml:space="preserve">We have some idea as to the intricate design of the puppet and the puppet strings, but we lack insight into the mind of the puppeteer.</w:t>
+      </w:r>
+    </w:p>
+    <w:p>
+      <w:pPr>
+        <w:pStyle w:val="BlockText"/>
+      </w:pPr>
+      <w:r>
+        <w:t xml:space="preserve">— Bizzi &amp; Ajemian,</w:t>
+      </w:r>
+      <w:r>
+        <w:t xml:space="preserve"> </w:t>
+      </w:r>
+      <w:r>
+        <w:rPr>
+          <w:iCs/>
+          <w:i/>
+        </w:rPr>
+        <w:t xml:space="preserve">2020</w:t>
+      </w:r>
+    </w:p>
+    <w:p>
+      <w:pPr>
         <w:pStyle w:val="FirstParagraph"/>
       </w:pPr>
       <w:r>
-        <w:t xml:space="preserve">Just as many fibers may be innervated by a single AMN, many supraspinal neurons act on single AMNs, either directly through corticomotoneuronal connections or through a variety of spinal interneuron circuits.</w:t>
-      </w:r>
-    </w:p>
-    <w:p>
-      <w:pPr>
-        <w:pStyle w:val="BodyText"/>
-      </w:pPr>
-      <w:r>
-        <w:t xml:space="preserve">The spinal cord’s neuronal organization is based on relatively rigid muscular synergies, and a mechanism to fractionate this is of particular importance for the muscles of the hands and digits which may need to be employed in a variety of flexible associations during voluntary movements. Corticomotoneuronal connections offers the primate motor system a method of such fractionating.</w:t>
-      </w:r>
-    </w:p>
-    <w:p>
-      <w:pPr>
-        <w:pStyle w:val="BodyText"/>
-      </w:pPr>
-      <w:r>
-        <w:t xml:space="preserve">Rathelot and Strick have found subdivisions of primary motor cortex</w:t>
-      </w:r>
-    </w:p>
-    <w:bookmarkStart w:id="24" w:name="synergies"/>
+        <w:t xml:space="preserve">Nikolai Bernstein coined the phrase</w:t>
+      </w:r>
+      <w:r>
+        <w:t xml:space="preserve"> </w:t>
+      </w:r>
+      <w:r>
+        <w:t xml:space="preserve">“</w:t>
+      </w:r>
+      <w:r>
+        <w:t xml:space="preserve">the degrees-of-freedom problem</w:t>
+      </w:r>
+      <w:r>
+        <w:t xml:space="preserve">”</w:t>
+      </w:r>
+      <w:r>
+        <w:t xml:space="preserve"> </w:t>
+      </w:r>
+      <w:r>
+        <w:t xml:space="preserve">to describe the redundancy inherent in motor action stemming from a large number of degrees of freedom required coordination to achieve a goal.</w:t>
+      </w:r>
+      <w:hyperlink w:anchor="ref-Bernstein1967">
+        <w:r>
+          <w:rPr>
+            <w:rStyle w:val="Hyperlink"/>
+            <w:vertAlign w:val="superscript"/>
+          </w:rPr>
+          <w:t xml:space="preserve">5</w:t>
+        </w:r>
+      </w:hyperlink>
+      <w:r>
+        <w:t xml:space="preserve"> As we have seen, this redundancy exists at all scales of the motor system, from joints and muscles to motor units and their upstream synaptic partners. Rather than asking how the motor control system deals with this overwhelming complexity, we might instead ask why this complexity is evolutionarily advantageous to begin with. What does the availability of this redundancy afford the motor system? How does this redundancy enable dexterous movement?</w:t>
+      </w:r>
+    </w:p>
+    <w:p>
+      <w:pPr>
+        <w:pStyle w:val="BodyText"/>
+      </w:pPr>
+      <w:r>
+        <w:t xml:space="preserve">A considerable amount of discussion has focused on the existence of synergies as a simplifying structure which allows the motor system to solve the redundancy problem. Motor synergy can be used as a descriptive term describing the spatiotemporal coactivation of muscles necessary for an ongoing task. It can also be used as a normative idea of neural control which implies a constraint in the dimensionality of the supraspinal controller, seen as an evolutionary means of simplifying the high-dimensional control task.</w:t>
+      </w:r>
+    </w:p>
+    <w:p>
+      <w:pPr>
+        <w:pStyle w:val="BodyText"/>
+      </w:pPr>
+      <w:r>
+        <w:t xml:space="preserve">Normative model of motor coordination</w:t>
+      </w:r>
+    </w:p>
+    <w:p>
+      <w:pPr>
+        <w:pStyle w:val="BodyText"/>
+      </w:pPr>
+      <w:r>
+        <w:t xml:space="preserve">Many works promoting the concept of synergies as a hard-wired organizing feature of the motor system deal with low-dimensional movements mostly in non-primate and non-mammal preparations.</w:t>
+      </w:r>
+      <w:hyperlink w:anchor="ref-DAvella2003">
+        <w:r>
+          <w:rPr>
+            <w:rStyle w:val="Hyperlink"/>
+            <w:vertAlign w:val="superscript"/>
+          </w:rPr>
+          <w:t xml:space="preserve">12</w:t>
+        </w:r>
+      </w:hyperlink>
+    </w:p>
+    <w:p>
+      <w:pPr>
+        <w:pStyle w:val="BodyText"/>
+      </w:pPr>
+      <w:r>
+        <w:t xml:space="preserve">Studies have attempted to quantify the number of effective degrees of freedom of the hand with various methods. This has primarily been taken to be the number of linear features which contain a desired level of the original signal variance, where the signal is the joint angles of the hand engaged in various behaviors[</w:t>
+      </w:r>
+      <w:hyperlink w:anchor="ref-Ingram2009">
+        <w:r>
+          <w:rPr>
+            <w:rStyle w:val="Hyperlink"/>
+            <w:vertAlign w:val="superscript"/>
+          </w:rPr>
+          <w:t xml:space="preserve">13</w:t>
+        </w:r>
+      </w:hyperlink>
+      <w:r>
+        <w:t xml:space="preserve">;TodorovDimensionality2005;</w:t>
+      </w:r>
+      <w:hyperlink w:anchor="ref-yanUnexpectedComplexityEveryday2020">
+        <w:r>
+          <w:rPr>
+            <w:rStyle w:val="Hyperlink"/>
+            <w:vertAlign w:val="superscript"/>
+          </w:rPr>
+          <w:t xml:space="preserve">14</w:t>
+        </w:r>
+      </w:hyperlink>
+      <w:r>
+        <w:t xml:space="preserve">]. These methods have generally resulted in approximately 8 linear features of hand kinematics to solve a variety of tasks, with disagreements found in task and subject differences. The latter study argues that the motor repertoire required is hardly high-dimensional when compared to the dimensionality of the visual feature extraction system.</w:t>
+      </w:r>
+    </w:p>
+    <w:p>
+      <w:pPr>
+        <w:pStyle w:val="BodyText"/>
+      </w:pPr>
+      <w:r>
+        <w:t xml:space="preserve">Overall, however, there is agreement in the literature that the effective number of degrees of freedom is markedly less than the theoretical maximum number. Whether this is due to hardwired upstream constraints or evidence of a motor control strategy remains debated.</w:t>
+      </w:r>
+    </w:p>
+    <w:p>
+      <w:pPr>
+        <w:pStyle w:val="BodyText"/>
+      </w:pPr>
+      <w:r>
+        <w:t xml:space="preserve">While we do not deny the existence of synergistic muscle coactivation and constraints existent in the architecture of the hand and its control system, we believe that the concept of synergies is often attributed to the process of motor control as opposed to a straightforward structural constraint.</w:t>
+      </w:r>
+    </w:p>
+    <w:p>
+      <w:pPr>
+        <w:pStyle w:val="BodyText"/>
+      </w:pPr>
+      <w:r>
+        <w:t xml:space="preserve">Are synergies learned or are they hardwired? If they’re hardwired, what physiological subsystem contains this hardwiring? We don’t need to take a side because there is clear evidence that humans overcome synergies to adapt their motor outputs to solve novel tasks and overcome all types of changes in the motor loop (injury, fatigue, prism goggles, etc.) via well-studied (in laboratory tasks at least) adaptation mechanisms [Helmholtz, Wolpert, Todorov, newer work on synergy shifts such as.</w:t>
+      </w:r>
+      <w:hyperlink w:anchor="ref-DeRugy2012">
+        <w:r>
+          <w:rPr>
+            <w:rStyle w:val="Hyperlink"/>
+            <w:vertAlign w:val="superscript"/>
+          </w:rPr>
+          <w:t xml:space="preserve">15</w:t>
+        </w:r>
+      </w:hyperlink>
+      <w:r>
+        <w:t xml:space="preserve"> The more interesting questions ask on what timescales and by what mechanisms does learning occur, and can we reverse engineer paradigms and tasks that improve the learning rate.</w:t>
+      </w:r>
+    </w:p>
+    <w:p>
+      <w:pPr>
+        <w:pStyle w:val="BodyText"/>
+      </w:pPr>
+      <w:r>
+        <w:t xml:space="preserve">In one study,</w:t>
+      </w:r>
+      <w:r>
+        <w:t xml:space="preserve"> </w:t>
+      </w:r>
+      <w:r>
+        <w:t xml:space="preserve">“</w:t>
+      </w:r>
+      <w:r>
+        <w:t xml:space="preserve">synergies</w:t>
+      </w:r>
+      <w:r>
+        <w:t xml:space="preserve">”</w:t>
+      </w:r>
+      <w:r>
+        <w:t xml:space="preserve"> </w:t>
+      </w:r>
+      <w:r>
+        <w:t xml:space="preserve">changed over the course of the experiment as subjects adapted to the novel perturbation. This is very promising.</w:t>
+      </w:r>
+    </w:p>
+    <w:p>
+      <w:pPr>
+        <w:pStyle w:val="BodyText"/>
+      </w:pPr>
+      <w:r>
+        <w:t xml:space="preserve">Our definition of synergy is simply a sequence of coordinated muscle activations. It has been shown that this arises spontaneously through an optimal feeback control system which contains redundancy.</w:t>
+      </w:r>
+    </w:p>
+    <w:p>
+      <w:pPr>
+        <w:pStyle w:val="BodyText"/>
+      </w:pPr>
+      <w:r>
+        <w:t xml:space="preserve">Synergetic control implies control in the space of a low-dimensional set of synergy weights rather than independent control over the actuator dimensions themselves. The control dimensions are functionally coupled as a result of synergetic action, which both simplifies the control task and constrains behavior to the low-dimensional subspace defined by the synergy weights.</w:t>
+      </w:r>
+      <w:hyperlink w:anchor="ref-merelHierarchicalMotorControl2019a">
+        <w:r>
+          <w:rPr>
+            <w:rStyle w:val="Hyperlink"/>
+            <w:bCs/>
+            <w:b/>
+            <w:vertAlign w:val="superscript"/>
+          </w:rPr>
+          <w:t xml:space="preserve">merelHierarchicalMotorControl2019a?</w:t>
+        </w:r>
+      </w:hyperlink>
+    </w:p>
+    <w:p>
+      <w:pPr>
+        <w:pStyle w:val="BodyText"/>
+      </w:pPr>
+      <w:r>
+        <w:t xml:space="preserve">“</w:t>
+      </w:r>
+      <w:r>
+        <w:t xml:space="preserve">the problem of supraspinal pattern formation</w:t>
+      </w:r>
+      <w:r>
+        <w:t xml:space="preserve">”</w:t>
+      </w:r>
+      <w:r>
+        <w:t xml:space="preserve"> </w:t>
+      </w:r>
+      <w:r>
+        <w:t xml:space="preserve">(Bizzi) – how the CNS produces control signals in a range of contexts and in response to continually changing task demands.</w:t>
+      </w:r>
+    </w:p>
+    <w:p>
+      <w:pPr>
+        <w:pStyle w:val="BodyText"/>
+      </w:pPr>
+      <w:r>
+        <w:t xml:space="preserve">there is never true feedforward control, in this sense. rather feedback control is modulated based on both internal predictions and incoming external data. cerebellum is thought of as a state prediction machine</w:t>
+      </w:r>
+    </w:p>
+    <w:p>
+      <w:pPr>
+        <w:pStyle w:val="BodyText"/>
+      </w:pPr>
+      <w:r>
+        <w:t xml:space="preserve">rather than the CNS</w:t>
+      </w:r>
+      <w:r>
+        <w:t xml:space="preserve"> </w:t>
+      </w:r>
+      <w:r>
+        <w:t xml:space="preserve">“</w:t>
+      </w:r>
+      <w:r>
+        <w:t xml:space="preserve">choosing</w:t>
+      </w:r>
+      <w:r>
+        <w:t xml:space="preserve">”</w:t>
+      </w:r>
+      <w:r>
+        <w:t xml:space="preserve"> </w:t>
+      </w:r>
+      <w:r>
+        <w:t xml:space="preserve">synergetic action or</w:t>
+      </w:r>
+      <w:r>
+        <w:t xml:space="preserve"> </w:t>
+      </w:r>
+      <w:r>
+        <w:t xml:space="preserve">“</w:t>
+      </w:r>
+      <w:r>
+        <w:t xml:space="preserve">simplifying movement</w:t>
+      </w:r>
+      <w:r>
+        <w:t xml:space="preserve">”</w:t>
+      </w:r>
+      <w:r>
+        <w:t xml:space="preserve"> </w:t>
+      </w:r>
+      <w:r>
+        <w:t xml:space="preserve">through synergetic action, synergies fall out of a optimization strategy which trades off effort and accuracy. Effort, here, corresponds to independent control of individual control dimensions.</w:t>
+      </w:r>
+    </w:p>
+    <w:p>
+      <w:pPr>
+        <w:pStyle w:val="BodyText"/>
+      </w:pPr>
+      <w:r>
+        <w:t xml:space="preserve">Rather than corresponding to structures directly in the neural controller, we maintain that the structure of the neural controller is more complex for the hand, which most likely contains a spectrum of modularity in order to mainatain its role as a flexible instrument. synergetic action, then, is not the strategy per se, but rather the computation and structure of the human movement machine results in coordinative action as the obvious solution to a redundant system</w:t>
+      </w:r>
+    </w:p>
+    <w:p>
+      <w:pPr>
+        <w:pStyle w:val="BodyText"/>
+      </w:pPr>
+      <w:r>
+        <w:t xml:space="preserve">If we limit ourselves to synergetic control, then we have simply passed the problem to a lower-dimensional one of the same fundamental nature, namely how synergies activations are activated in time by the supraspinal system to achieve task goals, what Bizzi and Ajemian refer to as a lack of</w:t>
+      </w:r>
+      <w:r>
+        <w:t xml:space="preserve"> </w:t>
+      </w:r>
+      <w:r>
+        <w:t xml:space="preserve">“</w:t>
+      </w:r>
+      <w:r>
+        <w:t xml:space="preserve">insight into the mind of the puppeteer</w:t>
+      </w:r>
+      <w:r>
+        <w:t xml:space="preserve">”</w:t>
+      </w:r>
+      <w:hyperlink w:anchor="ref-bizziMotorPlanningExecution2020">
+        <w:r>
+          <w:rPr>
+            <w:rStyle w:val="Hyperlink"/>
+            <w:vertAlign w:val="superscript"/>
+          </w:rPr>
+          <w:t xml:space="preserve">16</w:t>
+        </w:r>
+      </w:hyperlink>
+      <w:r>
+        <w:t xml:space="preserve">.</w:t>
+      </w:r>
+    </w:p>
+    <w:p>
+      <w:pPr>
+        <w:pStyle w:val="BodyText"/>
+      </w:pPr>
+      <w:r>
+        <w:t xml:space="preserve">there is a reason for this complexity, we believe it underlies dexterity and learning</w:t>
+      </w:r>
+    </w:p>
+    <w:p>
+      <w:pPr>
+        <w:pStyle w:val="BodyText"/>
+      </w:pPr>
+      <w:r>
+        <w:t xml:space="preserve">Roger Porter and Roger Lemon’s 1995 book</w:t>
+      </w:r>
+      <w:r>
+        <w:t xml:space="preserve"> </w:t>
+      </w:r>
+      <w:r>
+        <w:rPr>
+          <w:iCs/>
+          <w:i/>
+        </w:rPr>
+        <w:t xml:space="preserve">The Corticospinal Tract and Voluntary Movement</w:t>
+      </w:r>
+      <w:r>
+        <w:t xml:space="preserve"> </w:t>
+      </w:r>
+      <w:r>
+        <w:t xml:space="preserve">is a treasure trove of insights about the primate corticospinal tract. For our purposes, the key insight of the work is that</w:t>
+      </w:r>
+      <w:r>
+        <w:t xml:space="preserve"> </w:t>
+      </w:r>
+      <w:r>
+        <w:t xml:space="preserve">“</w:t>
+      </w:r>
+      <w:r>
+        <w:t xml:space="preserve">the organization of the spinal cord is based on relatively rigid muscular modes, and a mechanism to fractionate this is of particular importance for the muscles of the hands and digits which may need to be employed in a variety of flexible associations during voluntary movements.</w:t>
+      </w:r>
+      <w:r>
+        <w:t xml:space="preserve">”</w:t>
+      </w:r>
+      <w:r>
+        <w:t xml:space="preserve"> </w:t>
+      </w:r>
+      <w:r>
+        <w:t xml:space="preserve">Monosynaptic corticospinal, or corticomotoneuronal (CM), connections offers the primate motor system a method of such fractionation, and careful anatomical work has shown how CM connections are well-developed in primates use tools requiring dexterity</w:t>
+      </w:r>
+      <w:hyperlink w:anchor="ref-lemonStartingStoppingMovement2019">
+        <w:r>
+          <w:rPr>
+            <w:rStyle w:val="Hyperlink"/>
+            <w:vertAlign w:val="superscript"/>
+          </w:rPr>
+          <w:t xml:space="preserve">17</w:t>
+        </w:r>
+      </w:hyperlink>
+      <w:r>
+        <w:t xml:space="preserve">. This individuation is not one-to-one, and the hallmark of CM connections is their influence over multiple muscle compartments as well as multiple muscles, though typically agonist or antagonist sets</w:t>
+      </w:r>
+      <w:hyperlink w:anchor="ref-cheneyFunctionalClassesPrimate1980">
+        <w:r>
+          <w:rPr>
+            <w:rStyle w:val="Hyperlink"/>
+            <w:vertAlign w:val="superscript"/>
+          </w:rPr>
+          <w:t xml:space="preserve">18</w:t>
+        </w:r>
+      </w:hyperlink>
+      <w:r>
+        <w:t xml:space="preserve">. Just as many fibers may be innervated by a single AMN, up to thousands of neurons contact single AMNs through corticomotoneuronal connections or a variety of spinal interneuron circuits. Experimental evidence in primates has show that the convergence of many CM collateral fibers onto AMNs driving the distal muscles in particular can produce a fine grading of activity over motor units driving the distal joints. Recent work has supported the idea that the corticomotoneuronal (CM) tract acts in coordination with synergistic muscle activations of the hand to achieve control that is balanced between modularity and flexibility. These findings suggest that there is a bipartite structure in human motor cortex driving dexterous control of the distal part of the upper limb which is due to evolutionary pressure to quickly generalize between tasks</w:t>
+      </w:r>
+      <w:hyperlink w:anchor="ref-Rathelot2009">
+        <w:r>
+          <w:rPr>
+            <w:rStyle w:val="Hyperlink"/>
+            <w:vertAlign w:val="superscript"/>
+          </w:rPr>
+          <w:t xml:space="preserve">19</w:t>
+        </w:r>
+      </w:hyperlink>
+      <w:r>
+        <w:rPr>
+          <w:vertAlign w:val="superscript"/>
+        </w:rPr>
+        <w:t xml:space="preserve">–</w:t>
+      </w:r>
+      <w:hyperlink w:anchor="ref-Takei2017">
+        <w:r>
+          <w:rPr>
+            <w:rStyle w:val="Hyperlink"/>
+            <w:vertAlign w:val="superscript"/>
+          </w:rPr>
+          <w:t xml:space="preserve">21</w:t>
+        </w:r>
+      </w:hyperlink>
+      <w:r>
+        <w:t xml:space="preserve">.</w:t>
+      </w:r>
+    </w:p>
+    <w:p>
+      <w:pPr>
+        <w:pStyle w:val="BodyText"/>
+      </w:pPr>
+      <w:r>
+        <w:t xml:space="preserve">Though there is evidence that this control isn’t dichotomous, but a spectrum of overriding fractionation atop a vestigial system of synergistic action [@]. motor dimensions much more complex than kinematics or dynamics</w:t>
+      </w:r>
+    </w:p>
+    <w:p>
+      <w:pPr>
+        <w:pStyle w:val="BodyText"/>
+      </w:pPr>
+      <w:r>
+        <w:t xml:space="preserve">griffin finds that CM cells are functionally tuned to a muscle’s mode of activity– agonist, fixator, etc.</w:t>
+      </w:r>
+      <w:r>
+        <w:t xml:space="preserve"> </w:t>
+      </w:r>
+      <w:r>
+        <w:t xml:space="preserve">“</w:t>
+      </w:r>
+      <w:r>
+        <w:t xml:space="preserve">the direct access to motoneurons afforded by CM cells enables New M1 to bypass spinal cord mechanisms and sculpt novel patterns of motor output that are essential for highly skilled movements</w:t>
+      </w:r>
+      <w:r>
+        <w:t xml:space="preserve">”</w:t>
+      </w:r>
+      <w:hyperlink w:anchor="Xe4ce91f75c0ba1bd76301cfdd9381fcdf57f708">
+        <w:r>
+          <w:rPr>
+            <w:rStyle w:val="Hyperlink"/>
+            <w:vertAlign w:val="superscript"/>
+          </w:rPr>
+          <w:t xml:space="preserve">20</w:t>
+        </w:r>
+      </w:hyperlink>
+    </w:p>
+    <w:p>
+      <w:pPr>
+        <w:pStyle w:val="BodyText"/>
+      </w:pPr>
+      <w:r>
+        <w:t xml:space="preserve">CM connections are only present in the primate corticospinal tract. It appears that the rodent CST contains CM connections until they recede around P10</w:t>
+      </w:r>
+      <w:hyperlink w:anchor="Xafcacc2ae6fc367f8e9a061a9c17fa596c31ea4">
+        <w:r>
+          <w:rPr>
+            <w:rStyle w:val="Hyperlink"/>
+            <w:bCs/>
+            <w:b/>
+            <w:vertAlign w:val="superscript"/>
+          </w:rPr>
+          <w:t xml:space="preserve">kawasawaControlSpeciesdependentCorticomotoneuronal2017?</w:t>
+        </w:r>
+      </w:hyperlink>
+      <w:r>
+        <w:rPr>
+          <w:vertAlign w:val="superscript"/>
+        </w:rPr>
+        <w:t xml:space="preserve">,</w:t>
+      </w:r>
+      <w:hyperlink w:anchor="ref-murabeHigherPrimatelikeDirect2018">
+        <w:r>
+          <w:rPr>
+            <w:rStyle w:val="Hyperlink"/>
+            <w:bCs/>
+            <w:b/>
+            <w:vertAlign w:val="superscript"/>
+          </w:rPr>
+          <w:t xml:space="preserve">murabeHigherPrimatelikeDirect2018?</w:t>
+        </w:r>
+      </w:hyperlink>
+    </w:p>
+    <w:p>
+      <w:pPr>
+        <w:pStyle w:val="BodyText"/>
+      </w:pPr>
+      <w:r>
+        <w:t xml:space="preserve">For our work, this is interesting as its physiological support that there is something more to dexterous movement than the supraspinal activation of synergy weights, but a spectrum of movement from synergistic to individuated.</w:t>
+      </w:r>
+    </w:p>
+    <w:p>
+      <w:pPr>
+        <w:pStyle w:val="BodyText"/>
+      </w:pPr>
+      <w:r>
+        <w:t xml:space="preserve">cells also play a role in the inhibition of antagonist muscles prior to contractions required for movement</w:t>
+      </w:r>
+      <w:hyperlink w:anchor="ref-griffinMotorCortexUses2020">
+        <w:r>
+          <w:rPr>
+            <w:rStyle w:val="Hyperlink"/>
+            <w:vertAlign w:val="superscript"/>
+          </w:rPr>
+          <w:t xml:space="preserve">22</w:t>
+        </w:r>
+      </w:hyperlink>
+    </w:p>
+    <w:p>
+      <w:pPr>
+        <w:pStyle w:val="BodyText"/>
+      </w:pPr>
+      <w:r>
+        <w:t xml:space="preserve">The UCM is not a hard-and-fast principle, as nothing as in the motor system. Rather, as we’ve seen elsehwhere, there seems to be a spectrum of control. This could be explained through a composite cost function which penalizes deviations from prior movement strategies</w:t>
+      </w:r>
+      <w:hyperlink w:anchor="X004733ed781b28fb613c114f4c14a4def5a39c6">
+        <w:r>
+          <w:rPr>
+            <w:rStyle w:val="Hyperlink"/>
+            <w:vertAlign w:val="superscript"/>
+          </w:rPr>
+          <w:t xml:space="preserve">23</w:t>
+        </w:r>
+      </w:hyperlink>
+      <w:r>
+        <w:rPr>
+          <w:rStyle w:val="FootnoteReference"/>
+        </w:rPr>
+        <w:footnoteReference w:id="24"/>
+      </w:r>
+      <w:r>
+        <w:t xml:space="preserve">.</w:t>
+      </w:r>
+    </w:p>
+    <w:p>
+      <w:pPr>
+        <w:pStyle w:val="BodyText"/>
+      </w:pPr>
+      <w:r>
+        <w:t xml:space="preserve">There are very few tasks dealing with the hand in particular. What type of task would test the hypothesis that CM connections act to fractionate synergies of the hand such that we can tune a parameter of the task to require more or less influence of these direct connections? We would like to ask a user to fractionate synergies of the hand to different levels.</w:t>
+      </w:r>
+    </w:p>
+    <w:p>
+      <w:pPr>
+        <w:pStyle w:val="BodyText"/>
+      </w:pPr>
+      <w:r>
+        <w:t xml:space="preserve">It was found that even low-variance principle components displayed significantly higher correlation within condition (specific object grasp or specific ASL sign in this case) that across condition. This suggests that lower variance PCs carry more information than simply condition-independent, or task-irrelevant noise, but instead carry task-dependent signal. This might provide support for the idea that hand control, albeit biomechanically constrained, is controlled at a much higher dimensionality than 8. This would imply that the hand control algorithm is highly task-specific and relies on a hierarchical arrangement of control perhaps similar to what is seen in spatial navigation or sequential decision-making, for instance.</w:t>
+      </w:r>
+    </w:p>
+    <w:p>
+      <w:pPr>
+        <w:pStyle w:val="BlockText"/>
+      </w:pPr>
+      <w:r>
+        <w:t xml:space="preserve">It is generally believed that the direct corticomotoneuronal (CM) pathway, which is a phylogenetically newer pathway in higher primates, plays a critical role in the fractionation of muscle ac- tivity during dexterous hand movements. However, the present study demonstrated that PreM-INs, which are phylogenetically older, have spatiotemporal properties that correlate with muscle synergies during voluntary hand movements. Therefore, it is likely that these two systems have specialized functions for the control of primate hand movements, namely</w:t>
+      </w:r>
+      <w:r>
+        <w:t xml:space="preserve"> </w:t>
+      </w:r>
+      <w:r>
+        <w:t xml:space="preserve">“</w:t>
+      </w:r>
+      <w:r>
+        <w:t xml:space="preserve">fractionated control</w:t>
+      </w:r>
+      <w:r>
+        <w:t xml:space="preserve">”</w:t>
+      </w:r>
+      <w:r>
+        <w:t xml:space="preserve"> </w:t>
+      </w:r>
+      <w:r>
+        <w:t xml:space="preserve">and</w:t>
+      </w:r>
+      <w:r>
+        <w:t xml:space="preserve"> </w:t>
+      </w:r>
+      <w:r>
+        <w:t xml:space="preserve">“</w:t>
+      </w:r>
+      <w:r>
+        <w:t xml:space="preserve">synergistic control,</w:t>
+      </w:r>
+      <w:r>
+        <w:t xml:space="preserve">”</w:t>
+      </w:r>
+      <w:r>
+        <w:t xml:space="preserve"> </w:t>
+      </w:r>
+      <w:r>
+        <w:t xml:space="preserve">respectively. The interaction of these two putative control systems might be the source of the exceptional versatility of primate hand movements. […] Optimization of balanced control may be an important factor also for the acquisition of new motor skills.</w:t>
+      </w:r>
+      <w:hyperlink w:anchor="ref-Takei2017">
+        <w:r>
+          <w:rPr>
+            <w:rStyle w:val="Hyperlink"/>
+            <w:vertAlign w:val="superscript"/>
+          </w:rPr>
+          <w:t xml:space="preserve">21</w:t>
+        </w:r>
+      </w:hyperlink>
+    </w:p>
+    <w:p>
+      <w:pPr>
+        <w:pStyle w:val="FirstParagraph"/>
+      </w:pPr>
+      <w:r>
+        <w:t xml:space="preserve">The concept of a balanced control may prove to be a fruitful direction for modeling work. The goal would be to build a model which takes into account the bipartite structure of M1 into account, and find tasks that ostensibly require the direct descending connections to fractionate learned synergies. In effect, the hypothesis to test is that CM connections override the</w:t>
+      </w:r>
+      <w:r>
+        <w:t xml:space="preserve"> </w:t>
+      </w:r>
+      <w:r>
+        <w:t xml:space="preserve">“</w:t>
+      </w:r>
+      <w:r>
+        <w:t xml:space="preserve">consolidated</w:t>
+      </w:r>
+      <w:r>
+        <w:t xml:space="preserve">”</w:t>
+      </w:r>
+      <w:r>
+        <w:t xml:space="preserve"> </w:t>
+      </w:r>
+      <w:r>
+        <w:t xml:space="preserve">patterns putatively generated via spinal circuitry.</w:t>
+      </w:r>
+    </w:p>
+    <w:p>
+      <w:pPr>
+        <w:pStyle w:val="BodyText"/>
+      </w:pPr>
+      <w:r>
+        <w:t xml:space="preserve">This notion of an</w:t>
+      </w:r>
+      <w:r>
+        <w:t xml:space="preserve"> </w:t>
+      </w:r>
+      <w:r>
+        <w:t xml:space="preserve">“</w:t>
+      </w:r>
+      <w:r>
+        <w:t xml:space="preserve">old</w:t>
+      </w:r>
+      <w:r>
+        <w:t xml:space="preserve">”</w:t>
+      </w:r>
+      <w:r>
+        <w:t xml:space="preserve"> </w:t>
+      </w:r>
+      <w:r>
+        <w:t xml:space="preserve">and</w:t>
+      </w:r>
+      <w:r>
+        <w:t xml:space="preserve"> </w:t>
+      </w:r>
+      <w:r>
+        <w:t xml:space="preserve">“</w:t>
+      </w:r>
+      <w:r>
+        <w:t xml:space="preserve">new</w:t>
+      </w:r>
+      <w:r>
+        <w:t xml:space="preserve">”</w:t>
+      </w:r>
+      <w:r>
+        <w:t xml:space="preserve"> </w:t>
+      </w:r>
+      <w:r>
+        <w:t xml:space="preserve">motor cortex is not conceptual, but has been shown using viral tracing techniques.</w:t>
+      </w:r>
+      <w:hyperlink w:anchor="ref-Rathelot2009">
+        <w:r>
+          <w:rPr>
+            <w:rStyle w:val="Hyperlink"/>
+            <w:vertAlign w:val="superscript"/>
+          </w:rPr>
+          <w:t xml:space="preserve">19</w:t>
+        </w:r>
+      </w:hyperlink>
+    </w:p>
+    <w:p>
+      <w:pPr>
+        <w:pStyle w:val="BodyText"/>
+      </w:pPr>
+      <w:r>
+        <w:t xml:space="preserve">There is work suggesting that CM connections synapse primarily on low threshold motor units that are recruited first. This would imply a difference in synergy fractionation at lower force as opposed to higher force. This can be tested by adding a force parameter within a task.</w:t>
+      </w:r>
+    </w:p>
+    <w:bookmarkStart w:id="25" w:name="motor-maps"/>
     <w:p>
       <w:pPr>
         <w:pStyle w:val="Heading3"/>
@@ -689,8 +1383,98 @@
         <w:tab/>
       </w:r>
       <w:r>
-        <w:t xml:space="preserve">Synergies</w:t>
-      </w:r>
+        <w:t xml:space="preserve">Motor Maps</w:t>
+      </w:r>
+    </w:p>
+    <w:p>
+      <w:pPr>
+        <w:pStyle w:val="FirstParagraph"/>
+      </w:pPr>
+      <w:r>
+        <w:t xml:space="preserve">if synergies aren’t the whole story with the hand, then how might we think about the neural controller?</w:t>
+      </w:r>
+    </w:p>
+    <w:p>
+      <w:pPr>
+        <w:pStyle w:val="BodyText"/>
+      </w:pPr>
+      <w:r>
+        <w:t xml:space="preserve">feedback view of movement – M1 is not an isolated movement-generating dynamical system, but a node in the network of a feedback-modulated, distributed movement machine. This is reflected in work in the rodent which suggests that task-relevant movement depends on these network connections.</w:t>
+      </w:r>
+      <w:hyperlink w:anchor="X0f8dee2e4b88f61b0e2e514140c93bf67074d33">
+        <w:r>
+          <w:rPr>
+            <w:rStyle w:val="Hyperlink"/>
+            <w:vertAlign w:val="superscript"/>
+          </w:rPr>
+          <w:t xml:space="preserve">4</w:t>
+        </w:r>
+      </w:hyperlink>
+    </w:p>
+    <w:p>
+      <w:pPr>
+        <w:pStyle w:val="BodyText"/>
+      </w:pPr>
+      <w:r>
+        <w:t xml:space="preserve">inputs to M1 include all types of sensory information as well</w:t>
+      </w:r>
+    </w:p>
+    <w:p>
+      <w:pPr>
+        <w:pStyle w:val="BodyText"/>
+      </w:pPr>
+      <w:r>
+        <w:t xml:space="preserve">all of this information means the neural controller is continuously modulating itself</w:t>
+      </w:r>
+    </w:p>
+    <w:p>
+      <w:pPr>
+        <w:pStyle w:val="BodyText"/>
+      </w:pPr>
+      <w:r>
+        <w:t xml:space="preserve">By studying patients with cerebellar ataxia, a recent study suggests that the cerebellum plays a role in the temporal recruitment of behavioral syllables, while motor cortex may be implicated in the spatial structure of synergetic action, though this study focused on 13 proximal muscles of the shoulder and arm.</w:t>
+      </w:r>
+      <w:hyperlink w:anchor="ref-bergerDoesCerebellumShape2020">
+        <w:r>
+          <w:rPr>
+            <w:rStyle w:val="Hyperlink"/>
+            <w:vertAlign w:val="superscript"/>
+          </w:rPr>
+          <w:t xml:space="preserve">24</w:t>
+        </w:r>
+      </w:hyperlink>
+    </w:p>
+    <w:p>
+      <w:pPr>
+        <w:pStyle w:val="BodyText"/>
+      </w:pPr>
+      <w:r>
+        <w:t xml:space="preserve">inputs to M1 produce stereotyped movements in primates similar to the concept of behavioral syllables</w:t>
+      </w:r>
+      <w:hyperlink w:anchor="X4a3be23f61c8bba7f8ecafc1ac75b64524686ca">
+        <w:r>
+          <w:rPr>
+            <w:rStyle w:val="Hyperlink"/>
+            <w:vertAlign w:val="superscript"/>
+          </w:rPr>
+          <w:t xml:space="preserve">25</w:t>
+        </w:r>
+      </w:hyperlink>
+      <w:r>
+        <w:rPr>
+          <w:vertAlign w:val="superscript"/>
+        </w:rPr>
+        <w:t xml:space="preserve">,</w:t>
+      </w:r>
+      <w:hyperlink w:anchor="Xedd47360e20fcc75178835d98b09068eeeab2c3">
+        <w:r>
+          <w:rPr>
+            <w:rStyle w:val="Hyperlink"/>
+            <w:vertAlign w:val="superscript"/>
+          </w:rPr>
+          <w:t xml:space="preserve">26</w:t>
+        </w:r>
+      </w:hyperlink>
     </w:p>
     <w:p>
       <w:pPr>
@@ -705,15 +1489,23 @@
         <w:pStyle w:val="FirstParagraph"/>
       </w:pPr>
       <w:r>
-        <w:t xml:space="preserve">A considerable amount of research has focused on the existence of synergies as a simplifying structure in the motor system. While we do not deny the existence of synergistic muscle coactivation and constraints existent in the architecture of the hand and its control system, we believe that the concept of synergies is often attributed to the process of motor control as opposed to a straightforward structural constraint.</w:t>
-      </w:r>
-    </w:p>
-    <w:p>
-      <w:pPr>
-        <w:pStyle w:val="BodyText"/>
-      </w:pPr>
-      <w:r>
-        <w:t xml:space="preserve">In one study,</w:t>
+        <w:t xml:space="preserve">How does the nervous system deal with new information during movement? How is this information used to update the ongoing plan?</w:t>
+      </w:r>
+    </w:p>
+    <w:p>
+      <w:pPr>
+        <w:pStyle w:val="BodyText"/>
+      </w:pPr>
+      <w:r>
+        <w:t xml:space="preserve">If motor cortex relies on inputs to function, an input-driven dynamical system, motor cortex might be looked at like a field of feedback microcircuits, integrating and transforming external inputs to sculpt ongoing movement</w:t>
+      </w:r>
+    </w:p>
+    <w:p>
+      <w:pPr>
+        <w:pStyle w:val="BodyText"/>
+      </w:pPr>
+      <w:r>
+        <w:t xml:space="preserve">Graziano found that with stimulations of 500ms, a behaviorally relevant timescale, entire movements reliably unfolded which were functional and stereotyped. They appeared to produce goal-oriented actions pulled out of other contexts such as bringing food to the mouth. Graziano refers to this as the cortical</w:t>
       </w:r>
       <w:r>
         <w:t xml:space="preserve"> </w:t>
@@ -722,48 +1514,26 @@
         <w:t xml:space="preserve">“</w:t>
       </w:r>
       <w:r>
-        <w:t xml:space="preserve">synergies</w:t>
+        <w:t xml:space="preserve">action map</w:t>
       </w:r>
       <w:r>
         <w:t xml:space="preserve">”</w:t>
       </w:r>
       <w:r>
-        <w:t xml:space="preserve"> </w:t>
-      </w:r>
-      <w:r>
-        <w:t xml:space="preserve">changed over the course of the experiment as subjects adapted to the novel perturbation. This is very promising.</w:t>
-      </w:r>
-    </w:p>
-    <w:p>
-      <w:pPr>
-        <w:pStyle w:val="BodyText"/>
-      </w:pPr>
-      <w:r>
-        <w:t xml:space="preserve">Our definition of synergy is simply a sequence of coordinated muscle activations. It has been shown that this arises spontaneously through an optimal feeback control system which contains redundancy.</w:t>
-      </w:r>
-    </w:p>
-    <w:bookmarkEnd w:id="24"/>
-    <w:bookmarkStart w:id="25" w:name="motor-maps"/>
-    <w:p>
-      <w:pPr>
-        <w:pStyle w:val="Heading3"/>
-      </w:pPr>
-      <w:r>
-        <w:rPr>
-          <w:rStyle w:val="SectionNumber"/>
-        </w:rPr>
-        <w:t xml:space="preserve">2.2.2</w:t>
-      </w:r>
-      <w:r>
-        <w:tab/>
-      </w:r>
-      <w:r>
-        <w:t xml:space="preserve">Motor Maps</w:t>
-      </w:r>
-    </w:p>
-    <w:p>
-      <w:pPr>
-        <w:pStyle w:val="FirstParagraph"/>
+        <w:t xml:space="preserve">, that these stimulations tapped into the control mechanisms of the primate’s motor system. The movements seemed to be arrange topographic not as a homonculus, but in terms of spatial endpoints.</w:t>
+      </w:r>
+    </w:p>
+    <w:p>
+      <w:pPr>
+        <w:pStyle w:val="BodyText"/>
+      </w:pPr>
+      <w:r>
+        <w:t xml:space="preserve">the organization of cortex reflects a topographical arrangement of behaviorally relevant movements</w:t>
+      </w:r>
+    </w:p>
+    <w:p>
+      <w:pPr>
+        <w:pStyle w:val="BodyText"/>
       </w:pPr>
       <w:r>
         <w:rPr>
@@ -779,9 +1549,346 @@
         <w:t xml:space="preserve">(Graziano 2010)</w:t>
       </w:r>
     </w:p>
+    <w:p>
+      <w:pPr>
+        <w:pStyle w:val="BodyText"/>
+      </w:pPr>
+      <w:r>
+        <w:t xml:space="preserve">cortex as a feedback-remapping mechanism that uses ongoing information to transform descending output to the muscles. The idea of feedback remapping is the idea of state-dependent feedback control where state includes all relevant sensors, with varying degrees of synergistic action</w:t>
+      </w:r>
+    </w:p>
+    <w:p>
+      <w:pPr>
+        <w:pStyle w:val="BodyText"/>
+      </w:pPr>
+      <w:r>
+        <w:t xml:space="preserve">the variables of interest in this view, rather than being fixed in a particular coordinate system, depend on the context, goals, and perturbations of the intended movement</w:t>
+      </w:r>
+    </w:p>
+    <w:p>
+      <w:pPr>
+        <w:pStyle w:val="BodyText"/>
+      </w:pPr>
+      <w:r>
+        <w:t xml:space="preserve">for control of the hand, the variables of interest may include muscle-level dimensions, or perhaps even submuscular control signals at the level of motor units for very fine control.</w:t>
+      </w:r>
+    </w:p>
+    <w:p>
+      <w:pPr>
+        <w:pStyle w:val="BodyText"/>
+      </w:pPr>
+      <w:r>
+        <w:t xml:space="preserve">the activity of a neuron in cortex might affect a set of muscles, activating some and inhibiting others (Cheney and Fetz, 1985)</w:t>
+      </w:r>
+    </w:p>
+    <w:p>
+      <w:pPr>
+        <w:pStyle w:val="BodyText"/>
+      </w:pPr>
+      <w:r>
+        <w:t xml:space="preserve">the relationship between cortex and muscles [may be] more complex than a muscle map. Instead, the firing of a cortical neuron may carry instructions about useful control variables.</w:t>
+      </w:r>
+    </w:p>
+    <w:p>
+      <w:pPr>
+        <w:pStyle w:val="BodyText"/>
+      </w:pPr>
+      <w:r>
+        <w:t xml:space="preserve">posture or musculoskeletal configuration may alter the feedback remapping by producing varying inputs to the neural control system</w:t>
+      </w:r>
+    </w:p>
+    <w:p>
+      <w:pPr>
+        <w:pStyle w:val="BodyText"/>
+      </w:pPr>
+      <w:r>
+        <w:t xml:space="preserve">“</w:t>
+      </w:r>
+      <w:r>
+        <w:t xml:space="preserve">The usefulness of a feedback-dependent mapping from cortex to muscles is that it can in principle allow neurons in motor cortex to control a diversity of movement variables, such as direction, speed, hand position, or posture that transcend a fixed pattern of muscle activation. If the network receives feedback information about a specific movement variable, then it can learn to control that variable.</w:t>
+      </w:r>
+      <w:r>
+        <w:t xml:space="preserve">”</w:t>
+      </w:r>
+    </w:p>
+    <w:p>
+      <w:pPr>
+        <w:pStyle w:val="BodyText"/>
+      </w:pPr>
+      <w:r>
+        <w:t xml:space="preserve">muscle activity is a readout from a network not controlling movement per se, but transforming state-dependent inputs into movement</w:t>
+      </w:r>
+    </w:p>
+    <w:p>
+      <w:pPr>
+        <w:pStyle w:val="BodyText"/>
+      </w:pPr>
+      <w:r>
+        <w:t xml:space="preserve">rather than playing chords, the motor system is improvising</w:t>
+      </w:r>
+    </w:p>
+    <w:p>
+      <w:pPr>
+        <w:pStyle w:val="BodyText"/>
+      </w:pPr>
+      <w:r>
+        <w:t xml:space="preserve">the motor system wields its complexity to construct a movement fit to purpose, to suit its context and the information it recieves. rather than choosing muscle patterns in reconfigurable blocks, it creatively sculpts movements</w:t>
+      </w:r>
+    </w:p>
+    <w:p>
+      <w:pPr>
+        <w:pStyle w:val="BodyText"/>
+      </w:pPr>
+      <w:r>
+        <w:t xml:space="preserve">the hierarchy is also not rigid, but information flows between levels of the hierarchy as well, and each level of the hierarchy receives similar inputs</w:t>
+      </w:r>
+    </w:p>
+    <w:p>
+      <w:pPr>
+        <w:pStyle w:val="BodyText"/>
+      </w:pPr>
+      <w:r>
+        <w:t xml:space="preserve">direct connection in motor cortex which projects to alpha-motoneurons is for specific movement types, not the lowest level of the hierarchy, the other two subdivisions proejct to interneurons and are thus suited to recruit groups of muscles in function movements</w:t>
+      </w:r>
+      <w:hyperlink w:anchor="ref-dumCorticospinalSystemStructural2011">
+        <w:r>
+          <w:rPr>
+            <w:rStyle w:val="Hyperlink"/>
+            <w:vertAlign w:val="superscript"/>
+          </w:rPr>
+          <w:t xml:space="preserve">27</w:t>
+        </w:r>
+      </w:hyperlink>
+    </w:p>
+    <w:p>
+      <w:pPr>
+        <w:pStyle w:val="BodyText"/>
+      </w:pPr>
+      <w:r>
+        <w:t xml:space="preserve">“</w:t>
+      </w:r>
+      <w:r>
+        <w:t xml:space="preserve">there exist multiple sensorimotor loops involving the cortex, other brain regions, the spinal cord, and the sensorimotor periphery, all of which include these cortical output regions along their path; 3) each of these loops serves distinct, yet crucially overlapping, functional roles in solving the supraspinal pattern formation problem</w:t>
+      </w:r>
+      <w:r>
+        <w:t xml:space="preserve">”</w:t>
+      </w:r>
+      <w:r>
+        <w:t xml:space="preserve"> </w:t>
+      </w:r>
+      <w:r>
+        <w:t xml:space="preserve">(Bizzi)</w:t>
+      </w:r>
+    </w:p>
+    <w:p>
+      <w:pPr>
+        <w:pStyle w:val="BodyText"/>
+      </w:pPr>
+      <w:r>
+        <w:t xml:space="preserve">Preparatory states for movements seem to set the system at the initial state for subsequent execution which allows the appropriate dynamics to unfold complete with information from the periphery and connected spinal and supraspinal systems such as cerebellum and premotor cortex.</w:t>
+      </w:r>
+    </w:p>
+    <w:p>
+      <w:pPr>
+        <w:pStyle w:val="BodyText"/>
+      </w:pPr>
+      <w:r>
+        <w:t xml:space="preserve">The idea here is not that movement primitives constitute a modular set of behavioral outputs, played like keys on a keyboard. Instead, we suggest that primitives are themselves input-driven dynamical systems modulated by context (goal, environment, sensation). While this does not neg</w:t>
+      </w:r>
+    </w:p>
+    <w:p>
+      <w:pPr>
+        <w:pStyle w:val="BodyText"/>
+      </w:pPr>
+      <w:r>
+        <w:t xml:space="preserve">Reasoning in the space of feedback control systems, or feedback control trajectories. Rather than reasoning moment-to-moment, the neuromotor control system might reason with respect to feedback dynamics. The phenomenal thing about the system is that it is able to tune itself rapidly with both high-dimensional sensory inputs and sparse reward signals. This has some precendence in the literature and will be discussed further in Section </w:t>
+      </w:r>
+      <w:hyperlink w:anchor="sec:theory">
+        <w:r>
+          <w:rPr>
+            <w:rStyle w:val="Hyperlink"/>
+          </w:rPr>
+          <w:t xml:space="preserve">5</w:t>
+        </w:r>
+      </w:hyperlink>
+      <w:r>
+        <w:t xml:space="preserve"> </w:t>
+      </w:r>
+      <w:r>
+        <w:t xml:space="preserve">[CITE:NeuralDynamicPolicies;DynamicMovementPrimitives].</w:t>
+      </w:r>
+    </w:p>
+    <w:p>
+      <w:pPr>
+        <w:pStyle w:val="BodyText"/>
+      </w:pPr>
+      <w:r>
+        <w:t xml:space="preserve">“</w:t>
+      </w:r>
+      <w:r>
+        <w:t xml:space="preserve">reconciling the frameworks of kinematic MPs and kinetic/synergy MPs into a unified compositional scheme remains difficult</w:t>
+      </w:r>
+      <w:r>
+        <w:t xml:space="preserve">”</w:t>
+      </w:r>
+      <w:r>
+        <w:t xml:space="preserve"> </w:t>
+      </w:r>
+      <w:r>
+        <w:t xml:space="preserve">[CITE:GizsterPrimitives]</w:t>
+      </w:r>
+    </w:p>
+    <w:p>
+      <w:pPr>
+        <w:pStyle w:val="BodyText"/>
+      </w:pPr>
+      <w:r>
+        <w:t xml:space="preserve">“</w:t>
+      </w:r>
+      <w:r>
+        <w:t xml:space="preserve">Strong predictions of an MP framework are that the underlying neural circuitry should involve interneurons assembling the synergies and driving them as units.</w:t>
+      </w:r>
+      <w:r>
+        <w:t xml:space="preserve">”</w:t>
+      </w:r>
+    </w:p>
+    <w:p>
+      <w:pPr>
+        <w:pStyle w:val="BodyText"/>
+      </w:pPr>
+      <w:r>
+        <w:t xml:space="preserve">“</w:t>
+      </w:r>
+      <w:r>
+        <w:t xml:space="preserve">it is unknown whether these interneuron projections to motor pools occur in specific patterns that cluster into discrete sets, as happens in the frog.</w:t>
+      </w:r>
+      <w:r>
+        <w:t xml:space="preserve">”</w:t>
+      </w:r>
+    </w:p>
+    <w:p>
+      <w:pPr>
+        <w:pStyle w:val="BodyText"/>
+      </w:pPr>
+      <w:r>
+        <w:t xml:space="preserve">“</w:t>
+      </w:r>
+      <w:r>
+        <w:t xml:space="preserve">reimagine muscle synergies as reflecting the statistics of the external world (that includes the peripheral level) that might provide useful behaviors based on regularities</w:t>
+      </w:r>
+      <w:r>
+        <w:t xml:space="preserve">”</w:t>
+      </w:r>
+    </w:p>
+    <w:p>
+      <w:pPr>
+        <w:pStyle w:val="BodyText"/>
+      </w:pPr>
+      <w:r>
+        <w:t xml:space="preserve">[CITE:Bruton2018synergiesinCoordination]</w:t>
+      </w:r>
+    </w:p>
+    <w:p>
+      <w:pPr>
+        <w:pStyle w:val="BodyText"/>
+      </w:pPr>
+      <w:r>
+        <w:t xml:space="preserve">predictions about synergetic primitives remain predictions, and the evidence accumulated here suggests that the situation is much more complex for control of the hand and wrist</w:t>
+      </w:r>
+    </w:p>
+    <w:p>
+      <w:pPr>
+        <w:pStyle w:val="BodyText"/>
+      </w:pPr>
+      <w:r>
+        <w:t xml:space="preserve">Cerebellar loops provide information about predicted sensory states</w:t>
+      </w:r>
+      <w:r>
+        <w:t xml:space="preserve"> </w:t>
+      </w:r>
+      <w:r>
+        <w:t xml:space="preserve">Basal Ganglia loops provide information about the value of particular movement variables</w:t>
+      </w:r>
+    </w:p>
     <w:bookmarkEnd w:id="25"/>
     <w:bookmarkEnd w:id="26"/>
-    <w:bookmarkStart w:id="42" w:name="bibliography"/>
+    <w:bookmarkEnd w:id="27"/>
+    <w:bookmarkStart w:id="28" w:name="sec:experiment"/>
+    <w:p>
+      <w:pPr>
+        <w:pStyle w:val="Heading1"/>
+      </w:pPr>
+      <w:r>
+        <w:rPr>
+          <w:rStyle w:val="SectionNumber"/>
+        </w:rPr>
+        <w:t xml:space="preserve">3</w:t>
+      </w:r>
+      <w:r>
+        <w:tab/>
+      </w:r>
+      <w:r>
+        <w:t xml:space="preserve">Experimental Methods</w:t>
+      </w:r>
+    </w:p>
+    <w:bookmarkEnd w:id="28"/>
+    <w:bookmarkStart w:id="29" w:name="sec:data"/>
+    <w:p>
+      <w:pPr>
+        <w:pStyle w:val="Heading1"/>
+      </w:pPr>
+      <w:r>
+        <w:rPr>
+          <w:rStyle w:val="SectionNumber"/>
+        </w:rPr>
+        <w:t xml:space="preserve">4</w:t>
+      </w:r>
+      <w:r>
+        <w:tab/>
+      </w:r>
+      <w:r>
+        <w:t xml:space="preserve">Data Analysis</w:t>
+      </w:r>
+    </w:p>
+    <w:bookmarkEnd w:id="29"/>
+    <w:bookmarkStart w:id="30" w:name="sec:theory"/>
+    <w:p>
+      <w:pPr>
+        <w:pStyle w:val="Heading1"/>
+      </w:pPr>
+      <w:r>
+        <w:rPr>
+          <w:rStyle w:val="SectionNumber"/>
+        </w:rPr>
+        <w:t xml:space="preserve">5</w:t>
+      </w:r>
+      <w:r>
+        <w:tab/>
+      </w:r>
+      <w:r>
+        <w:t xml:space="preserve">Theory</w:t>
+      </w:r>
+    </w:p>
+    <w:bookmarkEnd w:id="30"/>
+    <w:bookmarkStart w:id="62" w:name="sec:next_steps"/>
+    <w:p>
+      <w:pPr>
+        <w:pStyle w:val="Heading1"/>
+      </w:pPr>
+      <w:r>
+        <w:rPr>
+          <w:rStyle w:val="SectionNumber"/>
+        </w:rPr>
+        <w:t xml:space="preserve">6</w:t>
+      </w:r>
+      <w:r>
+        <w:tab/>
+      </w:r>
+      <w:r>
+        <w:t xml:space="preserve">Next Steps</w:t>
+      </w:r>
+    </w:p>
+    <w:bookmarkStart w:id="61" w:name="bibliography"/>
     <w:p>
       <w:pPr>
         <w:pStyle w:val="Heading2"/>
@@ -790,8 +1897,8 @@
         <w:t xml:space="preserve">Bibliography</w:t>
       </w:r>
     </w:p>
-    <w:bookmarkStart w:id="41" w:name="refs"/>
-    <w:bookmarkStart w:id="27" w:name="ref-McNamee2019"/>
+    <w:bookmarkStart w:id="60" w:name="refs"/>
+    <w:bookmarkStart w:id="31" w:name="ref-McNamee2019"/>
     <w:p>
       <w:pPr>
         <w:pStyle w:val="Bibliography"/>
@@ -853,8 +1960,8 @@
         <w:t xml:space="preserve">, 339–364 (2019).</w:t>
       </w:r>
     </w:p>
-    <w:bookmarkEnd w:id="27"/>
-    <w:bookmarkStart w:id="28" w:name="ref-Todorov2004"/>
+    <w:bookmarkEnd w:id="31"/>
+    <w:bookmarkStart w:id="32" w:name="ref-Todorov2004"/>
     <w:p>
       <w:pPr>
         <w:pStyle w:val="Bibliography"/>
@@ -895,8 +2002,8 @@
         <w:t xml:space="preserve">, 907–915 (2004).</w:t>
       </w:r>
     </w:p>
-    <w:bookmarkEnd w:id="28"/>
-    <w:bookmarkStart w:id="29" w:name="Xab6e78cce052d8d5fae8c0b3ccfc447833f4719"/>
+    <w:bookmarkEnd w:id="32"/>
+    <w:bookmarkStart w:id="33" w:name="Xab6e78cce052d8d5fae8c0b3ccfc447833f4719"/>
     <w:p>
       <w:pPr>
         <w:pStyle w:val="Bibliography"/>
@@ -949,8 +2056,8 @@
         <w:t xml:space="preserve">, 1238–1274 (2013).</w:t>
       </w:r>
     </w:p>
-    <w:bookmarkEnd w:id="29"/>
-    <w:bookmarkStart w:id="31" w:name="X0f8dee2e4b88f61b0e2e514140c93bf67074d33"/>
+    <w:bookmarkEnd w:id="33"/>
+    <w:bookmarkStart w:id="35" w:name="X0f8dee2e4b88f61b0e2e514140c93bf67074d33"/>
     <w:p>
       <w:pPr>
         <w:pStyle w:val="Bibliography"/>
@@ -996,7 +2103,7 @@
       <w:r>
         <w:t xml:space="preserve">(2019) doi:</w:t>
       </w:r>
-      <w:hyperlink r:id="rId30">
+      <w:hyperlink r:id="rId34">
         <w:r>
           <w:rPr>
             <w:rStyle w:val="Hyperlink"/>
@@ -1008,8 +2115,8 @@
         <w:t xml:space="preserve">.</w:t>
       </w:r>
     </w:p>
-    <w:bookmarkEnd w:id="31"/>
-    <w:bookmarkStart w:id="32" w:name="ref-Bernstein1967"/>
+    <w:bookmarkEnd w:id="35"/>
+    <w:bookmarkStart w:id="36" w:name="ref-Bernstein1967"/>
     <w:p>
       <w:pPr>
         <w:pStyle w:val="Bibliography"/>
@@ -1046,8 +2153,8 @@
         <w:t xml:space="preserve">, 1967).</w:t>
       </w:r>
     </w:p>
-    <w:bookmarkEnd w:id="32"/>
-    <w:bookmarkStart w:id="33" w:name="ref-kitanoBiologicalRobustness2004"/>
+    <w:bookmarkEnd w:id="36"/>
+    <w:bookmarkStart w:id="37" w:name="ref-kitanoBiologicalRobustness2004"/>
     <w:p>
       <w:pPr>
         <w:pStyle w:val="Bibliography"/>
@@ -1088,8 +2195,8 @@
         <w:t xml:space="preserve">, 826–837 (2004).</w:t>
       </w:r>
     </w:p>
-    <w:bookmarkEnd w:id="33"/>
-    <w:bookmarkStart w:id="34" w:name="Xfa6370ebd0dadc4bc8befaa8bdaf259a580ed09"/>
+    <w:bookmarkEnd w:id="37"/>
+    <w:bookmarkStart w:id="38" w:name="Xfa6370ebd0dadc4bc8befaa8bdaf259a580ed09"/>
     <w:p>
       <w:pPr>
         <w:pStyle w:val="Bibliography"/>
@@ -1142,8 +2249,8 @@
         <w:t xml:space="preserve">, 5595–5602 (2011).</w:t>
       </w:r>
     </w:p>
-    <w:bookmarkEnd w:id="34"/>
-    <w:bookmarkStart w:id="35" w:name="X3518525c821f0cf9fb94861abb2d1728ee880c1"/>
+    <w:bookmarkEnd w:id="38"/>
+    <w:bookmarkStart w:id="39" w:name="X3518525c821f0cf9fb94861abb2d1728ee880c1"/>
     <w:p>
       <w:pPr>
         <w:pStyle w:val="Bibliography"/>
@@ -1184,8 +2291,8 @@
         <w:t xml:space="preserve">, 780–784 (1998).</w:t>
       </w:r>
     </w:p>
-    <w:bookmarkEnd w:id="35"/>
-    <w:bookmarkStart w:id="36" w:name="ref-vanduinenConstraintsControlHuman2011"/>
+    <w:bookmarkEnd w:id="39"/>
+    <w:bookmarkStart w:id="40" w:name="ref-vanduinenConstraintsControlHuman2011"/>
     <w:p>
       <w:pPr>
         <w:pStyle w:val="Bibliography"/>
@@ -1238,8 +2345,8 @@
         <w:t xml:space="preserve">, 5583–5593 (2011).</w:t>
       </w:r>
     </w:p>
-    <w:bookmarkEnd w:id="36"/>
-    <w:bookmarkStart w:id="37" w:name="ref-Valero-Cuevas2007"/>
+    <w:bookmarkEnd w:id="40"/>
+    <w:bookmarkStart w:id="41" w:name="ref-Valero-Cuevas2007"/>
     <w:p>
       <w:pPr>
         <w:pStyle w:val="Bibliography"/>
@@ -1293,8 +2400,8 @@
         <w:t xml:space="preserve">, 1161–1166 (2007).</w:t>
       </w:r>
     </w:p>
-    <w:bookmarkEnd w:id="37"/>
-    <w:bookmarkStart w:id="38" w:name="ref-Ingram2009"/>
+    <w:bookmarkEnd w:id="41"/>
+    <w:bookmarkStart w:id="42" w:name="X4dc00dedced9f9ba3323772d0f56701b6c4a75d"/>
     <w:p>
       <w:pPr>
         <w:pStyle w:val="Bibliography"/>
@@ -1309,7 +2416,7 @@
         <w:t xml:space="preserve">	</w:t>
       </w:r>
       <w:r>
-        <w:t xml:space="preserve">Ingram, J. N. &amp; Wolpert, D. M. The statistics of natural hand movements.</w:t>
+        <w:t xml:space="preserve">Furuya, S. &amp; Altenmüller, E. Flexibility of movement organization in piano performance.</w:t>
       </w:r>
       <w:r>
         <w:t xml:space="preserve"> </w:t>
@@ -1319,7 +2426,7 @@
           <w:iCs/>
           <w:i/>
         </w:rPr>
-        <w:t xml:space="preserve">Brain</w:t>
+        <w:t xml:space="preserve">Frontiers in Human Neuroscience</w:t>
       </w:r>
       <w:r>
         <w:t xml:space="preserve"> </w:t>
@@ -1329,14 +2436,14 @@
           <w:bCs/>
           <w:b/>
         </w:rPr>
-        <w:t xml:space="preserve">188</w:t>
-      </w:r>
-      <w:r>
-        <w:t xml:space="preserve">, 223–236 (2009).</w:t>
-      </w:r>
-    </w:p>
-    <w:bookmarkEnd w:id="38"/>
-    <w:bookmarkStart w:id="39" w:name="ref-yanUnexpectedComplexityEveryday2020"/>
+        <w:t xml:space="preserve">7</w:t>
+      </w:r>
+      <w:r>
+        <w:t xml:space="preserve">, (2013).</w:t>
+      </w:r>
+    </w:p>
+    <w:bookmarkEnd w:id="42"/>
+    <w:bookmarkStart w:id="43" w:name="ref-DAvella2003"/>
     <w:p>
       <w:pPr>
         <w:pStyle w:val="Bibliography"/>
@@ -1351,7 +2458,7 @@
         <w:t xml:space="preserve">	</w:t>
       </w:r>
       <w:r>
-        <w:t xml:space="preserve">Yan, Y., Goodman, J. M., Moore, D. D., Solla, S. A. &amp; Bensmaia, S. J. Unexpected complexity of everyday manual behaviors.</w:t>
+        <w:t xml:space="preserve">D’Avella, A., Saltiel, P. &amp; Bizzi, E. Combinations of muscle synergies in the construction of a natural motor behavior.</w:t>
       </w:r>
       <w:r>
         <w:t xml:space="preserve"> </w:t>
@@ -1361,7 +2468,7 @@
           <w:iCs/>
           <w:i/>
         </w:rPr>
-        <w:t xml:space="preserve">Nature Communications</w:t>
+        <w:t xml:space="preserve">Nature Neuroscience</w:t>
       </w:r>
       <w:r>
         <w:t xml:space="preserve"> </w:t>
@@ -1371,14 +2478,14 @@
           <w:bCs/>
           <w:b/>
         </w:rPr>
-        <w:t xml:space="preserve">11</w:t>
-      </w:r>
-      <w:r>
-        <w:t xml:space="preserve">, 3564 (2020).</w:t>
-      </w:r>
-    </w:p>
-    <w:bookmarkEnd w:id="39"/>
-    <w:bookmarkStart w:id="40" w:name="X4dc00dedced9f9ba3323772d0f56701b6c4a75d"/>
+        <w:t xml:space="preserve">6</w:t>
+      </w:r>
+      <w:r>
+        <w:t xml:space="preserve">, 300–308 (2003).</w:t>
+      </w:r>
+    </w:p>
+    <w:bookmarkEnd w:id="43"/>
+    <w:bookmarkStart w:id="44" w:name="ref-Ingram2009"/>
     <w:p>
       <w:pPr>
         <w:pStyle w:val="Bibliography"/>
@@ -1393,7 +2500,7 @@
         <w:t xml:space="preserve">	</w:t>
       </w:r>
       <w:r>
-        <w:t xml:space="preserve">Furuya, S. &amp; Altenmüller, E. Flexibility of movement organization in piano performance.</w:t>
+        <w:t xml:space="preserve">Ingram, J. N. &amp; Wolpert, D. M. The statistics of natural hand movements.</w:t>
       </w:r>
       <w:r>
         <w:t xml:space="preserve"> </w:t>
@@ -1403,7 +2510,7 @@
           <w:iCs/>
           <w:i/>
         </w:rPr>
-        <w:t xml:space="preserve">Frontiers in Human Neuroscience</w:t>
+        <w:t xml:space="preserve">Brain</w:t>
       </w:r>
       <w:r>
         <w:t xml:space="preserve"> </w:t>
@@ -1413,16 +2520,752 @@
           <w:bCs/>
           <w:b/>
         </w:rPr>
+        <w:t xml:space="preserve">188</w:t>
+      </w:r>
+      <w:r>
+        <w:t xml:space="preserve">, 223–236 (2009).</w:t>
+      </w:r>
+    </w:p>
+    <w:bookmarkEnd w:id="44"/>
+    <w:bookmarkStart w:id="45" w:name="ref-yanUnexpectedComplexityEveryday2020"/>
+    <w:p>
+      <w:pPr>
+        <w:pStyle w:val="Bibliography"/>
+      </w:pPr>
+      <w:r>
+        <w:t xml:space="preserve">14.</w:t>
+      </w:r>
+      <w:r>
+        <w:t xml:space="preserve"> </w:t>
+      </w:r>
+      <w:r>
+        <w:t xml:space="preserve">	</w:t>
+      </w:r>
+      <w:r>
+        <w:t xml:space="preserve">Yan, Y., Goodman, J. M., Moore, D. D., Solla, S. A. &amp; Bensmaia, S. J. Unexpected complexity of everyday manual behaviors.</w:t>
+      </w:r>
+      <w:r>
+        <w:t xml:space="preserve"> </w:t>
+      </w:r>
+      <w:r>
+        <w:rPr>
+          <w:iCs/>
+          <w:i/>
+        </w:rPr>
+        <w:t xml:space="preserve">Nature Communications</w:t>
+      </w:r>
+      <w:r>
+        <w:t xml:space="preserve"> </w:t>
+      </w:r>
+      <w:r>
+        <w:rPr>
+          <w:bCs/>
+          <w:b/>
+        </w:rPr>
+        <w:t xml:space="preserve">11</w:t>
+      </w:r>
+      <w:r>
+        <w:t xml:space="preserve">, 3564 (2020).</w:t>
+      </w:r>
+    </w:p>
+    <w:bookmarkEnd w:id="45"/>
+    <w:bookmarkStart w:id="46" w:name="ref-DeRugy2012"/>
+    <w:p>
+      <w:pPr>
+        <w:pStyle w:val="Bibliography"/>
+      </w:pPr>
+      <w:r>
+        <w:t xml:space="preserve">15.</w:t>
+      </w:r>
+      <w:r>
+        <w:t xml:space="preserve"> </w:t>
+      </w:r>
+      <w:r>
+        <w:t xml:space="preserve">	</w:t>
+      </w:r>
+      <w:r>
+        <w:t xml:space="preserve">de Rugy, A., Loeb, G. E. &amp; Carroll, T. J. Muscle</w:t>
+      </w:r>
+      <w:r>
+        <w:t xml:space="preserve"> </w:t>
+      </w:r>
+      <w:r>
+        <w:t xml:space="preserve">Coordination Is Habitual Rather</w:t>
+      </w:r>
+      <w:r>
+        <w:t xml:space="preserve"> </w:t>
+      </w:r>
+      <w:r>
+        <w:t xml:space="preserve">than</w:t>
+      </w:r>
+      <w:r>
+        <w:t xml:space="preserve"> </w:t>
+      </w:r>
+      <w:r>
+        <w:t xml:space="preserve">Optimal</w:t>
+      </w:r>
+      <w:r>
+        <w:t xml:space="preserve">.</w:t>
+      </w:r>
+      <w:r>
+        <w:t xml:space="preserve"> </w:t>
+      </w:r>
+      <w:r>
+        <w:rPr>
+          <w:iCs/>
+          <w:i/>
+        </w:rPr>
+        <w:t xml:space="preserve">Journal of Neuroscience</w:t>
+      </w:r>
+      <w:r>
+        <w:t xml:space="preserve"> </w:t>
+      </w:r>
+      <w:r>
+        <w:rPr>
+          <w:bCs/>
+          <w:b/>
+        </w:rPr>
+        <w:t xml:space="preserve">32</w:t>
+      </w:r>
+      <w:r>
+        <w:t xml:space="preserve">, 7384–7391 (2012).</w:t>
+      </w:r>
+    </w:p>
+    <w:bookmarkEnd w:id="46"/>
+    <w:bookmarkStart w:id="47" w:name="ref-bizziMotorPlanningExecution2020"/>
+    <w:p>
+      <w:pPr>
+        <w:pStyle w:val="Bibliography"/>
+      </w:pPr>
+      <w:r>
+        <w:t xml:space="preserve">16.</w:t>
+      </w:r>
+      <w:r>
+        <w:t xml:space="preserve"> </w:t>
+      </w:r>
+      <w:r>
+        <w:t xml:space="preserve">	</w:t>
+      </w:r>
+      <w:r>
+        <w:t xml:space="preserve">Bizzi, E. &amp; Ajemian, R. From motor planning to execution: A sensorimotor loop perspective.</w:t>
+      </w:r>
+      <w:r>
+        <w:t xml:space="preserve"> </w:t>
+      </w:r>
+      <w:r>
+        <w:rPr>
+          <w:iCs/>
+          <w:i/>
+        </w:rPr>
+        <w:t xml:space="preserve">Journal of Neurophysiology</w:t>
+      </w:r>
+      <w:r>
+        <w:t xml:space="preserve"> </w:t>
+      </w:r>
+      <w:r>
+        <w:rPr>
+          <w:bCs/>
+          <w:b/>
+        </w:rPr>
+        <w:t xml:space="preserve">124</w:t>
+      </w:r>
+      <w:r>
+        <w:t xml:space="preserve">, 1815–1823 (2020).</w:t>
+      </w:r>
+    </w:p>
+    <w:bookmarkEnd w:id="47"/>
+    <w:bookmarkStart w:id="48" w:name="ref-lemonStartingStoppingMovement2019"/>
+    <w:p>
+      <w:pPr>
+        <w:pStyle w:val="Bibliography"/>
+      </w:pPr>
+      <w:r>
+        <w:t xml:space="preserve">17.</w:t>
+      </w:r>
+      <w:r>
+        <w:t xml:space="preserve"> </w:t>
+      </w:r>
+      <w:r>
+        <w:t xml:space="preserve">	</w:t>
+      </w:r>
+      <w:r>
+        <w:t xml:space="preserve">Lemon, R. &amp; Kraskov, A. Starting and stopping movement by the primate brain.</w:t>
+      </w:r>
+      <w:r>
+        <w:t xml:space="preserve"> </w:t>
+      </w:r>
+      <w:r>
+        <w:rPr>
+          <w:iCs/>
+          <w:i/>
+        </w:rPr>
+        <w:t xml:space="preserve">Brain and Neuroscience Advances</w:t>
+      </w:r>
+      <w:r>
+        <w:t xml:space="preserve"> </w:t>
+      </w:r>
+      <w:r>
+        <w:rPr>
+          <w:bCs/>
+          <w:b/>
+        </w:rPr>
+        <w:t xml:space="preserve">3</w:t>
+      </w:r>
+      <w:r>
+        <w:t xml:space="preserve">, 239821281983714 (2019).</w:t>
+      </w:r>
+    </w:p>
+    <w:bookmarkEnd w:id="48"/>
+    <w:bookmarkStart w:id="49" w:name="ref-cheneyFunctionalClassesPrimate1980"/>
+    <w:p>
+      <w:pPr>
+        <w:pStyle w:val="Bibliography"/>
+      </w:pPr>
+      <w:r>
+        <w:t xml:space="preserve">18.</w:t>
+      </w:r>
+      <w:r>
+        <w:t xml:space="preserve"> </w:t>
+      </w:r>
+      <w:r>
+        <w:t xml:space="preserve">	</w:t>
+      </w:r>
+      <w:r>
+        <w:t xml:space="preserve">Cheney, P. D. &amp; Fetz, E. E. Functional classes of primate corticomotoneuronal cells and their relation to active force.</w:t>
+      </w:r>
+      <w:r>
+        <w:t xml:space="preserve"> </w:t>
+      </w:r>
+      <w:r>
+        <w:rPr>
+          <w:iCs/>
+          <w:i/>
+        </w:rPr>
+        <w:t xml:space="preserve">Journal of Neurophysiology</w:t>
+      </w:r>
+      <w:r>
+        <w:t xml:space="preserve"> </w:t>
+      </w:r>
+      <w:r>
+        <w:rPr>
+          <w:bCs/>
+          <w:b/>
+        </w:rPr>
+        <w:t xml:space="preserve">44</w:t>
+      </w:r>
+      <w:r>
+        <w:t xml:space="preserve">, 773–791 (1980).</w:t>
+      </w:r>
+    </w:p>
+    <w:bookmarkEnd w:id="49"/>
+    <w:bookmarkStart w:id="50" w:name="ref-Rathelot2009"/>
+    <w:p>
+      <w:pPr>
+        <w:pStyle w:val="Bibliography"/>
+      </w:pPr>
+      <w:r>
+        <w:t xml:space="preserve">19.</w:t>
+      </w:r>
+      <w:r>
+        <w:t xml:space="preserve"> </w:t>
+      </w:r>
+      <w:r>
+        <w:t xml:space="preserve">	</w:t>
+      </w:r>
+      <w:r>
+        <w:t xml:space="preserve">Rathelot, J.-A. &amp; Strick, P. L. Subdivisions of primary motor cortex based on cortico-motoneuronal cells.</w:t>
+      </w:r>
+      <w:r>
+        <w:t xml:space="preserve"> </w:t>
+      </w:r>
+      <w:r>
+        <w:rPr>
+          <w:iCs/>
+          <w:i/>
+        </w:rPr>
+        <w:t xml:space="preserve">Proceedings of the National Academy of Sciences</w:t>
+      </w:r>
+      <w:r>
+        <w:t xml:space="preserve"> </w:t>
+      </w:r>
+      <w:r>
+        <w:rPr>
+          <w:bCs/>
+          <w:b/>
+        </w:rPr>
+        <w:t xml:space="preserve">106</w:t>
+      </w:r>
+      <w:r>
+        <w:t xml:space="preserve">, 918–923 (2009).</w:t>
+      </w:r>
+    </w:p>
+    <w:bookmarkEnd w:id="50"/>
+    <w:bookmarkStart w:id="51" w:name="Xe4ce91f75c0ba1bd76301cfdd9381fcdf57f708"/>
+    <w:p>
+      <w:pPr>
+        <w:pStyle w:val="Bibliography"/>
+      </w:pPr>
+      <w:r>
+        <w:t xml:space="preserve">20.</w:t>
+      </w:r>
+      <w:r>
+        <w:t xml:space="preserve"> </w:t>
+      </w:r>
+      <w:r>
+        <w:t xml:space="preserve">	</w:t>
+      </w:r>
+      <w:r>
+        <w:t xml:space="preserve">Griffin, D. M., Hoffman, D. S. &amp; Strick, P. L. Corticomotoneuronal cells are "functionally tuned".</w:t>
+      </w:r>
+      <w:r>
+        <w:t xml:space="preserve"> </w:t>
+      </w:r>
+      <w:r>
+        <w:rPr>
+          <w:iCs/>
+          <w:i/>
+        </w:rPr>
+        <w:t xml:space="preserve">Science</w:t>
+      </w:r>
+      <w:r>
+        <w:t xml:space="preserve"> </w:t>
+      </w:r>
+      <w:r>
+        <w:rPr>
+          <w:bCs/>
+          <w:b/>
+        </w:rPr>
+        <w:t xml:space="preserve">350</w:t>
+      </w:r>
+      <w:r>
+        <w:t xml:space="preserve">, 667–670 (2015).</w:t>
+      </w:r>
+    </w:p>
+    <w:bookmarkEnd w:id="51"/>
+    <w:bookmarkStart w:id="52" w:name="ref-Takei2017"/>
+    <w:p>
+      <w:pPr>
+        <w:pStyle w:val="Bibliography"/>
+      </w:pPr>
+      <w:r>
+        <w:t xml:space="preserve">21.</w:t>
+      </w:r>
+      <w:r>
+        <w:t xml:space="preserve"> </w:t>
+      </w:r>
+      <w:r>
+        <w:t xml:space="preserve">	</w:t>
+      </w:r>
+      <w:r>
+        <w:t xml:space="preserve">Takei, T., Confais, J., Tomatsu, S., Oya, T. &amp; Seki, K. Neural basis for hand muscle synergies in the primate spinal cord.</w:t>
+      </w:r>
+      <w:r>
+        <w:t xml:space="preserve"> </w:t>
+      </w:r>
+      <w:r>
+        <w:rPr>
+          <w:iCs/>
+          <w:i/>
+        </w:rPr>
+        <w:t xml:space="preserve">Proceedings of the National Academy of Sciences</w:t>
+      </w:r>
+      <w:r>
+        <w:t xml:space="preserve"> </w:t>
+      </w:r>
+      <w:r>
+        <w:rPr>
+          <w:bCs/>
+          <w:b/>
+        </w:rPr>
+        <w:t xml:space="preserve">114</w:t>
+      </w:r>
+      <w:r>
+        <w:t xml:space="preserve">, 8643–8648 (2017).</w:t>
+      </w:r>
+    </w:p>
+    <w:bookmarkEnd w:id="52"/>
+    <w:bookmarkStart w:id="53" w:name="ref-griffinMotorCortexUses2020"/>
+    <w:p>
+      <w:pPr>
+        <w:pStyle w:val="Bibliography"/>
+      </w:pPr>
+      <w:r>
+        <w:t xml:space="preserve">22.</w:t>
+      </w:r>
+      <w:r>
+        <w:t xml:space="preserve"> </w:t>
+      </w:r>
+      <w:r>
+        <w:t xml:space="preserve">	</w:t>
+      </w:r>
+      <w:r>
+        <w:t xml:space="preserve">Griffin, D. M. &amp; Strick, P. L. The motor cortex uses active suppression to sculpt movement.</w:t>
+      </w:r>
+      <w:r>
+        <w:t xml:space="preserve"> </w:t>
+      </w:r>
+      <w:r>
+        <w:rPr>
+          <w:iCs/>
+          <w:i/>
+        </w:rPr>
+        <w:t xml:space="preserve">Science Advances</w:t>
+      </w:r>
+      <w:r>
+        <w:t xml:space="preserve"> </w:t>
+      </w:r>
+      <w:r>
+        <w:rPr>
+          <w:bCs/>
+          <w:b/>
+        </w:rPr>
+        <w:t xml:space="preserve">6</w:t>
+      </w:r>
+      <w:r>
+        <w:t xml:space="preserve">, eabb8395 (2020).</w:t>
+      </w:r>
+    </w:p>
+    <w:bookmarkEnd w:id="53"/>
+    <w:bookmarkStart w:id="54" w:name="X004733ed781b28fb613c114f4c14a4def5a39c6"/>
+    <w:p>
+      <w:pPr>
+        <w:pStyle w:val="Bibliography"/>
+      </w:pPr>
+      <w:r>
+        <w:t xml:space="preserve">23.</w:t>
+      </w:r>
+      <w:r>
+        <w:t xml:space="preserve"> </w:t>
+      </w:r>
+      <w:r>
+        <w:t xml:space="preserve">	</w:t>
+      </w:r>
+      <w:r>
+        <w:t xml:space="preserve">Rácz, K. &amp; Valero-Cuevas, F. J. Spatio-temporal analysis reveals active control of both task-relevant and task-irrelevant variables.</w:t>
+      </w:r>
+      <w:r>
+        <w:t xml:space="preserve"> </w:t>
+      </w:r>
+      <w:r>
+        <w:rPr>
+          <w:iCs/>
+          <w:i/>
+        </w:rPr>
+        <w:t xml:space="preserve">Frontiers in Computational Neuroscience</w:t>
+      </w:r>
+      <w:r>
+        <w:t xml:space="preserve"> </w:t>
+      </w:r>
+      <w:r>
+        <w:rPr>
+          <w:bCs/>
+          <w:b/>
+        </w:rPr>
         <w:t xml:space="preserve">7</w:t>
       </w:r>
       <w:r>
         <w:t xml:space="preserve">, (2013).</w:t>
       </w:r>
     </w:p>
-    <w:bookmarkEnd w:id="40"/>
-    <w:bookmarkEnd w:id="41"/>
-    <w:bookmarkEnd w:id="42"/>
-    <w:bookmarkEnd w:id="43"/>
+    <w:bookmarkEnd w:id="54"/>
+    <w:bookmarkStart w:id="55" w:name="ref-bergerDoesCerebellumShape2020"/>
+    <w:p>
+      <w:pPr>
+        <w:pStyle w:val="Bibliography"/>
+      </w:pPr>
+      <w:r>
+        <w:t xml:space="preserve">24.</w:t>
+      </w:r>
+      <w:r>
+        <w:t xml:space="preserve"> </w:t>
+      </w:r>
+      <w:r>
+        <w:t xml:space="preserve">	</w:t>
+      </w:r>
+      <w:r>
+        <w:t xml:space="preserve">Berger, D. J., Masciullo, M., Molinari, M., Lacquaniti, F. &amp; d’Avella, A. Does the cerebellum shape the spatiotemporal organization of muscle patterns?</w:t>
+      </w:r>
+      <w:r>
+        <w:t xml:space="preserve"> </w:t>
+      </w:r>
+      <w:r>
+        <w:t xml:space="preserve">Insights</w:t>
+      </w:r>
+      <w:r>
+        <w:t xml:space="preserve"> </w:t>
+      </w:r>
+      <w:r>
+        <w:t xml:space="preserve">from subjects with cerebellar ataxias.</w:t>
+      </w:r>
+      <w:r>
+        <w:t xml:space="preserve"> </w:t>
+      </w:r>
+      <w:r>
+        <w:rPr>
+          <w:iCs/>
+          <w:i/>
+        </w:rPr>
+        <w:t xml:space="preserve">Journal of Neurophysiology</w:t>
+      </w:r>
+      <w:r>
+        <w:t xml:space="preserve"> </w:t>
+      </w:r>
+      <w:r>
+        <w:rPr>
+          <w:bCs/>
+          <w:b/>
+        </w:rPr>
+        <w:t xml:space="preserve">123</w:t>
+      </w:r>
+      <w:r>
+        <w:t xml:space="preserve">, 1691–1710 (2020).</w:t>
+      </w:r>
+    </w:p>
+    <w:bookmarkEnd w:id="55"/>
+    <w:bookmarkStart w:id="56" w:name="X4a3be23f61c8bba7f8ecafc1ac75b64524686ca"/>
+    <w:p>
+      <w:pPr>
+        <w:pStyle w:val="Bibliography"/>
+      </w:pPr>
+      <w:r>
+        <w:t xml:space="preserve">25.</w:t>
+      </w:r>
+      <w:r>
+        <w:t xml:space="preserve"> </w:t>
+      </w:r>
+      <w:r>
+        <w:t xml:space="preserve">	</w:t>
+      </w:r>
+      <w:r>
+        <w:t xml:space="preserve">Graziano, M.</w:t>
+      </w:r>
+      <w:r>
+        <w:t xml:space="preserve"> </w:t>
+      </w:r>
+      <w:r>
+        <w:t xml:space="preserve">THE ORGANIZATION OF BEHAVIORAL REPERTOIRE IN MOTOR CORTEX</w:t>
+      </w:r>
+      <w:r>
+        <w:t xml:space="preserve">.</w:t>
+      </w:r>
+      <w:r>
+        <w:t xml:space="preserve"> </w:t>
+      </w:r>
+      <w:r>
+        <w:rPr>
+          <w:iCs/>
+          <w:i/>
+        </w:rPr>
+        <w:t xml:space="preserve">Annual Review of Neuroscience</w:t>
+      </w:r>
+      <w:r>
+        <w:t xml:space="preserve"> </w:t>
+      </w:r>
+      <w:r>
+        <w:rPr>
+          <w:bCs/>
+          <w:b/>
+        </w:rPr>
+        <w:t xml:space="preserve">29</w:t>
+      </w:r>
+      <w:r>
+        <w:t xml:space="preserve">, 105–134 (2006).</w:t>
+      </w:r>
+    </w:p>
+    <w:bookmarkEnd w:id="56"/>
+    <w:bookmarkStart w:id="57" w:name="Xedd47360e20fcc75178835d98b09068eeeab2c3"/>
+    <w:p>
+      <w:pPr>
+        <w:pStyle w:val="Bibliography"/>
+      </w:pPr>
+      <w:r>
+        <w:t xml:space="preserve">26.</w:t>
+      </w:r>
+      <w:r>
+        <w:t xml:space="preserve"> </w:t>
+      </w:r>
+      <w:r>
+        <w:t xml:space="preserve">	</w:t>
+      </w:r>
+      <w:r>
+        <w:t xml:space="preserve">Wiltschko, A. B.</w:t>
+      </w:r>
+      <w:r>
+        <w:t xml:space="preserve"> </w:t>
+      </w:r>
+      <w:r>
+        <w:rPr>
+          <w:iCs/>
+          <w:i/>
+        </w:rPr>
+        <w:t xml:space="preserve">et al.</w:t>
+      </w:r>
+      <w:r>
+        <w:t xml:space="preserve"> Mapping</w:t>
+      </w:r>
+      <w:r>
+        <w:t xml:space="preserve"> </w:t>
+      </w:r>
+      <w:r>
+        <w:t xml:space="preserve">Sub</w:t>
+      </w:r>
+      <w:r>
+        <w:t xml:space="preserve">-</w:t>
+      </w:r>
+      <w:r>
+        <w:t xml:space="preserve">Second Structure</w:t>
+      </w:r>
+      <w:r>
+        <w:t xml:space="preserve"> </w:t>
+      </w:r>
+      <w:r>
+        <w:t xml:space="preserve">in</w:t>
+      </w:r>
+      <w:r>
+        <w:t xml:space="preserve"> </w:t>
+      </w:r>
+      <w:r>
+        <w:t xml:space="preserve">Mouse Behavior</w:t>
+      </w:r>
+      <w:r>
+        <w:t xml:space="preserve">.</w:t>
+      </w:r>
+      <w:r>
+        <w:t xml:space="preserve"> </w:t>
+      </w:r>
+      <w:r>
+        <w:rPr>
+          <w:iCs/>
+          <w:i/>
+        </w:rPr>
+        <w:t xml:space="preserve">Neuron</w:t>
+      </w:r>
+      <w:r>
+        <w:t xml:space="preserve"> </w:t>
+      </w:r>
+      <w:r>
+        <w:rPr>
+          <w:bCs/>
+          <w:b/>
+        </w:rPr>
+        <w:t xml:space="preserve">88</w:t>
+      </w:r>
+      <w:r>
+        <w:t xml:space="preserve">, 1121–1135 (2015).</w:t>
+      </w:r>
+    </w:p>
+    <w:bookmarkEnd w:id="57"/>
+    <w:bookmarkStart w:id="59" w:name="ref-dumCorticospinalSystemStructural2011"/>
+    <w:p>
+      <w:pPr>
+        <w:pStyle w:val="Bibliography"/>
+      </w:pPr>
+      <w:r>
+        <w:t xml:space="preserve">27.</w:t>
+      </w:r>
+      <w:r>
+        <w:t xml:space="preserve"> </w:t>
+      </w:r>
+      <w:r>
+        <w:t xml:space="preserve">	</w:t>
+      </w:r>
+      <w:r>
+        <w:t xml:space="preserve">Dum, R. P. &amp; Strick, P. L. The</w:t>
+      </w:r>
+      <w:r>
+        <w:t xml:space="preserve"> </w:t>
+      </w:r>
+      <w:r>
+        <w:t xml:space="preserve">Corticospinal System</w:t>
+      </w:r>
+      <w:r>
+        <w:t xml:space="preserve">:</w:t>
+      </w:r>
+      <w:r>
+        <w:t xml:space="preserve"> </w:t>
+      </w:r>
+      <w:r>
+        <w:t xml:space="preserve">A Structural Framework</w:t>
+      </w:r>
+      <w:r>
+        <w:t xml:space="preserve"> </w:t>
+      </w:r>
+      <w:r>
+        <w:t xml:space="preserve">for the</w:t>
+      </w:r>
+      <w:r>
+        <w:t xml:space="preserve"> </w:t>
+      </w:r>
+      <w:r>
+        <w:t xml:space="preserve">Central Control</w:t>
+      </w:r>
+      <w:r>
+        <w:t xml:space="preserve"> </w:t>
+      </w:r>
+      <w:r>
+        <w:t xml:space="preserve">of</w:t>
+      </w:r>
+      <w:r>
+        <w:t xml:space="preserve"> </w:t>
+      </w:r>
+      <w:r>
+        <w:t xml:space="preserve">Movement</w:t>
+      </w:r>
+      <w:r>
+        <w:t xml:space="preserve">. in</w:t>
+      </w:r>
+      <w:r>
+        <w:t xml:space="preserve"> </w:t>
+      </w:r>
+      <w:r>
+        <w:rPr>
+          <w:iCs/>
+          <w:i/>
+        </w:rPr>
+        <w:t xml:space="preserve">Comprehensive</w:t>
+      </w:r>
+      <w:r>
+        <w:rPr>
+          <w:iCs/>
+          <w:i/>
+        </w:rPr>
+        <w:t xml:space="preserve"> </w:t>
+      </w:r>
+      <w:r>
+        <w:rPr>
+          <w:iCs/>
+          <w:i/>
+        </w:rPr>
+        <w:t xml:space="preserve">Physiology</w:t>
+      </w:r>
+      <w:r>
+        <w:t xml:space="preserve"> </w:t>
+      </w:r>
+      <w:r>
+        <w:t xml:space="preserve">(</w:t>
+      </w:r>
+      <w:r>
+        <w:t xml:space="preserve">John Wiley &amp; Sons, Inc.</w:t>
+      </w:r>
+      <w:r>
+        <w:t xml:space="preserve">, 2011). doi:</w:t>
+      </w:r>
+      <w:hyperlink r:id="rId58">
+        <w:r>
+          <w:rPr>
+            <w:rStyle w:val="Hyperlink"/>
+          </w:rPr>
+          <w:t xml:space="preserve">10.1002/cphy.cp120106</w:t>
+        </w:r>
+      </w:hyperlink>
+      <w:r>
+        <w:t xml:space="preserve">.</w:t>
+      </w:r>
+    </w:p>
+    <w:bookmarkEnd w:id="59"/>
+    <w:bookmarkEnd w:id="60"/>
+    <w:bookmarkEnd w:id="61"/>
+    <w:bookmarkEnd w:id="62"/>
     <w:sectPr/>
   </w:body>
 </w:document>
@@ -1501,6 +3344,25 @@
       </w:r>
       <w:r>
         <w:t xml:space="preserve">It could be argued that the hand is in fact a crucial aspect of humanness. It is thought that the human cerebellar and neocortices evolved reciprocally to expand and support the computational burden of increasingly complex motor tasks such as tool-making and language production. REF?</w:t>
+      </w:r>
+    </w:p>
+  </w:footnote>
+  <w:footnote w:id="24">
+    <w:p>
+      <w:pPr>
+        <w:pStyle w:val="FootnoteText"/>
+      </w:pPr>
+      <w:r>
+        <w:rPr>
+          <w:rStyle w:val="FootnoteReference"/>
+        </w:rPr>
+        <w:footnoteRef/>
+      </w:r>
+      <w:r>
+        <w:t xml:space="preserve"> </w:t>
+      </w:r>
+      <w:r>
+        <w:t xml:space="preserve">There is much more research pushing back on optimal control, uncontrolled manifold hypothesis, but it will take time to wade through it.</w:t>
       </w:r>
     </w:p>
   </w:footnote>

</xml_diff>

<commit_message>
pandoc working with plain markdown
</commit_message>
<xml_diff>
--- a/thesis.docx
+++ b/thesis.docx
@@ -75,26 +75,6 @@
       </w:r>
       <w:r>
         <w:t xml:space="preserve">Introduction &amp; Aims</w:t>
-      </w:r>
-    </w:p>
-    <w:p>
-      <w:pPr>
-        <w:pStyle w:val="FirstParagraph"/>
-      </w:pPr>
-      <w:r>
-        <w:t xml:space="preserve">Fig. ??</w:t>
-      </w:r>
-      <w:r>
-        <w:t xml:space="preserve"> </w:t>
-      </w:r>
-      <w:r>
-        <w:t xml:space="preserve">Fig. ??</w:t>
-      </w:r>
-      <w:r>
-        <w:t xml:space="preserve"> </w:t>
-      </w:r>
-      <w:r>
-        <w:t xml:space="preserve">Fig. ??</w:t>
       </w:r>
     </w:p>
     <w:p>
@@ -406,7 +386,7 @@
       </w:r>
     </w:p>
     <w:bookmarkEnd w:id="22"/>
-    <w:bookmarkStart w:id="29" w:name="sec:physiology"/>
+    <w:bookmarkStart w:id="31" w:name="sec:physiology"/>
     <w:p>
       <w:pPr>
         <w:pStyle w:val="Heading1"/>
@@ -1352,7 +1332,7 @@
       </w:r>
     </w:p>
     <w:bookmarkEnd w:id="27"/>
-    <w:bookmarkStart w:id="28" w:name="supraspinal-motor-maps"/>
+    <w:bookmarkStart w:id="30" w:name="supraspinal-motor-maps"/>
     <w:p>
       <w:pPr>
         <w:pStyle w:val="Heading2"/>
@@ -1395,8 +1375,16 @@
         <w:pStyle w:val="BodyText"/>
       </w:pPr>
       <w:r>
-        <w:t xml:space="preserve">Thinking structural architecture of M1 as an input-driven system with outputs along a spectrum of modularity from synergistic to fractionated, we can then ask what kind of functional architecture might have evolved in the neuromuscular controller? Graziano and colleagues found that 500ms electrical stimulation to M1 reliabaly produced stereotyped movements in primates.</w:t>
-      </w:r>
+        <w:t xml:space="preserve">Thinking structural architecture of M1 as an input-driven system with outputs along a spectrum of modularity from synergistic to fractionated, we can then ask what kind of functional architecture might have evolved in the neuromuscular controller? Graziano and colleagues found that 500ms electrical stimulation to M1 reliabaly produced stereotyped movements in primates, shown in Fig. </w:t>
+      </w:r>
+      <w:hyperlink w:anchor="fig:rathelot_graziano">
+        <w:r>
+          <w:rPr>
+            <w:rStyle w:val="Hyperlink"/>
+          </w:rPr>
+          <w:t xml:space="preserve">1</w:t>
+        </w:r>
+      </w:hyperlink>
       <w:hyperlink w:anchor="X4a3be23f61c8bba7f8ecafc1ac75b64524686ca">
         <w:r>
           <w:rPr>
@@ -1407,7 +1395,7 @@
         </w:r>
       </w:hyperlink>
       <w:r>
-        <w:t xml:space="preserve"> These movements appeared to produce goal-oriented actions pulled out of other contexts such as bringing food to the mouth, and seemed to be arranged on the cortical sheet topographically in terms of spatial endpoints rather than as a homonculus. Graziano refers to this as the cortical</w:t>
+        <w:t xml:space="preserve">. These movements appeared to produce goal-oriented actions pulled out of other contexts such as bringing food to the mouth, and seemed to be arranged on the cortical sheet topographically in terms of spatial endpoints rather than as a homonculus. Graziano refers to this as the cortical</w:t>
       </w:r>
       <w:r>
         <w:t xml:space="preserve"> </w:t>
@@ -1437,6 +1425,75 @@
         <w:t xml:space="preserve">.</w:t>
       </w:r>
     </w:p>
+    <w:bookmarkStart w:id="0" w:name="fig:rathelot_graziano"/>
+    <w:p>
+      <w:pPr>
+        <w:pStyle w:val="CaptionedFigure"/>
+      </w:pPr>
+      <w:bookmarkStart w:id="29" w:name="fig:rathelot_graziano"/>
+      <w:r>
+        <w:drawing>
+          <wp:inline>
+            <wp:extent cx="5727700" cy="4080239"/>
+            <wp:effectExtent b="0" l="0" r="0" t="0"/>
+            <wp:docPr descr="Figure 1: Similarities between electrical stimulation on behavorial timescales and rabies tracing identification of CM cells. CM cells are largely confined to the caudal half of M1, while this region tends to evokes complex manipulatory movements when electrically stimulated. (Top Left) Corticomotoneuronal (CM) cells traced using rabies from muscles of the elbow and finger. (Top Right) CM cells traced using rabies from muscles of the shoulder and finger. (Bottom) Complex movements evoked by 500ms electrical stimulation pulse trains. Adapted from Graziano 2005 and Rathelot 2009" title="" id="1" name="Picture"/>
+            <a:graphic>
+              <a:graphicData uri="http://schemas.openxmlformats.org/drawingml/2006/picture">
+                <pic:pic>
+                  <pic:nvPicPr>
+                    <pic:cNvPr descr="images/physiology/rathelot_graziano.png" id="0" name="Picture"/>
+                    <pic:cNvPicPr>
+                      <a:picLocks noChangeArrowheads="1" noChangeAspect="1"/>
+                    </pic:cNvPicPr>
+                  </pic:nvPicPr>
+                  <pic:blipFill>
+                    <a:blip r:embed="rId28"/>
+                    <a:stretch>
+                      <a:fillRect/>
+                    </a:stretch>
+                  </pic:blipFill>
+                  <pic:spPr bwMode="auto">
+                    <a:xfrm>
+                      <a:off x="0" y="0"/>
+                      <a:ext cx="5727700" cy="4080239"/>
+                    </a:xfrm>
+                    <a:prstGeom prst="rect">
+                      <a:avLst/>
+                    </a:prstGeom>
+                    <a:noFill/>
+                    <a:ln w="9525">
+                      <a:noFill/>
+                      <a:headEnd/>
+                      <a:tailEnd/>
+                    </a:ln>
+                  </pic:spPr>
+                </pic:pic>
+              </a:graphicData>
+            </a:graphic>
+          </wp:inline>
+        </w:drawing>
+      </w:r>
+      <w:bookmarkEnd w:id="29"/>
+    </w:p>
+    <w:p>
+      <w:pPr>
+        <w:pStyle w:val="ImageCaption"/>
+      </w:pPr>
+      <w:r>
+        <w:t xml:space="preserve">Figure 1: Similarities between electrical stimulation on behavorial timescales and rabies tracing identification of CM cells. CM cells are largely confined to the caudal half of M1, while this region tends to evokes complex manipulatory movements when electrically stimulated. (Top Left) Corticomotoneuronal (CM) cells traced using rabies from muscles of the elbow and finger. (Top Right) CM cells traced using rabies from muscles of the shoulder and finger. (Bottom) Complex movements evoked by 500ms electrical stimulation pulse trains.</w:t>
+      </w:r>
+      <w:r>
+        <w:t xml:space="preserve"> </w:t>
+      </w:r>
+      <w:r>
+        <w:rPr>
+          <w:iCs/>
+          <w:i/>
+        </w:rPr>
+        <w:t xml:space="preserve">Adapted from Graziano 2005 and Rathelot 2009</w:t>
+      </w:r>
+    </w:p>
+    <w:bookmarkEnd w:id="0"/>
     <w:p>
       <w:pPr>
         <w:pStyle w:val="BodyText"/>
@@ -1525,9 +1582,9 @@
         <w:t xml:space="preserve">. This section has attempted to illustrate the complexity of the motor control system specifically with regard to dexterous control of the hand, with an eye toward experimental and theoretical avenues for exploration. The goal is to build and test a theoretical scheme for aspects of the compositional nature of the neural hand controller.</w:t>
       </w:r>
     </w:p>
-    <w:bookmarkEnd w:id="28"/>
-    <w:bookmarkEnd w:id="29"/>
-    <w:bookmarkStart w:id="30" w:name="sec:experiment"/>
+    <w:bookmarkEnd w:id="30"/>
+    <w:bookmarkEnd w:id="31"/>
+    <w:bookmarkStart w:id="32" w:name="sec:experiment"/>
     <w:p>
       <w:pPr>
         <w:pStyle w:val="Heading1"/>
@@ -1545,8 +1602,8 @@
         <w:t xml:space="preserve">Experimental Methods</w:t>
       </w:r>
     </w:p>
-    <w:bookmarkEnd w:id="30"/>
-    <w:bookmarkStart w:id="31" w:name="sec:data"/>
+    <w:bookmarkEnd w:id="32"/>
+    <w:bookmarkStart w:id="33" w:name="sec:data"/>
     <w:p>
       <w:pPr>
         <w:pStyle w:val="Heading1"/>
@@ -1564,8 +1621,8 @@
         <w:t xml:space="preserve">Data Analysis</w:t>
       </w:r>
     </w:p>
-    <w:bookmarkEnd w:id="31"/>
-    <w:bookmarkStart w:id="32" w:name="sec:theory"/>
+    <w:bookmarkEnd w:id="33"/>
+    <w:bookmarkStart w:id="34" w:name="sec:theory"/>
     <w:p>
       <w:pPr>
         <w:pStyle w:val="Heading1"/>
@@ -1583,8 +1640,8 @@
         <w:t xml:space="preserve">Theory</w:t>
       </w:r>
     </w:p>
-    <w:bookmarkEnd w:id="32"/>
-    <w:bookmarkStart w:id="74" w:name="sec:next_steps"/>
+    <w:bookmarkEnd w:id="34"/>
+    <w:bookmarkStart w:id="76" w:name="sec:next_steps"/>
     <w:p>
       <w:pPr>
         <w:pStyle w:val="Heading1"/>
@@ -1602,7 +1659,7 @@
         <w:t xml:space="preserve">Next Steps</w:t>
       </w:r>
     </w:p>
-    <w:bookmarkStart w:id="73" w:name="bibliography"/>
+    <w:bookmarkStart w:id="75" w:name="bibliography"/>
     <w:p>
       <w:pPr>
         <w:pStyle w:val="Heading2"/>
@@ -1611,8 +1668,8 @@
         <w:t xml:space="preserve">Bibliography</w:t>
       </w:r>
     </w:p>
-    <w:bookmarkStart w:id="72" w:name="refs"/>
-    <w:bookmarkStart w:id="33" w:name="ref-McNamee2019"/>
+    <w:bookmarkStart w:id="74" w:name="refs"/>
+    <w:bookmarkStart w:id="35" w:name="ref-McNamee2019"/>
     <w:p>
       <w:pPr>
         <w:pStyle w:val="Bibliography"/>
@@ -1674,8 +1731,8 @@
         <w:t xml:space="preserve">, 339–364 (2019).</w:t>
       </w:r>
     </w:p>
-    <w:bookmarkEnd w:id="33"/>
-    <w:bookmarkStart w:id="34" w:name="ref-Todorov2004"/>
+    <w:bookmarkEnd w:id="35"/>
+    <w:bookmarkStart w:id="36" w:name="ref-Todorov2004"/>
     <w:p>
       <w:pPr>
         <w:pStyle w:val="Bibliography"/>
@@ -1716,8 +1773,8 @@
         <w:t xml:space="preserve">, 907–915 (2004).</w:t>
       </w:r>
     </w:p>
-    <w:bookmarkEnd w:id="34"/>
-    <w:bookmarkStart w:id="35" w:name="Xab6e78cce052d8d5fae8c0b3ccfc447833f4719"/>
+    <w:bookmarkEnd w:id="36"/>
+    <w:bookmarkStart w:id="37" w:name="Xab6e78cce052d8d5fae8c0b3ccfc447833f4719"/>
     <w:p>
       <w:pPr>
         <w:pStyle w:val="Bibliography"/>
@@ -1770,8 +1827,8 @@
         <w:t xml:space="preserve">, 1238–1274 (2013).</w:t>
       </w:r>
     </w:p>
-    <w:bookmarkEnd w:id="35"/>
-    <w:bookmarkStart w:id="37" w:name="X0f8dee2e4b88f61b0e2e514140c93bf67074d33"/>
+    <w:bookmarkEnd w:id="37"/>
+    <w:bookmarkStart w:id="39" w:name="X0f8dee2e4b88f61b0e2e514140c93bf67074d33"/>
     <w:p>
       <w:pPr>
         <w:pStyle w:val="Bibliography"/>
@@ -1817,7 +1874,7 @@
       <w:r>
         <w:t xml:space="preserve">(2019) doi:</w:t>
       </w:r>
-      <w:hyperlink r:id="rId36">
+      <w:hyperlink r:id="rId38">
         <w:r>
           <w:rPr>
             <w:rStyle w:val="Hyperlink"/>
@@ -1829,8 +1886,8 @@
         <w:t xml:space="preserve">.</w:t>
       </w:r>
     </w:p>
-    <w:bookmarkEnd w:id="37"/>
-    <w:bookmarkStart w:id="38" w:name="ref-Bernstein1967"/>
+    <w:bookmarkEnd w:id="39"/>
+    <w:bookmarkStart w:id="40" w:name="ref-Bernstein1967"/>
     <w:p>
       <w:pPr>
         <w:pStyle w:val="Bibliography"/>
@@ -1867,8 +1924,8 @@
         <w:t xml:space="preserve">, 1967).</w:t>
       </w:r>
     </w:p>
-    <w:bookmarkEnd w:id="38"/>
-    <w:bookmarkStart w:id="39" w:name="ref-kitanoBiologicalRobustness2004"/>
+    <w:bookmarkEnd w:id="40"/>
+    <w:bookmarkStart w:id="41" w:name="ref-kitanoBiologicalRobustness2004"/>
     <w:p>
       <w:pPr>
         <w:pStyle w:val="Bibliography"/>
@@ -1909,8 +1966,8 @@
         <w:t xml:space="preserve">, 826–837 (2004).</w:t>
       </w:r>
     </w:p>
-    <w:bookmarkEnd w:id="39"/>
-    <w:bookmarkStart w:id="40" w:name="Xfa6370ebd0dadc4bc8befaa8bdaf259a580ed09"/>
+    <w:bookmarkEnd w:id="41"/>
+    <w:bookmarkStart w:id="42" w:name="Xfa6370ebd0dadc4bc8befaa8bdaf259a580ed09"/>
     <w:p>
       <w:pPr>
         <w:pStyle w:val="Bibliography"/>
@@ -1963,8 +2020,8 @@
         <w:t xml:space="preserve">, 5595–5602 (2011).</w:t>
       </w:r>
     </w:p>
-    <w:bookmarkEnd w:id="40"/>
-    <w:bookmarkStart w:id="41" w:name="X3518525c821f0cf9fb94861abb2d1728ee880c1"/>
+    <w:bookmarkEnd w:id="42"/>
+    <w:bookmarkStart w:id="43" w:name="X3518525c821f0cf9fb94861abb2d1728ee880c1"/>
     <w:p>
       <w:pPr>
         <w:pStyle w:val="Bibliography"/>
@@ -2005,8 +2062,8 @@
         <w:t xml:space="preserve">, 780–784 (1998).</w:t>
       </w:r>
     </w:p>
-    <w:bookmarkEnd w:id="41"/>
-    <w:bookmarkStart w:id="42" w:name="ref-vanduinenConstraintsControlHuman2011"/>
+    <w:bookmarkEnd w:id="43"/>
+    <w:bookmarkStart w:id="44" w:name="ref-vanduinenConstraintsControlHuman2011"/>
     <w:p>
       <w:pPr>
         <w:pStyle w:val="Bibliography"/>
@@ -2059,8 +2116,8 @@
         <w:t xml:space="preserve">, 5583–5593 (2011).</w:t>
       </w:r>
     </w:p>
-    <w:bookmarkEnd w:id="42"/>
-    <w:bookmarkStart w:id="43" w:name="ref-Valero-Cuevas2007"/>
+    <w:bookmarkEnd w:id="44"/>
+    <w:bookmarkStart w:id="45" w:name="ref-Valero-Cuevas2007"/>
     <w:p>
       <w:pPr>
         <w:pStyle w:val="Bibliography"/>
@@ -2114,8 +2171,8 @@
         <w:t xml:space="preserve">, 1161–1166 (2007).</w:t>
       </w:r>
     </w:p>
-    <w:bookmarkEnd w:id="43"/>
-    <w:bookmarkStart w:id="44" w:name="ref-yanUnexpectedComplexityEveryday2020"/>
+    <w:bookmarkEnd w:id="45"/>
+    <w:bookmarkStart w:id="46" w:name="ref-yanUnexpectedComplexityEveryday2020"/>
     <w:p>
       <w:pPr>
         <w:pStyle w:val="Bibliography"/>
@@ -2156,8 +2213,8 @@
         <w:t xml:space="preserve">, 3564 (2020).</w:t>
       </w:r>
     </w:p>
-    <w:bookmarkEnd w:id="44"/>
-    <w:bookmarkStart w:id="45" w:name="ref-Basmajian1963"/>
+    <w:bookmarkEnd w:id="46"/>
+    <w:bookmarkStart w:id="47" w:name="ref-Basmajian1963"/>
     <w:p>
       <w:pPr>
         <w:pStyle w:val="Bibliography"/>
@@ -2219,8 +2276,8 @@
         <w:t xml:space="preserve">, 440–441 (1963).</w:t>
       </w:r>
     </w:p>
-    <w:bookmarkEnd w:id="45"/>
-    <w:bookmarkStart w:id="46" w:name="ref-merelHierarchicalMotorControl2019"/>
+    <w:bookmarkEnd w:id="47"/>
+    <w:bookmarkStart w:id="48" w:name="ref-merelHierarchicalMotorControl2019"/>
     <w:p>
       <w:pPr>
         <w:pStyle w:val="Bibliography"/>
@@ -2261,8 +2318,8 @@
         <w:t xml:space="preserve">, 5489 (2019).</w:t>
       </w:r>
     </w:p>
-    <w:bookmarkEnd w:id="46"/>
-    <w:bookmarkStart w:id="47" w:name="ref-DAvella2003"/>
+    <w:bookmarkEnd w:id="48"/>
+    <w:bookmarkStart w:id="49" w:name="ref-DAvella2003"/>
     <w:p>
       <w:pPr>
         <w:pStyle w:val="Bibliography"/>
@@ -2303,8 +2360,8 @@
         <w:t xml:space="preserve">, 300–308 (2003).</w:t>
       </w:r>
     </w:p>
-    <w:bookmarkEnd w:id="47"/>
-    <w:bookmarkStart w:id="48" w:name="ref-giszterMotorPrimitivesNew2015"/>
+    <w:bookmarkEnd w:id="49"/>
+    <w:bookmarkStart w:id="50" w:name="ref-giszterMotorPrimitivesNew2015"/>
     <w:p>
       <w:pPr>
         <w:pStyle w:val="Bibliography"/>
@@ -2348,8 +2405,8 @@
         <w:t xml:space="preserve">, 156–165 (2015).</w:t>
       </w:r>
     </w:p>
-    <w:bookmarkEnd w:id="48"/>
-    <w:bookmarkStart w:id="49" w:name="X004733ed781b28fb613c114f4c14a4def5a39c6"/>
+    <w:bookmarkEnd w:id="50"/>
+    <w:bookmarkStart w:id="51" w:name="X004733ed781b28fb613c114f4c14a4def5a39c6"/>
     <w:p>
       <w:pPr>
         <w:pStyle w:val="Bibliography"/>
@@ -2390,8 +2447,8 @@
         <w:t xml:space="preserve">, (2013).</w:t>
       </w:r>
     </w:p>
-    <w:bookmarkEnd w:id="49"/>
-    <w:bookmarkStart w:id="50" w:name="ref-Ingram2009"/>
+    <w:bookmarkEnd w:id="51"/>
+    <w:bookmarkStart w:id="52" w:name="ref-Ingram2009"/>
     <w:p>
       <w:pPr>
         <w:pStyle w:val="Bibliography"/>
@@ -2432,8 +2489,8 @@
         <w:t xml:space="preserve">, 223–236 (2009).</w:t>
       </w:r>
     </w:p>
-    <w:bookmarkEnd w:id="50"/>
-    <w:bookmarkStart w:id="51" w:name="ref-TodorovDimensionality2005"/>
+    <w:bookmarkEnd w:id="52"/>
+    <w:bookmarkStart w:id="53" w:name="ref-TodorovDimensionality2005"/>
     <w:p>
       <w:pPr>
         <w:pStyle w:val="Bibliography"/>
@@ -2571,8 +2628,8 @@
         <w:t xml:space="preserve">, 2005).</w:t>
       </w:r>
     </w:p>
-    <w:bookmarkEnd w:id="51"/>
-    <w:bookmarkStart w:id="52" w:name="ref-bizziMotorPlanningExecution2020"/>
+    <w:bookmarkEnd w:id="53"/>
+    <w:bookmarkStart w:id="54" w:name="ref-bizziMotorPlanningExecution2020"/>
     <w:p>
       <w:pPr>
         <w:pStyle w:val="Bibliography"/>
@@ -2613,8 +2670,8 @@
         <w:t xml:space="preserve">, 1815–1823 (2020).</w:t>
       </w:r>
     </w:p>
-    <w:bookmarkEnd w:id="52"/>
-    <w:bookmarkStart w:id="53" w:name="ref-lemon1993"/>
+    <w:bookmarkEnd w:id="54"/>
+    <w:bookmarkStart w:id="55" w:name="ref-lemon1993"/>
     <w:p>
       <w:pPr>
         <w:pStyle w:val="Bibliography"/>
@@ -2655,8 +2712,8 @@
         <w:t xml:space="preserve">, 263–301 (1993).</w:t>
       </w:r>
     </w:p>
-    <w:bookmarkEnd w:id="53"/>
-    <w:bookmarkStart w:id="54" w:name="ref-lemon1997"/>
+    <w:bookmarkEnd w:id="55"/>
+    <w:bookmarkStart w:id="56" w:name="ref-lemon1997"/>
     <w:p>
       <w:pPr>
         <w:pStyle w:val="Bibliography"/>
@@ -2697,8 +2754,8 @@
         <w:t xml:space="preserve">, 389–398 (1997).</w:t>
       </w:r>
     </w:p>
-    <w:bookmarkEnd w:id="54"/>
-    <w:bookmarkStart w:id="55" w:name="ref-lemon2008"/>
+    <w:bookmarkEnd w:id="56"/>
+    <w:bookmarkStart w:id="57" w:name="ref-lemon2008"/>
     <w:p>
       <w:pPr>
         <w:pStyle w:val="Bibliography"/>
@@ -2760,8 +2817,8 @@
         <w:t xml:space="preserve">, 195–218 (2008).</w:t>
       </w:r>
     </w:p>
-    <w:bookmarkEnd w:id="55"/>
-    <w:bookmarkStart w:id="56" w:name="ref-lemonStartingStoppingMovement2019"/>
+    <w:bookmarkEnd w:id="57"/>
+    <w:bookmarkStart w:id="58" w:name="ref-lemonStartingStoppingMovement2019"/>
     <w:p>
       <w:pPr>
         <w:pStyle w:val="Bibliography"/>
@@ -2802,8 +2859,8 @@
         <w:t xml:space="preserve">, 239821281983714 (2019).</w:t>
       </w:r>
     </w:p>
-    <w:bookmarkEnd w:id="56"/>
-    <w:bookmarkStart w:id="57" w:name="ref-kawasawa2017"/>
+    <w:bookmarkEnd w:id="58"/>
+    <w:bookmarkStart w:id="59" w:name="ref-kawasawa2017"/>
     <w:p>
       <w:pPr>
         <w:pStyle w:val="Bibliography"/>
@@ -2857,8 +2914,8 @@
         <w:t xml:space="preserve">, 400–404 (2017).</w:t>
       </w:r>
     </w:p>
-    <w:bookmarkEnd w:id="57"/>
-    <w:bookmarkStart w:id="58" w:name="ref-murabe2018"/>
+    <w:bookmarkEnd w:id="59"/>
+    <w:bookmarkStart w:id="60" w:name="ref-murabe2018"/>
     <w:p>
       <w:pPr>
         <w:pStyle w:val="Bibliography"/>
@@ -2912,8 +2969,8 @@
         <w:t xml:space="preserve">, 1–10 (2018).</w:t>
       </w:r>
     </w:p>
-    <w:bookmarkEnd w:id="58"/>
-    <w:bookmarkStart w:id="59" w:name="ref-cheneyFunctionalClassesPrimate1980"/>
+    <w:bookmarkEnd w:id="60"/>
+    <w:bookmarkStart w:id="61" w:name="ref-cheneyFunctionalClassesPrimate1980"/>
     <w:p>
       <w:pPr>
         <w:pStyle w:val="Bibliography"/>
@@ -2954,8 +3011,8 @@
         <w:t xml:space="preserve">, 773–791 (1980).</w:t>
       </w:r>
     </w:p>
-    <w:bookmarkEnd w:id="59"/>
-    <w:bookmarkStart w:id="60" w:name="ref-griffinMotorCortexUses2020"/>
+    <w:bookmarkEnd w:id="61"/>
+    <w:bookmarkStart w:id="62" w:name="ref-griffinMotorCortexUses2020"/>
     <w:p>
       <w:pPr>
         <w:pStyle w:val="Bibliography"/>
@@ -2996,8 +3053,8 @@
         <w:t xml:space="preserve">, eabb8395 (2020).</w:t>
       </w:r>
     </w:p>
-    <w:bookmarkEnd w:id="60"/>
-    <w:bookmarkStart w:id="61" w:name="ref-Rathelot2009"/>
+    <w:bookmarkEnd w:id="62"/>
+    <w:bookmarkStart w:id="63" w:name="ref-Rathelot2009"/>
     <w:p>
       <w:pPr>
         <w:pStyle w:val="Bibliography"/>
@@ -3038,8 +3095,8 @@
         <w:t xml:space="preserve">, 918–923 (2009).</w:t>
       </w:r>
     </w:p>
-    <w:bookmarkEnd w:id="61"/>
-    <w:bookmarkStart w:id="62" w:name="Xe4ce91f75c0ba1bd76301cfdd9381fcdf57f708"/>
+    <w:bookmarkEnd w:id="63"/>
+    <w:bookmarkStart w:id="64" w:name="Xe4ce91f75c0ba1bd76301cfdd9381fcdf57f708"/>
     <w:p>
       <w:pPr>
         <w:pStyle w:val="Bibliography"/>
@@ -3080,8 +3137,8 @@
         <w:t xml:space="preserve">, 667–670 (2015).</w:t>
       </w:r>
     </w:p>
-    <w:bookmarkEnd w:id="62"/>
-    <w:bookmarkStart w:id="63" w:name="ref-Takei2017"/>
+    <w:bookmarkEnd w:id="64"/>
+    <w:bookmarkStart w:id="65" w:name="ref-Takei2017"/>
     <w:p>
       <w:pPr>
         <w:pStyle w:val="Bibliography"/>
@@ -3122,8 +3179,8 @@
         <w:t xml:space="preserve">, 8643–8648 (2017).</w:t>
       </w:r>
     </w:p>
-    <w:bookmarkEnd w:id="63"/>
-    <w:bookmarkStart w:id="65" w:name="ref-dumCorticospinalSystemStructural2011"/>
+    <w:bookmarkEnd w:id="65"/>
+    <w:bookmarkStart w:id="67" w:name="ref-dumCorticospinalSystemStructural2011"/>
     <w:p>
       <w:pPr>
         <w:pStyle w:val="Bibliography"/>
@@ -3218,7 +3275,7 @@
       <w:r>
         <w:t xml:space="preserve">, 2011). doi:</w:t>
       </w:r>
-      <w:hyperlink r:id="rId64">
+      <w:hyperlink r:id="rId66">
         <w:r>
           <w:rPr>
             <w:rStyle w:val="Hyperlink"/>
@@ -3230,8 +3287,8 @@
         <w:t xml:space="preserve">.</w:t>
       </w:r>
     </w:p>
-    <w:bookmarkEnd w:id="65"/>
-    <w:bookmarkStart w:id="66" w:name="X4dc00dedced9f9ba3323772d0f56701b6c4a75d"/>
+    <w:bookmarkEnd w:id="67"/>
+    <w:bookmarkStart w:id="68" w:name="X4dc00dedced9f9ba3323772d0f56701b6c4a75d"/>
     <w:p>
       <w:pPr>
         <w:pStyle w:val="Bibliography"/>
@@ -3272,8 +3329,8 @@
         <w:t xml:space="preserve">, (2013).</w:t>
       </w:r>
     </w:p>
-    <w:bookmarkEnd w:id="66"/>
-    <w:bookmarkStart w:id="67" w:name="X4a3be23f61c8bba7f8ecafc1ac75b64524686ca"/>
+    <w:bookmarkEnd w:id="68"/>
+    <w:bookmarkStart w:id="69" w:name="X4a3be23f61c8bba7f8ecafc1ac75b64524686ca"/>
     <w:p>
       <w:pPr>
         <w:pStyle w:val="Bibliography"/>
@@ -3323,8 +3380,8 @@
         <w:t xml:space="preserve">, 105–134 (2006).</w:t>
       </w:r>
     </w:p>
-    <w:bookmarkEnd w:id="67"/>
-    <w:bookmarkStart w:id="68" w:name="X9356a0badb28708abdd9cfadb1fe3511ea7c662"/>
+    <w:bookmarkEnd w:id="69"/>
+    <w:bookmarkStart w:id="70" w:name="X9356a0badb28708abdd9cfadb1fe3511ea7c662"/>
     <w:p>
       <w:pPr>
         <w:pStyle w:val="Bibliography"/>
@@ -3361,8 +3418,8 @@
         <w:t xml:space="preserve">, 2009).</w:t>
       </w:r>
     </w:p>
-    <w:bookmarkEnd w:id="68"/>
-    <w:bookmarkStart w:id="69" w:name="Xedd47360e20fcc75178835d98b09068eeeab2c3"/>
+    <w:bookmarkEnd w:id="70"/>
+    <w:bookmarkStart w:id="71" w:name="Xedd47360e20fcc75178835d98b09068eeeab2c3"/>
     <w:p>
       <w:pPr>
         <w:pStyle w:val="Bibliography"/>
@@ -3443,8 +3500,8 @@
         <w:t xml:space="preserve">, 1121–1135 (2015).</w:t>
       </w:r>
     </w:p>
-    <w:bookmarkEnd w:id="69"/>
-    <w:bookmarkStart w:id="70" w:name="ref-bahlNeuralDynamicPoliciesfor2020"/>
+    <w:bookmarkEnd w:id="71"/>
+    <w:bookmarkStart w:id="72" w:name="ref-bahlNeuralDynamicPoliciesfor2020"/>
     <w:p>
       <w:pPr>
         <w:pStyle w:val="Bibliography"/>
@@ -3477,8 +3534,8 @@
         <w:t xml:space="preserve">. 5 (2020).</w:t>
       </w:r>
     </w:p>
-    <w:bookmarkEnd w:id="70"/>
-    <w:bookmarkStart w:id="71" w:name="X8e625abf2a9ab1823b517332125d5a4d44db192"/>
+    <w:bookmarkEnd w:id="72"/>
+    <w:bookmarkStart w:id="73" w:name="X8e625abf2a9ab1823b517332125d5a4d44db192"/>
     <w:p>
       <w:pPr>
         <w:pStyle w:val="Bibliography"/>
@@ -3549,11 +3606,16 @@
         <w:t xml:space="preserve">, 328–373 (2013).</w:t>
       </w:r>
     </w:p>
-    <w:bookmarkEnd w:id="71"/>
-    <w:bookmarkEnd w:id="72"/>
     <w:bookmarkEnd w:id="73"/>
     <w:bookmarkEnd w:id="74"/>
-    <w:sectPr/>
+    <w:bookmarkEnd w:id="75"/>
+    <w:bookmarkEnd w:id="76"/>
+    <w:sectPr>
+      <w:pgSz w:w="11900" w:h="16840"/>
+      <w:pgMar w:top="1440" w:right="1440" w:bottom="1440" w:left="1440" w:header="708" w:footer="708" w:gutter="0"/>
+      <w:cols w:space="708"/>
+      <w:docGrid w:linePitch="360"/>
+    </w:sectPr>
   </w:body>
 </w:document>
 </file>
@@ -3760,348 +3822,613 @@
 </file>
 
 <file path=word/styles.xml><?xml version="1.0" encoding="utf-8"?>
-<w:styles xmlns:r="http://schemas.openxmlformats.org/officeDocument/2006/relationships" xmlns:w="http://schemas.openxmlformats.org/wordprocessingml/2006/main">
+<w:styles xmlns:mc="http://schemas.openxmlformats.org/markup-compatibility/2006" xmlns:r="http://schemas.openxmlformats.org/officeDocument/2006/relationships" xmlns:w="http://schemas.openxmlformats.org/wordprocessingml/2006/main" xmlns:w14="http://schemas.microsoft.com/office/word/2010/wordml" xmlns:w15="http://schemas.microsoft.com/office/word/2012/wordml" xmlns:w16cid="http://schemas.microsoft.com/office/word/2016/wordml/cid" xmlns:w16se="http://schemas.microsoft.com/office/word/2015/wordml/symex" mc:Ignorable="w14 w15 w16se w16cid">
   <w:docDefaults>
     <w:rPrDefault>
       <w:rPr>
-        <w:rFonts w:asciiTheme="minorHAnsi" w:eastAsiaTheme="minorHAnsi" w:hAnsiTheme="minorHAnsi" w:cstheme="minorBidi"/>
-        <w:sz w:val="24"/>
-        <w:szCs w:val="24"/>
-        <w:lang w:val="en-US" w:eastAsia="en-US" w:bidi="ar-SA"/>
+        <w:rFonts w:asciiTheme="majorHAnsi" w:eastAsiaTheme="majorEastAsia" w:hAnsiTheme="majorHAnsi" w:cstheme="majorBidi"/>
+        <w:sz w:val="22"/>
+        <w:szCs w:val="22"/>
+        <w:lang w:val="en-GB" w:eastAsia="en-US" w:bidi="ar-SA"/>
       </w:rPr>
     </w:rPrDefault>
     <w:pPrDefault>
       <w:pPr>
-        <w:spacing w:after="200"/>
+        <w:spacing w:after="200" w:line="276" w:lineRule="auto"/>
       </w:pPr>
     </w:pPrDefault>
   </w:docDefaults>
-  <w:latentStyles w:defLockedState="0" w:defUIPriority="0" w:defSemiHidden="0" w:defUnhideWhenUsed="0" w:defQFormat="0" w:count="276"/>
+  <w:latentStyles w:defLockedState="0" w:defUIPriority="99" w:defSemiHidden="0" w:defUnhideWhenUsed="0" w:defQFormat="0" w:count="375">
+    <w:lsdException w:name="Normal" w:uiPriority="0" w:qFormat="1"/>
+    <w:lsdException w:name="heading 1" w:uiPriority="9" w:qFormat="1"/>
+    <w:lsdException w:name="heading 2" w:semiHidden="1" w:uiPriority="9" w:unhideWhenUsed="1" w:qFormat="1"/>
+    <w:lsdException w:name="heading 3" w:semiHidden="1" w:uiPriority="9" w:unhideWhenUsed="1" w:qFormat="1"/>
+    <w:lsdException w:name="heading 4" w:semiHidden="1" w:uiPriority="9" w:unhideWhenUsed="1" w:qFormat="1"/>
+    <w:lsdException w:name="heading 5" w:semiHidden="1" w:uiPriority="9" w:unhideWhenUsed="1" w:qFormat="1"/>
+    <w:lsdException w:name="heading 6" w:semiHidden="1" w:uiPriority="9" w:unhideWhenUsed="1" w:qFormat="1"/>
+    <w:lsdException w:name="heading 7" w:semiHidden="1" w:uiPriority="9" w:unhideWhenUsed="1" w:qFormat="1"/>
+    <w:lsdException w:name="heading 8" w:semiHidden="1" w:uiPriority="9" w:unhideWhenUsed="1" w:qFormat="1"/>
+    <w:lsdException w:name="heading 9" w:semiHidden="1" w:uiPriority="9" w:unhideWhenUsed="1" w:qFormat="1"/>
+    <w:lsdException w:name="index 1" w:semiHidden="1" w:unhideWhenUsed="1"/>
+    <w:lsdException w:name="index 2" w:semiHidden="1" w:unhideWhenUsed="1"/>
+    <w:lsdException w:name="index 3" w:semiHidden="1" w:unhideWhenUsed="1"/>
+    <w:lsdException w:name="index 4" w:semiHidden="1" w:unhideWhenUsed="1"/>
+    <w:lsdException w:name="index 5" w:semiHidden="1" w:unhideWhenUsed="1"/>
+    <w:lsdException w:name="index 6" w:semiHidden="1" w:unhideWhenUsed="1"/>
+    <w:lsdException w:name="index 7" w:semiHidden="1" w:unhideWhenUsed="1"/>
+    <w:lsdException w:name="index 8" w:semiHidden="1" w:unhideWhenUsed="1"/>
+    <w:lsdException w:name="index 9" w:semiHidden="1" w:unhideWhenUsed="1"/>
+    <w:lsdException w:name="toc 1" w:semiHidden="1" w:uiPriority="39" w:unhideWhenUsed="1"/>
+    <w:lsdException w:name="toc 2" w:semiHidden="1" w:uiPriority="39" w:unhideWhenUsed="1"/>
+    <w:lsdException w:name="toc 3" w:semiHidden="1" w:uiPriority="39" w:unhideWhenUsed="1"/>
+    <w:lsdException w:name="toc 4" w:semiHidden="1" w:uiPriority="39" w:unhideWhenUsed="1"/>
+    <w:lsdException w:name="toc 5" w:semiHidden="1" w:uiPriority="39" w:unhideWhenUsed="1"/>
+    <w:lsdException w:name="toc 6" w:semiHidden="1" w:uiPriority="39" w:unhideWhenUsed="1"/>
+    <w:lsdException w:name="toc 7" w:semiHidden="1" w:uiPriority="39" w:unhideWhenUsed="1"/>
+    <w:lsdException w:name="toc 8" w:semiHidden="1" w:uiPriority="39" w:unhideWhenUsed="1"/>
+    <w:lsdException w:name="toc 9" w:semiHidden="1" w:uiPriority="39" w:unhideWhenUsed="1"/>
+    <w:lsdException w:name="Normal Indent" w:semiHidden="1" w:unhideWhenUsed="1"/>
+    <w:lsdException w:name="footnote text" w:semiHidden="1" w:unhideWhenUsed="1"/>
+    <w:lsdException w:name="annotation text" w:semiHidden="1" w:unhideWhenUsed="1"/>
+    <w:lsdException w:name="header" w:semiHidden="1" w:unhideWhenUsed="1"/>
+    <w:lsdException w:name="footer" w:semiHidden="1" w:unhideWhenUsed="1"/>
+    <w:lsdException w:name="index heading" w:semiHidden="1" w:unhideWhenUsed="1"/>
+    <w:lsdException w:name="caption" w:semiHidden="1" w:uiPriority="35" w:unhideWhenUsed="1"/>
+    <w:lsdException w:name="table of figures" w:semiHidden="1" w:unhideWhenUsed="1"/>
+    <w:lsdException w:name="envelope address" w:semiHidden="1" w:unhideWhenUsed="1"/>
+    <w:lsdException w:name="envelope return" w:semiHidden="1" w:unhideWhenUsed="1"/>
+    <w:lsdException w:name="footnote reference" w:semiHidden="1" w:unhideWhenUsed="1"/>
+    <w:lsdException w:name="annotation reference" w:semiHidden="1" w:unhideWhenUsed="1"/>
+    <w:lsdException w:name="line number" w:semiHidden="1" w:unhideWhenUsed="1"/>
+    <w:lsdException w:name="page number" w:semiHidden="1" w:unhideWhenUsed="1"/>
+    <w:lsdException w:name="endnote reference" w:semiHidden="1" w:unhideWhenUsed="1"/>
+    <w:lsdException w:name="endnote text" w:semiHidden="1" w:unhideWhenUsed="1"/>
+    <w:lsdException w:name="table of authorities" w:semiHidden="1" w:unhideWhenUsed="1"/>
+    <w:lsdException w:name="macro" w:semiHidden="1" w:unhideWhenUsed="1"/>
+    <w:lsdException w:name="toa heading" w:semiHidden="1" w:unhideWhenUsed="1"/>
+    <w:lsdException w:name="List" w:semiHidden="1" w:unhideWhenUsed="1"/>
+    <w:lsdException w:name="List Bullet" w:semiHidden="1" w:unhideWhenUsed="1"/>
+    <w:lsdException w:name="List Number" w:semiHidden="1" w:unhideWhenUsed="1"/>
+    <w:lsdException w:name="List 2" w:semiHidden="1" w:unhideWhenUsed="1"/>
+    <w:lsdException w:name="List 3" w:semiHidden="1" w:unhideWhenUsed="1"/>
+    <w:lsdException w:name="List 4" w:semiHidden="1" w:unhideWhenUsed="1"/>
+    <w:lsdException w:name="List 5" w:semiHidden="1" w:unhideWhenUsed="1"/>
+    <w:lsdException w:name="List Bullet 2" w:semiHidden="1" w:unhideWhenUsed="1"/>
+    <w:lsdException w:name="List Bullet 3" w:semiHidden="1" w:unhideWhenUsed="1"/>
+    <w:lsdException w:name="List Bullet 4" w:semiHidden="1" w:unhideWhenUsed="1"/>
+    <w:lsdException w:name="List Bullet 5" w:semiHidden="1" w:unhideWhenUsed="1"/>
+    <w:lsdException w:name="List Number 2" w:semiHidden="1" w:unhideWhenUsed="1"/>
+    <w:lsdException w:name="List Number 3" w:semiHidden="1" w:unhideWhenUsed="1"/>
+    <w:lsdException w:name="List Number 4" w:semiHidden="1" w:unhideWhenUsed="1"/>
+    <w:lsdException w:name="List Number 5" w:semiHidden="1" w:unhideWhenUsed="1"/>
+    <w:lsdException w:name="Title" w:uiPriority="10" w:qFormat="1"/>
+    <w:lsdException w:name="Closing" w:semiHidden="1" w:unhideWhenUsed="1"/>
+    <w:lsdException w:name="Signature" w:semiHidden="1" w:unhideWhenUsed="1"/>
+    <w:lsdException w:name="Default Paragraph Font" w:semiHidden="1" w:uiPriority="1" w:unhideWhenUsed="1"/>
+    <w:lsdException w:name="Body Text" w:semiHidden="1" w:unhideWhenUsed="1"/>
+    <w:lsdException w:name="Body Text Indent" w:semiHidden="1" w:unhideWhenUsed="1"/>
+    <w:lsdException w:name="List Continue" w:semiHidden="1" w:unhideWhenUsed="1"/>
+    <w:lsdException w:name="List Continue 2" w:semiHidden="1" w:unhideWhenUsed="1"/>
+    <w:lsdException w:name="List Continue 3" w:semiHidden="1" w:unhideWhenUsed="1"/>
+    <w:lsdException w:name="List Continue 4" w:semiHidden="1" w:unhideWhenUsed="1"/>
+    <w:lsdException w:name="List Continue 5" w:semiHidden="1" w:unhideWhenUsed="1"/>
+    <w:lsdException w:name="Message Header" w:semiHidden="1" w:unhideWhenUsed="1"/>
+    <w:lsdException w:name="Subtitle" w:uiPriority="11" w:qFormat="1"/>
+    <w:lsdException w:name="Salutation" w:semiHidden="1" w:unhideWhenUsed="1"/>
+    <w:lsdException w:name="Date" w:semiHidden="1" w:unhideWhenUsed="1"/>
+    <w:lsdException w:name="Body Text First Indent" w:semiHidden="1" w:unhideWhenUsed="1"/>
+    <w:lsdException w:name="Body Text First Indent 2" w:semiHidden="1" w:unhideWhenUsed="1"/>
+    <w:lsdException w:name="Note Heading" w:semiHidden="1" w:unhideWhenUsed="1"/>
+    <w:lsdException w:name="Body Text 2" w:semiHidden="1" w:unhideWhenUsed="1"/>
+    <w:lsdException w:name="Body Text 3" w:semiHidden="1" w:unhideWhenUsed="1"/>
+    <w:lsdException w:name="Body Text Indent 2" w:semiHidden="1" w:unhideWhenUsed="1"/>
+    <w:lsdException w:name="Body Text Indent 3" w:semiHidden="1" w:unhideWhenUsed="1"/>
+    <w:lsdException w:name="Block Text" w:semiHidden="1" w:unhideWhenUsed="1"/>
+    <w:lsdException w:name="Hyperlink" w:semiHidden="1" w:unhideWhenUsed="1"/>
+    <w:lsdException w:name="FollowedHyperlink" w:semiHidden="1" w:unhideWhenUsed="1"/>
+    <w:lsdException w:name="Strong" w:uiPriority="22" w:qFormat="1"/>
+    <w:lsdException w:name="Emphasis" w:uiPriority="20" w:qFormat="1"/>
+    <w:lsdException w:name="Document Map" w:semiHidden="1" w:unhideWhenUsed="1"/>
+    <w:lsdException w:name="Plain Text" w:semiHidden="1" w:unhideWhenUsed="1"/>
+    <w:lsdException w:name="E-mail Signature" w:semiHidden="1" w:unhideWhenUsed="1"/>
+    <w:lsdException w:name="HTML Top of Form" w:semiHidden="1" w:unhideWhenUsed="1"/>
+    <w:lsdException w:name="HTML Bottom of Form" w:semiHidden="1" w:unhideWhenUsed="1"/>
+    <w:lsdException w:name="Normal (Web)" w:semiHidden="1" w:unhideWhenUsed="1"/>
+    <w:lsdException w:name="HTML Acronym" w:semiHidden="1" w:unhideWhenUsed="1"/>
+    <w:lsdException w:name="HTML Address" w:semiHidden="1" w:unhideWhenUsed="1"/>
+    <w:lsdException w:name="HTML Cite" w:semiHidden="1" w:unhideWhenUsed="1"/>
+    <w:lsdException w:name="HTML Code" w:semiHidden="1" w:unhideWhenUsed="1"/>
+    <w:lsdException w:name="HTML Definition" w:semiHidden="1" w:unhideWhenUsed="1"/>
+    <w:lsdException w:name="HTML Keyboard" w:semiHidden="1" w:unhideWhenUsed="1"/>
+    <w:lsdException w:name="HTML Preformatted" w:semiHidden="1" w:unhideWhenUsed="1"/>
+    <w:lsdException w:name="HTML Sample" w:semiHidden="1" w:unhideWhenUsed="1"/>
+    <w:lsdException w:name="HTML Typewriter" w:semiHidden="1" w:unhideWhenUsed="1"/>
+    <w:lsdException w:name="HTML Variable" w:semiHidden="1" w:unhideWhenUsed="1"/>
+    <w:lsdException w:name="Normal Table" w:semiHidden="1" w:unhideWhenUsed="1"/>
+    <w:lsdException w:name="annotation subject" w:semiHidden="1" w:unhideWhenUsed="1"/>
+    <w:lsdException w:name="No List" w:semiHidden="1" w:unhideWhenUsed="1"/>
+    <w:lsdException w:name="Outline List 1" w:semiHidden="1" w:unhideWhenUsed="1"/>
+    <w:lsdException w:name="Outline List 2" w:semiHidden="1" w:unhideWhenUsed="1"/>
+    <w:lsdException w:name="Outline List 3" w:semiHidden="1" w:unhideWhenUsed="1"/>
+    <w:lsdException w:name="Table Simple 1" w:semiHidden="1" w:unhideWhenUsed="1"/>
+    <w:lsdException w:name="Table Simple 2" w:semiHidden="1" w:unhideWhenUsed="1"/>
+    <w:lsdException w:name="Table Simple 3" w:semiHidden="1" w:unhideWhenUsed="1"/>
+    <w:lsdException w:name="Table Classic 1" w:semiHidden="1" w:unhideWhenUsed="1"/>
+    <w:lsdException w:name="Table Classic 2" w:semiHidden="1" w:unhideWhenUsed="1"/>
+    <w:lsdException w:name="Table Classic 3" w:semiHidden="1" w:unhideWhenUsed="1"/>
+    <w:lsdException w:name="Table Classic 4" w:semiHidden="1" w:unhideWhenUsed="1"/>
+    <w:lsdException w:name="Table Colorful 1" w:semiHidden="1" w:unhideWhenUsed="1"/>
+    <w:lsdException w:name="Table Colorful 2" w:semiHidden="1" w:unhideWhenUsed="1"/>
+    <w:lsdException w:name="Table Colorful 3" w:semiHidden="1" w:unhideWhenUsed="1"/>
+    <w:lsdException w:name="Table Columns 1" w:semiHidden="1" w:unhideWhenUsed="1"/>
+    <w:lsdException w:name="Table Columns 2" w:semiHidden="1" w:unhideWhenUsed="1"/>
+    <w:lsdException w:name="Table Columns 3" w:semiHidden="1" w:unhideWhenUsed="1"/>
+    <w:lsdException w:name="Table Columns 4" w:semiHidden="1" w:unhideWhenUsed="1"/>
+    <w:lsdException w:name="Table Columns 5" w:semiHidden="1" w:unhideWhenUsed="1"/>
+    <w:lsdException w:name="Table Grid 1" w:semiHidden="1" w:unhideWhenUsed="1"/>
+    <w:lsdException w:name="Table Grid 2" w:semiHidden="1" w:unhideWhenUsed="1"/>
+    <w:lsdException w:name="Table Grid 3" w:semiHidden="1" w:unhideWhenUsed="1"/>
+    <w:lsdException w:name="Table Grid 4" w:semiHidden="1" w:unhideWhenUsed="1"/>
+    <w:lsdException w:name="Table Grid 5" w:semiHidden="1" w:unhideWhenUsed="1"/>
+    <w:lsdException w:name="Table Grid 6" w:semiHidden="1" w:unhideWhenUsed="1"/>
+    <w:lsdException w:name="Table Grid 7" w:semiHidden="1" w:unhideWhenUsed="1"/>
+    <w:lsdException w:name="Table Grid 8" w:semiHidden="1" w:unhideWhenUsed="1"/>
+    <w:lsdException w:name="Table List 1" w:semiHidden="1" w:unhideWhenUsed="1"/>
+    <w:lsdException w:name="Table List 2" w:semiHidden="1" w:unhideWhenUsed="1"/>
+    <w:lsdException w:name="Table List 3" w:semiHidden="1" w:unhideWhenUsed="1"/>
+    <w:lsdException w:name="Table List 4" w:semiHidden="1" w:unhideWhenUsed="1"/>
+    <w:lsdException w:name="Table List 5" w:semiHidden="1" w:unhideWhenUsed="1"/>
+    <w:lsdException w:name="Table List 6" w:semiHidden="1" w:unhideWhenUsed="1"/>
+    <w:lsdException w:name="Table List 7" w:semiHidden="1" w:unhideWhenUsed="1"/>
+    <w:lsdException w:name="Table List 8" w:semiHidden="1" w:unhideWhenUsed="1"/>
+    <w:lsdException w:name="Table 3D effects 1" w:semiHidden="1" w:unhideWhenUsed="1"/>
+    <w:lsdException w:name="Table 3D effects 2" w:semiHidden="1" w:unhideWhenUsed="1"/>
+    <w:lsdException w:name="Table 3D effects 3" w:semiHidden="1" w:unhideWhenUsed="1"/>
+    <w:lsdException w:name="Table Contemporary" w:semiHidden="1" w:unhideWhenUsed="1"/>
+    <w:lsdException w:name="Table Elegant" w:semiHidden="1" w:unhideWhenUsed="1"/>
+    <w:lsdException w:name="Table Professional" w:semiHidden="1" w:unhideWhenUsed="1"/>
+    <w:lsdException w:name="Table Subtle 1" w:semiHidden="1" w:unhideWhenUsed="1"/>
+    <w:lsdException w:name="Table Subtle 2" w:semiHidden="1" w:unhideWhenUsed="1"/>
+    <w:lsdException w:name="Table Web 1" w:semiHidden="1" w:unhideWhenUsed="1"/>
+    <w:lsdException w:name="Table Web 2" w:semiHidden="1" w:unhideWhenUsed="1"/>
+    <w:lsdException w:name="Table Web 3" w:semiHidden="1" w:unhideWhenUsed="1"/>
+    <w:lsdException w:name="Balloon Text" w:semiHidden="1" w:unhideWhenUsed="1"/>
+    <w:lsdException w:name="Table Grid" w:uiPriority="39"/>
+    <w:lsdException w:name="Table Theme" w:semiHidden="1" w:unhideWhenUsed="1"/>
+    <w:lsdException w:name="Placeholder Text" w:semiHidden="1"/>
+    <w:lsdException w:name="No Spacing" w:uiPriority="1" w:qFormat="1"/>
+    <w:lsdException w:name="Light Shading" w:uiPriority="60"/>
+    <w:lsdException w:name="Light List" w:uiPriority="61"/>
+    <w:lsdException w:name="Light Grid" w:uiPriority="62"/>
+    <w:lsdException w:name="Medium Shading 1" w:uiPriority="63"/>
+    <w:lsdException w:name="Medium Shading 2" w:uiPriority="64"/>
+    <w:lsdException w:name="Medium List 1" w:uiPriority="65"/>
+    <w:lsdException w:name="Medium List 2" w:uiPriority="66"/>
+    <w:lsdException w:name="Medium Grid 1" w:uiPriority="67"/>
+    <w:lsdException w:name="Medium Grid 2" w:uiPriority="68"/>
+    <w:lsdException w:name="Medium Grid 3" w:uiPriority="69"/>
+    <w:lsdException w:name="Dark List" w:uiPriority="70"/>
+    <w:lsdException w:name="Colorful Shading" w:uiPriority="71"/>
+    <w:lsdException w:name="Colorful List" w:uiPriority="72"/>
+    <w:lsdException w:name="Colorful Grid" w:uiPriority="73"/>
+    <w:lsdException w:name="Light Shading Accent 1" w:uiPriority="60"/>
+    <w:lsdException w:name="Light List Accent 1" w:uiPriority="61"/>
+    <w:lsdException w:name="Light Grid Accent 1" w:uiPriority="62"/>
+    <w:lsdException w:name="Medium Shading 1 Accent 1" w:uiPriority="63"/>
+    <w:lsdException w:name="Medium Shading 2 Accent 1" w:uiPriority="64"/>
+    <w:lsdException w:name="Medium List 1 Accent 1" w:uiPriority="65"/>
+    <w:lsdException w:name="Revision" w:semiHidden="1"/>
+    <w:lsdException w:name="List Paragraph" w:uiPriority="34" w:qFormat="1"/>
+    <w:lsdException w:name="Quote" w:uiPriority="29" w:qFormat="1"/>
+    <w:lsdException w:name="Intense Quote" w:uiPriority="30" w:qFormat="1"/>
+    <w:lsdException w:name="Medium List 2 Accent 1" w:uiPriority="66"/>
+    <w:lsdException w:name="Medium Grid 1 Accent 1" w:uiPriority="67"/>
+    <w:lsdException w:name="Medium Grid 2 Accent 1" w:uiPriority="68"/>
+    <w:lsdException w:name="Medium Grid 3 Accent 1" w:uiPriority="69"/>
+    <w:lsdException w:name="Dark List Accent 1" w:uiPriority="70"/>
+    <w:lsdException w:name="Colorful Shading Accent 1" w:uiPriority="71"/>
+    <w:lsdException w:name="Colorful List Accent 1" w:uiPriority="72"/>
+    <w:lsdException w:name="Colorful Grid Accent 1" w:uiPriority="73"/>
+    <w:lsdException w:name="Light Shading Accent 2" w:uiPriority="60"/>
+    <w:lsdException w:name="Light List Accent 2" w:uiPriority="61"/>
+    <w:lsdException w:name="Light Grid Accent 2" w:uiPriority="62"/>
+    <w:lsdException w:name="Medium Shading 1 Accent 2" w:uiPriority="63"/>
+    <w:lsdException w:name="Medium Shading 2 Accent 2" w:uiPriority="64"/>
+    <w:lsdException w:name="Medium List 1 Accent 2" w:uiPriority="65"/>
+    <w:lsdException w:name="Medium List 2 Accent 2" w:uiPriority="66"/>
+    <w:lsdException w:name="Medium Grid 1 Accent 2" w:uiPriority="67"/>
+    <w:lsdException w:name="Medium Grid 2 Accent 2" w:uiPriority="68"/>
+    <w:lsdException w:name="Medium Grid 3 Accent 2" w:uiPriority="69"/>
+    <w:lsdException w:name="Dark List Accent 2" w:uiPriority="70"/>
+    <w:lsdException w:name="Colorful Shading Accent 2" w:uiPriority="71"/>
+    <w:lsdException w:name="Colorful List Accent 2" w:uiPriority="72"/>
+    <w:lsdException w:name="Colorful Grid Accent 2" w:uiPriority="73"/>
+    <w:lsdException w:name="Light Shading Accent 3" w:uiPriority="60"/>
+    <w:lsdException w:name="Light List Accent 3" w:uiPriority="61"/>
+    <w:lsdException w:name="Light Grid Accent 3" w:uiPriority="62"/>
+    <w:lsdException w:name="Medium Shading 1 Accent 3" w:uiPriority="63"/>
+    <w:lsdException w:name="Medium Shading 2 Accent 3" w:uiPriority="64"/>
+    <w:lsdException w:name="Medium List 1 Accent 3" w:uiPriority="65"/>
+    <w:lsdException w:name="Medium List 2 Accent 3" w:uiPriority="66"/>
+    <w:lsdException w:name="Medium Grid 1 Accent 3" w:uiPriority="67"/>
+    <w:lsdException w:name="Medium Grid 2 Accent 3" w:uiPriority="68"/>
+    <w:lsdException w:name="Medium Grid 3 Accent 3" w:uiPriority="69"/>
+    <w:lsdException w:name="Dark List Accent 3" w:uiPriority="70"/>
+    <w:lsdException w:name="Colorful Shading Accent 3" w:uiPriority="71"/>
+    <w:lsdException w:name="Colorful List Accent 3" w:uiPriority="72"/>
+    <w:lsdException w:name="Colorful Grid Accent 3" w:uiPriority="73"/>
+    <w:lsdException w:name="Light Shading Accent 4" w:uiPriority="60"/>
+    <w:lsdException w:name="Light List Accent 4" w:uiPriority="61"/>
+    <w:lsdException w:name="Light Grid Accent 4" w:uiPriority="62"/>
+    <w:lsdException w:name="Medium Shading 1 Accent 4" w:uiPriority="63"/>
+    <w:lsdException w:name="Medium Shading 2 Accent 4" w:uiPriority="64"/>
+    <w:lsdException w:name="Medium List 1 Accent 4" w:uiPriority="65"/>
+    <w:lsdException w:name="Medium List 2 Accent 4" w:uiPriority="66"/>
+    <w:lsdException w:name="Medium Grid 1 Accent 4" w:uiPriority="67"/>
+    <w:lsdException w:name="Medium Grid 2 Accent 4" w:uiPriority="68"/>
+    <w:lsdException w:name="Medium Grid 3 Accent 4" w:uiPriority="69"/>
+    <w:lsdException w:name="Dark List Accent 4" w:uiPriority="70"/>
+    <w:lsdException w:name="Colorful Shading Accent 4" w:uiPriority="71"/>
+    <w:lsdException w:name="Colorful List Accent 4" w:uiPriority="72"/>
+    <w:lsdException w:name="Colorful Grid Accent 4" w:uiPriority="73"/>
+    <w:lsdException w:name="Light Shading Accent 5" w:uiPriority="60"/>
+    <w:lsdException w:name="Light List Accent 5" w:uiPriority="61"/>
+    <w:lsdException w:name="Light Grid Accent 5" w:uiPriority="62"/>
+    <w:lsdException w:name="Medium Shading 1 Accent 5" w:uiPriority="63"/>
+    <w:lsdException w:name="Medium Shading 2 Accent 5" w:uiPriority="64"/>
+    <w:lsdException w:name="Medium List 1 Accent 5" w:uiPriority="65"/>
+    <w:lsdException w:name="Medium List 2 Accent 5" w:uiPriority="66"/>
+    <w:lsdException w:name="Medium Grid 1 Accent 5" w:uiPriority="67"/>
+    <w:lsdException w:name="Medium Grid 2 Accent 5" w:uiPriority="68"/>
+    <w:lsdException w:name="Medium Grid 3 Accent 5" w:uiPriority="69"/>
+    <w:lsdException w:name="Dark List Accent 5" w:uiPriority="70"/>
+    <w:lsdException w:name="Colorful Shading Accent 5" w:uiPriority="71"/>
+    <w:lsdException w:name="Colorful List Accent 5" w:uiPriority="72"/>
+    <w:lsdException w:name="Colorful Grid Accent 5" w:uiPriority="73"/>
+    <w:lsdException w:name="Light Shading Accent 6" w:uiPriority="60"/>
+    <w:lsdException w:name="Light List Accent 6" w:uiPriority="61"/>
+    <w:lsdException w:name="Light Grid Accent 6" w:uiPriority="62"/>
+    <w:lsdException w:name="Medium Shading 1 Accent 6" w:uiPriority="63"/>
+    <w:lsdException w:name="Medium Shading 2 Accent 6" w:uiPriority="64"/>
+    <w:lsdException w:name="Medium List 1 Accent 6" w:uiPriority="65"/>
+    <w:lsdException w:name="Medium List 2 Accent 6" w:uiPriority="66"/>
+    <w:lsdException w:name="Medium Grid 1 Accent 6" w:uiPriority="67"/>
+    <w:lsdException w:name="Medium Grid 2 Accent 6" w:uiPriority="68"/>
+    <w:lsdException w:name="Medium Grid 3 Accent 6" w:uiPriority="69"/>
+    <w:lsdException w:name="Dark List Accent 6" w:uiPriority="70"/>
+    <w:lsdException w:name="Colorful Shading Accent 6" w:uiPriority="71"/>
+    <w:lsdException w:name="Colorful List Accent 6" w:uiPriority="72"/>
+    <w:lsdException w:name="Colorful Grid Accent 6" w:uiPriority="73"/>
+    <w:lsdException w:name="Subtle Emphasis" w:uiPriority="19" w:qFormat="1"/>
+    <w:lsdException w:name="Intense Emphasis" w:uiPriority="21" w:qFormat="1"/>
+    <w:lsdException w:name="Subtle Reference" w:uiPriority="31" w:qFormat="1"/>
+    <w:lsdException w:name="Intense Reference" w:uiPriority="32" w:qFormat="1"/>
+    <w:lsdException w:name="Book Title" w:uiPriority="33" w:qFormat="1"/>
+    <w:lsdException w:name="Bibliography" w:semiHidden="1" w:uiPriority="37" w:unhideWhenUsed="1"/>
+    <w:lsdException w:name="TOC Heading" w:semiHidden="1" w:uiPriority="39" w:unhideWhenUsed="1" w:qFormat="1"/>
+    <w:lsdException w:name="Plain Table 1" w:uiPriority="41"/>
+    <w:lsdException w:name="Plain Table 2" w:uiPriority="42"/>
+    <w:lsdException w:name="Plain Table 3" w:uiPriority="43"/>
+    <w:lsdException w:name="Plain Table 4" w:uiPriority="44"/>
+    <w:lsdException w:name="Plain Table 5" w:uiPriority="45"/>
+    <w:lsdException w:name="Grid Table Light" w:uiPriority="40"/>
+    <w:lsdException w:name="Grid Table 1 Light" w:uiPriority="46"/>
+    <w:lsdException w:name="Grid Table 2" w:uiPriority="47"/>
+    <w:lsdException w:name="Grid Table 3" w:uiPriority="48"/>
+    <w:lsdException w:name="Grid Table 4" w:uiPriority="49"/>
+    <w:lsdException w:name="Grid Table 5 Dark" w:uiPriority="50"/>
+    <w:lsdException w:name="Grid Table 6 Colorful" w:uiPriority="51"/>
+    <w:lsdException w:name="Grid Table 7 Colorful" w:uiPriority="52"/>
+    <w:lsdException w:name="Grid Table 1 Light Accent 1" w:uiPriority="46"/>
+    <w:lsdException w:name="Grid Table 2 Accent 1" w:uiPriority="47"/>
+    <w:lsdException w:name="Grid Table 3 Accent 1" w:uiPriority="48"/>
+    <w:lsdException w:name="Grid Table 4 Accent 1" w:uiPriority="49"/>
+    <w:lsdException w:name="Grid Table 5 Dark Accent 1" w:uiPriority="50"/>
+    <w:lsdException w:name="Grid Table 6 Colorful Accent 1" w:uiPriority="51"/>
+    <w:lsdException w:name="Grid Table 7 Colorful Accent 1" w:uiPriority="52"/>
+    <w:lsdException w:name="Grid Table 1 Light Accent 2" w:uiPriority="46"/>
+    <w:lsdException w:name="Grid Table 2 Accent 2" w:uiPriority="47"/>
+    <w:lsdException w:name="Grid Table 3 Accent 2" w:uiPriority="48"/>
+    <w:lsdException w:name="Grid Table 4 Accent 2" w:uiPriority="49"/>
+    <w:lsdException w:name="Grid Table 5 Dark Accent 2" w:uiPriority="50"/>
+    <w:lsdException w:name="Grid Table 6 Colorful Accent 2" w:uiPriority="51"/>
+    <w:lsdException w:name="Grid Table 7 Colorful Accent 2" w:uiPriority="52"/>
+    <w:lsdException w:name="Grid Table 1 Light Accent 3" w:uiPriority="46"/>
+    <w:lsdException w:name="Grid Table 2 Accent 3" w:uiPriority="47"/>
+    <w:lsdException w:name="Grid Table 3 Accent 3" w:uiPriority="48"/>
+    <w:lsdException w:name="Grid Table 4 Accent 3" w:uiPriority="49"/>
+    <w:lsdException w:name="Grid Table 5 Dark Accent 3" w:uiPriority="50"/>
+    <w:lsdException w:name="Grid Table 6 Colorful Accent 3" w:uiPriority="51"/>
+    <w:lsdException w:name="Grid Table 7 Colorful Accent 3" w:uiPriority="52"/>
+    <w:lsdException w:name="Grid Table 1 Light Accent 4" w:uiPriority="46"/>
+    <w:lsdException w:name="Grid Table 2 Accent 4" w:uiPriority="47"/>
+    <w:lsdException w:name="Grid Table 3 Accent 4" w:uiPriority="48"/>
+    <w:lsdException w:name="Grid Table 4 Accent 4" w:uiPriority="49"/>
+    <w:lsdException w:name="Grid Table 5 Dark Accent 4" w:uiPriority="50"/>
+    <w:lsdException w:name="Grid Table 6 Colorful Accent 4" w:uiPriority="51"/>
+    <w:lsdException w:name="Grid Table 7 Colorful Accent 4" w:uiPriority="52"/>
+    <w:lsdException w:name="Grid Table 1 Light Accent 5" w:uiPriority="46"/>
+    <w:lsdException w:name="Grid Table 2 Accent 5" w:uiPriority="47"/>
+    <w:lsdException w:name="Grid Table 3 Accent 5" w:uiPriority="48"/>
+    <w:lsdException w:name="Grid Table 4 Accent 5" w:uiPriority="49"/>
+    <w:lsdException w:name="Grid Table 5 Dark Accent 5" w:uiPriority="50"/>
+    <w:lsdException w:name="Grid Table 6 Colorful Accent 5" w:uiPriority="51"/>
+    <w:lsdException w:name="Grid Table 7 Colorful Accent 5" w:uiPriority="52"/>
+    <w:lsdException w:name="Grid Table 1 Light Accent 6" w:uiPriority="46"/>
+    <w:lsdException w:name="Grid Table 2 Accent 6" w:uiPriority="47"/>
+    <w:lsdException w:name="Grid Table 3 Accent 6" w:uiPriority="48"/>
+    <w:lsdException w:name="Grid Table 4 Accent 6" w:uiPriority="49"/>
+    <w:lsdException w:name="Grid Table 5 Dark Accent 6" w:uiPriority="50"/>
+    <w:lsdException w:name="Grid Table 6 Colorful Accent 6" w:uiPriority="51"/>
+    <w:lsdException w:name="Grid Table 7 Colorful Accent 6" w:uiPriority="52"/>
+    <w:lsdException w:name="List Table 1 Light" w:uiPriority="46"/>
+    <w:lsdException w:name="List Table 2" w:uiPriority="47"/>
+    <w:lsdException w:name="List Table 3" w:uiPriority="48"/>
+    <w:lsdException w:name="List Table 4" w:uiPriority="49"/>
+    <w:lsdException w:name="List Table 5 Dark" w:uiPriority="50"/>
+    <w:lsdException w:name="List Table 6 Colorful" w:uiPriority="51"/>
+    <w:lsdException w:name="List Table 7 Colorful" w:uiPriority="52"/>
+    <w:lsdException w:name="List Table 1 Light Accent 1" w:uiPriority="46"/>
+    <w:lsdException w:name="List Table 2 Accent 1" w:uiPriority="47"/>
+    <w:lsdException w:name="List Table 3 Accent 1" w:uiPriority="48"/>
+    <w:lsdException w:name="List Table 4 Accent 1" w:uiPriority="49"/>
+    <w:lsdException w:name="List Table 5 Dark Accent 1" w:uiPriority="50"/>
+    <w:lsdException w:name="List Table 6 Colorful Accent 1" w:uiPriority="51"/>
+    <w:lsdException w:name="List Table 7 Colorful Accent 1" w:uiPriority="52"/>
+    <w:lsdException w:name="List Table 1 Light Accent 2" w:uiPriority="46"/>
+    <w:lsdException w:name="List Table 2 Accent 2" w:uiPriority="47"/>
+    <w:lsdException w:name="List Table 3 Accent 2" w:uiPriority="48"/>
+    <w:lsdException w:name="List Table 4 Accent 2" w:uiPriority="49"/>
+    <w:lsdException w:name="List Table 5 Dark Accent 2" w:uiPriority="50"/>
+    <w:lsdException w:name="List Table 6 Colorful Accent 2" w:uiPriority="51"/>
+    <w:lsdException w:name="List Table 7 Colorful Accent 2" w:uiPriority="52"/>
+    <w:lsdException w:name="List Table 1 Light Accent 3" w:uiPriority="46"/>
+    <w:lsdException w:name="List Table 2 Accent 3" w:uiPriority="47"/>
+    <w:lsdException w:name="List Table 3 Accent 3" w:uiPriority="48"/>
+    <w:lsdException w:name="List Table 4 Accent 3" w:uiPriority="49"/>
+    <w:lsdException w:name="List Table 5 Dark Accent 3" w:uiPriority="50"/>
+    <w:lsdException w:name="List Table 6 Colorful Accent 3" w:uiPriority="51"/>
+    <w:lsdException w:name="List Table 7 Colorful Accent 3" w:uiPriority="52"/>
+    <w:lsdException w:name="List Table 1 Light Accent 4" w:uiPriority="46"/>
+    <w:lsdException w:name="List Table 2 Accent 4" w:uiPriority="47"/>
+    <w:lsdException w:name="List Table 3 Accent 4" w:uiPriority="48"/>
+    <w:lsdException w:name="List Table 4 Accent 4" w:uiPriority="49"/>
+    <w:lsdException w:name="List Table 5 Dark Accent 4" w:uiPriority="50"/>
+    <w:lsdException w:name="List Table 6 Colorful Accent 4" w:uiPriority="51"/>
+    <w:lsdException w:name="List Table 7 Colorful Accent 4" w:uiPriority="52"/>
+    <w:lsdException w:name="List Table 1 Light Accent 5" w:uiPriority="46"/>
+    <w:lsdException w:name="List Table 2 Accent 5" w:uiPriority="47"/>
+    <w:lsdException w:name="List Table 3 Accent 5" w:uiPriority="48"/>
+    <w:lsdException w:name="List Table 4 Accent 5" w:uiPriority="49"/>
+    <w:lsdException w:name="List Table 5 Dark Accent 5" w:uiPriority="50"/>
+    <w:lsdException w:name="List Table 6 Colorful Accent 5" w:uiPriority="51"/>
+    <w:lsdException w:name="List Table 7 Colorful Accent 5" w:uiPriority="52"/>
+    <w:lsdException w:name="List Table 1 Light Accent 6" w:uiPriority="46"/>
+    <w:lsdException w:name="List Table 2 Accent 6" w:uiPriority="47"/>
+    <w:lsdException w:name="List Table 3 Accent 6" w:uiPriority="48"/>
+    <w:lsdException w:name="List Table 4 Accent 6" w:uiPriority="49"/>
+    <w:lsdException w:name="List Table 5 Dark Accent 6" w:uiPriority="50"/>
+    <w:lsdException w:name="List Table 6 Colorful Accent 6" w:uiPriority="51"/>
+    <w:lsdException w:name="List Table 7 Colorful Accent 6" w:uiPriority="52"/>
+    <w:lsdException w:name="Mention" w:semiHidden="1" w:unhideWhenUsed="1"/>
+    <w:lsdException w:name="Smart Hyperlink" w:semiHidden="1" w:unhideWhenUsed="1"/>
+    <w:lsdException w:name="Hashtag" w:semiHidden="1" w:unhideWhenUsed="1"/>
+    <w:lsdException w:name="Unresolved Mention" w:semiHidden="1" w:unhideWhenUsed="1"/>
+  </w:latentStyles>
   <w:style w:type="paragraph" w:default="1" w:styleId="Normal">
     <w:name w:val="Normal"/>
     <w:qFormat/>
-  </w:style>
-  <w:style w:type="paragraph" w:styleId="BodyText">
-    <w:name w:val="Body Text"/>
+    <w:rsid w:val="001145DD"/>
+  </w:style>
+  <w:style w:type="paragraph" w:styleId="Heading1">
+    <w:name w:val="heading 1"/>
     <w:basedOn w:val="Normal"/>
-    <w:link w:val="BodyTextChar"/>
+    <w:next w:val="Normal"/>
+    <w:link w:val="Heading1Char"/>
+    <w:uiPriority w:val="9"/>
+    <w:qFormat/>
+    <w:rsid w:val="001145DD"/>
     <w:pPr>
-      <w:spacing w:before="180" w:after="180"/>
+      <w:spacing w:before="480" w:after="0"/>
+      <w:contextualSpacing/>
+      <w:outlineLvl w:val="0"/>
     </w:pPr>
-    <w:qFormat/>
-  </w:style>
-  <w:style w:type="paragraph" w:customStyle="1" w:styleId="FirstParagraph">
-    <w:name w:val="First Paragraph"/>
-    <w:basedOn w:val="BodyText"/>
-    <w:next w:val="BodyText"/>
-    <w:qFormat/>
-  </w:style>
-  <w:style w:type="paragraph" w:customStyle="1" w:styleId="Compact">
-    <w:name w:val="Compact"/>
-    <w:basedOn w:val="BodyText"/>
-    <w:qFormat/>
-    <w:pPr>
-      <w:spacing w:before="36" w:after="36"/>
-    </w:pPr>
-  </w:style>
-  <w:style w:type="paragraph" w:styleId="Title">
-    <w:name w:val="Title"/>
-    <w:basedOn w:val="Normal"/>
-    <w:next w:val="BodyText"/>
-    <w:qFormat/>
-    <w:pPr>
-      <w:keepNext/>
-      <w:keepLines/>
-      <w:spacing w:before="480" w:after="240"/>
-      <w:jc w:val="center"/>
-    </w:pPr>
-    <w:rPr>
-      <w:rFonts w:asciiTheme="majorHAnsi" w:eastAsiaTheme="majorEastAsia" w:hAnsiTheme="majorHAnsi" w:cstheme="majorBidi"/>
-      <w:b/>
-      <w:bCs/>
-      <w:color w:val="345A8A" w:themeColor="accent1" w:themeShade="B5"/>
+    <w:rPr>
+      <w:smallCaps/>
+      <w:spacing w:val="5"/>
       <w:sz w:val="36"/>
       <w:szCs w:val="36"/>
     </w:rPr>
   </w:style>
-  <w:style w:type="paragraph" w:styleId="Subtitle">
-    <w:name w:val="Subtitle"/>
-    <w:basedOn w:val="Title"/>
-    <w:next w:val="BodyText"/>
-    <w:qFormat/>
-    <w:pPr>
-      <w:keepNext/>
-      <w:keepLines/>
-      <w:spacing w:before="240" w:after="240"/>
-      <w:jc w:val="center"/>
-    </w:pPr>
-    <w:rPr>
-      <w:sz w:val="30"/>
-      <w:szCs w:val="30"/>
-    </w:rPr>
-  </w:style>
-  <w:style w:type="paragraph" w:customStyle="1" w:styleId="Author">
-    <w:name w:val="Author"/>
-    <w:next w:val="BodyText"/>
-    <w:qFormat/>
-    <w:pPr>
-      <w:keepNext/>
-      <w:keepLines/>
-      <w:jc w:val="center"/>
-    </w:pPr>
-  </w:style>
-  <w:style w:type="paragraph" w:styleId="Date">
-    <w:name w:val="Date"/>
-    <w:next w:val="BodyText"/>
-    <w:qFormat/>
-    <w:pPr>
-      <w:keepNext/>
-      <w:keepLines/>
-      <w:jc w:val="center"/>
-    </w:pPr>
-  </w:style>
-  <w:style w:type="paragraph" w:customStyle="1" w:styleId="Abstract">
-    <w:name w:val="Abstract"/>
+  <w:style w:type="paragraph" w:styleId="Heading2">
+    <w:name w:val="heading 2"/>
     <w:basedOn w:val="Normal"/>
-    <w:next w:val="BodyText"/>
-    <w:qFormat/>
-    <w:pPr>
-      <w:keepNext/>
-      <w:keepLines/>
-      <w:spacing w:before="300" w:after="300"/>
-    </w:pPr>
-    <w:rPr>
-      <w:sz w:val="20"/>
-      <w:szCs w:val="20"/>
-    </w:rPr>
-  </w:style>
-  <w:style w:type="paragraph" w:styleId="Bibliography">
-    <w:name w:val="Bibliography"/>
-    <w:basedOn w:val="Normal"/>
-    <w:next w:val="Bibliography"/>
-    <w:qFormat/>
-    <w:pPr/>
-    <w:rPr/>
-  </w:style>
-  <w:style w:type="paragraph" w:styleId="Heading1">
-    <w:name w:val="Heading 1"/>
-    <w:basedOn w:val="Normal"/>
-    <w:next w:val="BodyText"/>
+    <w:next w:val="Normal"/>
+    <w:link w:val="Heading2Char"/>
     <w:uiPriority w:val="9"/>
-    <w:qFormat/>
-    <w:pPr>
-      <w:keepNext/>
-      <w:keepLines/>
-      <w:spacing w:before="480" w:after="0"/>
-      <w:outlineLvl w:val="0"/>
-    </w:pPr>
-    <w:rPr>
-      <w:rFonts w:asciiTheme="majorHAnsi" w:eastAsiaTheme="majorEastAsia" w:hAnsiTheme="majorHAnsi" w:cstheme="majorBidi"/>
-      <w:b/>
-      <w:bCs/>
-      <w:color w:val="4F81BD" w:themeColor="accent1"/>
-      <w:sz w:val="32"/>
-      <w:szCs w:val="32"/>
-    </w:rPr>
-  </w:style>
-  <w:style w:type="paragraph" w:styleId="Heading2">
-    <w:name w:val="Heading 2"/>
-    <w:basedOn w:val="Normal"/>
-    <w:next w:val="BodyText"/>
-    <w:uiPriority w:val="9"/>
-    <w:unhideWhenUsed/>
-    <w:qFormat/>
-    <w:pPr>
-      <w:keepNext/>
-      <w:keepLines/>
-      <w:spacing w:before="200" w:after="0"/>
-      <w:outlineLvl w:val="1"/>
-    </w:pPr>
-    <w:rPr>
-      <w:rFonts w:asciiTheme="majorHAnsi" w:eastAsiaTheme="majorEastAsia" w:hAnsiTheme="majorHAnsi" w:cstheme="majorBidi"/>
-      <w:b/>
-      <w:bCs/>
-      <w:color w:val="4F81BD" w:themeColor="accent1"/>
-      <w:sz w:val="28"/>
-      <w:szCs w:val="28"/>
-    </w:rPr>
-  </w:style>
-  <w:style w:type="paragraph" w:styleId="Heading3">
-    <w:name w:val="Heading 3"/>
-    <w:basedOn w:val="Normal"/>
-    <w:next w:val="BodyText"/>
-    <w:uiPriority w:val="9"/>
-    <w:unhideWhenUsed/>
-    <w:qFormat/>
-    <w:pPr>
-      <w:keepNext/>
-      <w:keepLines/>
-      <w:spacing w:before="200" w:after="0"/>
-      <w:outlineLvl w:val="2"/>
-    </w:pPr>
-    <w:rPr>
-      <w:rFonts w:asciiTheme="majorHAnsi" w:eastAsiaTheme="majorEastAsia" w:hAnsiTheme="majorHAnsi" w:cstheme="majorBidi"/>
-      <w:b/>
-      <w:bCs/>
-      <w:color w:val="4F81BD" w:themeColor="accent1"/>
-      <w:sz w:val="24"/>
-      <w:szCs w:val="24"/>
-    </w:rPr>
-  </w:style>
-  <w:style w:type="paragraph" w:styleId="Heading4">
-    <w:name w:val="Heading 4"/>
-    <w:basedOn w:val="Normal"/>
-    <w:next w:val="BodyText"/>
-    <w:uiPriority w:val="9"/>
-    <w:unhideWhenUsed/>
-    <w:qFormat/>
-    <w:pPr>
-      <w:keepNext/>
-      <w:keepLines/>
-      <w:spacing w:before="200" w:after="0"/>
-      <w:outlineLvl w:val="3"/>
-    </w:pPr>
-    <w:rPr>
-      <w:rFonts w:asciiTheme="majorHAnsi" w:eastAsiaTheme="majorEastAsia" w:hAnsiTheme="majorHAnsi" w:cstheme="majorBidi"/>
-      <w:i/>
-      <w:bCs/>
-      <w:color w:val="4F81BD" w:themeColor="accent1"/>
-      <w:sz w:val="24"/>
-      <w:szCs w:val="24"/>
-    </w:rPr>
-  </w:style>
-  <w:style w:type="paragraph" w:styleId="Heading5">
-    <w:name w:val="Heading 5"/>
-    <w:basedOn w:val="Normal"/>
-    <w:next w:val="BodyText"/>
-    <w:uiPriority w:val="9"/>
-    <w:unhideWhenUsed/>
-    <w:qFormat/>
-    <w:pPr>
-      <w:keepNext/>
-      <w:keepLines/>
-      <w:spacing w:before="200" w:after="0"/>
-      <w:outlineLvl w:val="4"/>
-    </w:pPr>
-    <w:rPr>
-      <w:rFonts w:asciiTheme="majorHAnsi" w:eastAsiaTheme="majorEastAsia" w:hAnsiTheme="majorHAnsi" w:cstheme="majorBidi"/>
-      <w:iCs/>
-      <w:color w:val="4F81BD" w:themeColor="accent1"/>
-      <w:sz w:val="24"/>
-      <w:szCs w:val="24"/>
-    </w:rPr>
-  </w:style>
-  <w:style w:type="paragraph" w:styleId="Heading6">
-    <w:name w:val="Heading 6"/>
-    <w:basedOn w:val="Normal"/>
-    <w:next w:val="BodyText"/>
-    <w:uiPriority w:val="9"/>
-    <w:unhideWhenUsed/>
-    <w:qFormat/>
-    <w:pPr>
-      <w:keepNext/>
-      <w:keepLines/>
-      <w:spacing w:before="200" w:after="0"/>
-      <w:outlineLvl w:val="5"/>
-    </w:pPr>
-    <w:rPr>
-      <w:rFonts w:asciiTheme="majorHAnsi" w:eastAsiaTheme="majorEastAsia" w:hAnsiTheme="majorHAnsi" w:cstheme="majorBidi"/>
-      <w:color w:val="4F81BD" w:themeColor="accent1"/>
-      <w:sz w:val="24"/>
-      <w:szCs w:val="24"/>
-    </w:rPr>
-  </w:style>
-  <w:style w:type="paragraph" w:styleId="Heading7">
-    <w:name w:val="Heading 7"/>
-    <w:basedOn w:val="Normal"/>
-    <w:next w:val="BodyText"/>
-    <w:uiPriority w:val="9"/>
-    <w:unhideWhenUsed/>
-    <w:qFormat/>
-    <w:pPr>
-      <w:keepNext/>
-      <w:keepLines/>
-      <w:spacing w:before="200" w:after="0"/>
-      <w:outlineLvl w:val="6"/>
-    </w:pPr>
-    <w:rPr>
-      <w:rFonts w:asciiTheme="majorHAnsi" w:eastAsiaTheme="majorEastAsia" w:hAnsiTheme="majorHAnsi" w:cstheme="majorBidi"/>
-      <w:color w:val="4F81BD" w:themeColor="accent1"/>
-      <w:sz w:val="24"/>
-      <w:szCs w:val="24"/>
-    </w:rPr>
-  </w:style>
-  <w:style w:type="paragraph" w:styleId="Heading8">
-    <w:name w:val="Heading 8"/>
-    <w:basedOn w:val="Normal"/>
-    <w:next w:val="BodyText"/>
-    <w:uiPriority w:val="9"/>
-    <w:unhideWhenUsed/>
-    <w:qFormat/>
-    <w:pPr>
-      <w:keepNext/>
-      <w:keepLines/>
-      <w:spacing w:before="200" w:after="0"/>
-      <w:outlineLvl w:val="7"/>
-    </w:pPr>
-    <w:rPr>
-      <w:rFonts w:asciiTheme="majorHAnsi" w:eastAsiaTheme="majorEastAsia" w:hAnsiTheme="majorHAnsi" w:cstheme="majorBidi"/>
-      <w:color w:val="4F81BD" w:themeColor="accent1"/>
-      <w:sz w:val="24"/>
-      <w:szCs w:val="24"/>
-    </w:rPr>
-  </w:style>
-  <w:style w:type="paragraph" w:styleId="Heading9">
-    <w:name w:val="Heading 9"/>
-    <w:basedOn w:val="Normal"/>
-    <w:next w:val="BodyText"/>
-    <w:uiPriority w:val="9"/>
-    <w:unhideWhenUsed/>
-    <w:qFormat/>
-    <w:pPr>
-      <w:keepNext/>
-      <w:keepLines/>
-      <w:spacing w:before="200" w:after="0"/>
-      <w:outlineLvl w:val="8"/>
-    </w:pPr>
-    <w:rPr>
-      <w:rFonts w:asciiTheme="majorHAnsi" w:eastAsiaTheme="majorEastAsia" w:hAnsiTheme="majorHAnsi" w:cstheme="majorBidi"/>
-      <w:color w:val="4F81BD" w:themeColor="accent1"/>
-      <w:sz w:val="24"/>
-      <w:szCs w:val="24"/>
-    </w:rPr>
-  </w:style>
-  <w:style w:type="paragraph" w:styleId="BlockText">
-    <w:name w:val="Block Text"/>
-    <w:basedOn w:val="BodyText"/>
-    <w:next w:val="BodyText"/>
-    <w:uiPriority w:val="9"/>
-    <w:unhideWhenUsed/>
-    <w:qFormat/>
-    <w:pPr>
-      <w:spacing w:before="100" w:after="100"/>
-      <w:ind w:firstLine="0" w:left="480" w:right="480"/>
-    </w:pPr>
-  </w:style>
-  <w:style w:type="paragraph" w:styleId="FootnoteText">
-    <w:name w:val="Footnote Text"/>
-    <w:basedOn w:val="Normal"/>
-    <w:next w:val="FootnoteText"/>
-    <w:uiPriority w:val="9"/>
-    <w:unhideWhenUsed/>
-    <w:qFormat/>
-  </w:style>
-  <w:style w:type="character" w:default="1" w:styleId="DefaultParagraphFont">
-    <w:name w:val="Default Paragraph Font"/>
-    <w:semiHidden/>
-    <w:unhideWhenUsed/>
-  </w:style>
-  <w:style w:type="table" w:default="1" w:styleId="Table">
-    <w:name w:val="Table"/>
-    <w:basedOn w:val="TableNormal"/>
     <w:semiHidden/>
     <w:unhideWhenUsed/>
     <w:qFormat/>
+    <w:rsid w:val="001145DD"/>
+    <w:pPr>
+      <w:spacing w:before="200" w:after="0" w:line="271" w:lineRule="auto"/>
+      <w:outlineLvl w:val="1"/>
+    </w:pPr>
+    <w:rPr>
+      <w:smallCaps/>
+      <w:sz w:val="28"/>
+      <w:szCs w:val="28"/>
+    </w:rPr>
+  </w:style>
+  <w:style w:type="paragraph" w:styleId="Heading3">
+    <w:name w:val="heading 3"/>
+    <w:basedOn w:val="Normal"/>
+    <w:next w:val="Normal"/>
+    <w:link w:val="Heading3Char"/>
+    <w:uiPriority w:val="9"/>
+    <w:semiHidden/>
+    <w:unhideWhenUsed/>
+    <w:qFormat/>
+    <w:rsid w:val="001145DD"/>
+    <w:pPr>
+      <w:spacing w:before="200" w:after="0" w:line="271" w:lineRule="auto"/>
+      <w:outlineLvl w:val="2"/>
+    </w:pPr>
+    <w:rPr>
+      <w:i/>
+      <w:iCs/>
+      <w:smallCaps/>
+      <w:spacing w:val="5"/>
+      <w:sz w:val="26"/>
+      <w:szCs w:val="26"/>
+    </w:rPr>
+  </w:style>
+  <w:style w:type="paragraph" w:styleId="Heading4">
+    <w:name w:val="heading 4"/>
+    <w:basedOn w:val="Normal"/>
+    <w:next w:val="Normal"/>
+    <w:link w:val="Heading4Char"/>
+    <w:uiPriority w:val="9"/>
+    <w:semiHidden/>
+    <w:unhideWhenUsed/>
+    <w:qFormat/>
+    <w:rsid w:val="001145DD"/>
+    <w:pPr>
+      <w:spacing w:after="0" w:line="271" w:lineRule="auto"/>
+      <w:outlineLvl w:val="3"/>
+    </w:pPr>
+    <w:rPr>
+      <w:b/>
+      <w:bCs/>
+      <w:spacing w:val="5"/>
+      <w:sz w:val="24"/>
+      <w:szCs w:val="24"/>
+    </w:rPr>
+  </w:style>
+  <w:style w:type="paragraph" w:styleId="Heading5">
+    <w:name w:val="heading 5"/>
+    <w:basedOn w:val="Normal"/>
+    <w:next w:val="Normal"/>
+    <w:link w:val="Heading5Char"/>
+    <w:uiPriority w:val="9"/>
+    <w:semiHidden/>
+    <w:unhideWhenUsed/>
+    <w:qFormat/>
+    <w:rsid w:val="001145DD"/>
+    <w:pPr>
+      <w:spacing w:after="0" w:line="271" w:lineRule="auto"/>
+      <w:outlineLvl w:val="4"/>
+    </w:pPr>
+    <w:rPr>
+      <w:i/>
+      <w:iCs/>
+      <w:sz w:val="24"/>
+      <w:szCs w:val="24"/>
+    </w:rPr>
+  </w:style>
+  <w:style w:type="paragraph" w:styleId="Heading6">
+    <w:name w:val="heading 6"/>
+    <w:basedOn w:val="Normal"/>
+    <w:next w:val="Normal"/>
+    <w:link w:val="Heading6Char"/>
+    <w:uiPriority w:val="9"/>
+    <w:semiHidden/>
+    <w:unhideWhenUsed/>
+    <w:qFormat/>
+    <w:rsid w:val="001145DD"/>
+    <w:pPr>
+      <w:shd w:val="clear" w:color="auto" w:fill="FFFFFF" w:themeFill="background1"/>
+      <w:spacing w:after="0" w:line="271" w:lineRule="auto"/>
+      <w:outlineLvl w:val="5"/>
+    </w:pPr>
+    <w:rPr>
+      <w:b/>
+      <w:bCs/>
+      <w:color w:val="595959" w:themeColor="text1" w:themeTint="A6"/>
+      <w:spacing w:val="5"/>
+    </w:rPr>
+  </w:style>
+  <w:style w:type="paragraph" w:styleId="Heading7">
+    <w:name w:val="heading 7"/>
+    <w:basedOn w:val="Normal"/>
+    <w:next w:val="Normal"/>
+    <w:link w:val="Heading7Char"/>
+    <w:uiPriority w:val="9"/>
+    <w:semiHidden/>
+    <w:unhideWhenUsed/>
+    <w:qFormat/>
+    <w:rsid w:val="001145DD"/>
+    <w:pPr>
+      <w:spacing w:after="0"/>
+      <w:outlineLvl w:val="6"/>
+    </w:pPr>
+    <w:rPr>
+      <w:b/>
+      <w:bCs/>
+      <w:i/>
+      <w:iCs/>
+      <w:color w:val="5A5A5A" w:themeColor="text1" w:themeTint="A5"/>
+      <w:sz w:val="20"/>
+      <w:szCs w:val="20"/>
+    </w:rPr>
+  </w:style>
+  <w:style w:type="paragraph" w:styleId="Heading8">
+    <w:name w:val="heading 8"/>
+    <w:basedOn w:val="Normal"/>
+    <w:next w:val="Normal"/>
+    <w:link w:val="Heading8Char"/>
+    <w:uiPriority w:val="9"/>
+    <w:semiHidden/>
+    <w:unhideWhenUsed/>
+    <w:qFormat/>
+    <w:rsid w:val="001145DD"/>
+    <w:pPr>
+      <w:spacing w:after="0"/>
+      <w:outlineLvl w:val="7"/>
+    </w:pPr>
+    <w:rPr>
+      <w:b/>
+      <w:bCs/>
+      <w:color w:val="7F7F7F" w:themeColor="text1" w:themeTint="80"/>
+      <w:sz w:val="20"/>
+      <w:szCs w:val="20"/>
+    </w:rPr>
+  </w:style>
+  <w:style w:type="paragraph" w:styleId="Heading9">
+    <w:name w:val="heading 9"/>
+    <w:basedOn w:val="Normal"/>
+    <w:next w:val="Normal"/>
+    <w:link w:val="Heading9Char"/>
+    <w:uiPriority w:val="9"/>
+    <w:semiHidden/>
+    <w:unhideWhenUsed/>
+    <w:qFormat/>
+    <w:rsid w:val="001145DD"/>
+    <w:pPr>
+      <w:spacing w:after="0" w:line="271" w:lineRule="auto"/>
+      <w:outlineLvl w:val="8"/>
+    </w:pPr>
+    <w:rPr>
+      <w:b/>
+      <w:bCs/>
+      <w:i/>
+      <w:iCs/>
+      <w:color w:val="7F7F7F" w:themeColor="text1" w:themeTint="80"/>
+      <w:sz w:val="18"/>
+      <w:szCs w:val="18"/>
+    </w:rPr>
+  </w:style>
+  <w:style w:type="character" w:default="1" w:styleId="DefaultParagraphFont">
+    <w:name w:val="Default Paragraph Font"/>
+    <w:uiPriority w:val="1"/>
+    <w:semiHidden/>
+    <w:unhideWhenUsed/>
+  </w:style>
+  <w:style w:type="table" w:default="1" w:styleId="TableNormal">
+    <w:name w:val="Normal Table"/>
+    <w:uiPriority w:val="99"/>
+    <w:semiHidden/>
+    <w:unhideWhenUsed/>
     <w:tblPr>
       <w:tblInd w:w="0" w:type="dxa"/>
       <w:tblCellMar>
@@ -4112,104 +4439,378 @@
       </w:tblCellMar>
     </w:tblPr>
   </w:style>
-  <w:style w:type="paragraph" w:customStyle="1" w:styleId="DefinitionTerm">
-    <w:name w:val="Definition Term"/>
+  <w:style w:type="numbering" w:default="1" w:styleId="NoList">
+    <w:name w:val="No List"/>
+    <w:uiPriority w:val="99"/>
+    <w:semiHidden/>
+    <w:unhideWhenUsed/>
+  </w:style>
+  <w:style w:type="character" w:customStyle="1" w:styleId="Heading1Char">
+    <w:name w:val="Heading 1 Char"/>
+    <w:basedOn w:val="DefaultParagraphFont"/>
+    <w:link w:val="Heading1"/>
+    <w:uiPriority w:val="9"/>
+    <w:rsid w:val="001145DD"/>
+    <w:rPr>
+      <w:smallCaps/>
+      <w:spacing w:val="5"/>
+      <w:sz w:val="36"/>
+      <w:szCs w:val="36"/>
+    </w:rPr>
+  </w:style>
+  <w:style w:type="character" w:customStyle="1" w:styleId="Heading2Char">
+    <w:name w:val="Heading 2 Char"/>
+    <w:basedOn w:val="DefaultParagraphFont"/>
+    <w:link w:val="Heading2"/>
+    <w:uiPriority w:val="9"/>
+    <w:semiHidden/>
+    <w:rsid w:val="001145DD"/>
+    <w:rPr>
+      <w:smallCaps/>
+      <w:sz w:val="28"/>
+      <w:szCs w:val="28"/>
+    </w:rPr>
+  </w:style>
+  <w:style w:type="character" w:customStyle="1" w:styleId="Heading3Char">
+    <w:name w:val="Heading 3 Char"/>
+    <w:basedOn w:val="DefaultParagraphFont"/>
+    <w:link w:val="Heading3"/>
+    <w:uiPriority w:val="9"/>
+    <w:semiHidden/>
+    <w:rsid w:val="001145DD"/>
+    <w:rPr>
+      <w:i/>
+      <w:iCs/>
+      <w:smallCaps/>
+      <w:spacing w:val="5"/>
+      <w:sz w:val="26"/>
+      <w:szCs w:val="26"/>
+    </w:rPr>
+  </w:style>
+  <w:style w:type="character" w:customStyle="1" w:styleId="Heading4Char">
+    <w:name w:val="Heading 4 Char"/>
+    <w:basedOn w:val="DefaultParagraphFont"/>
+    <w:link w:val="Heading4"/>
+    <w:uiPriority w:val="9"/>
+    <w:semiHidden/>
+    <w:rsid w:val="001145DD"/>
+    <w:rPr>
+      <w:b/>
+      <w:bCs/>
+      <w:spacing w:val="5"/>
+      <w:sz w:val="24"/>
+      <w:szCs w:val="24"/>
+    </w:rPr>
+  </w:style>
+  <w:style w:type="character" w:customStyle="1" w:styleId="Heading5Char">
+    <w:name w:val="Heading 5 Char"/>
+    <w:basedOn w:val="DefaultParagraphFont"/>
+    <w:link w:val="Heading5"/>
+    <w:uiPriority w:val="9"/>
+    <w:semiHidden/>
+    <w:rsid w:val="001145DD"/>
+    <w:rPr>
+      <w:i/>
+      <w:iCs/>
+      <w:sz w:val="24"/>
+      <w:szCs w:val="24"/>
+    </w:rPr>
+  </w:style>
+  <w:style w:type="character" w:customStyle="1" w:styleId="Heading6Char">
+    <w:name w:val="Heading 6 Char"/>
+    <w:basedOn w:val="DefaultParagraphFont"/>
+    <w:link w:val="Heading6"/>
+    <w:uiPriority w:val="9"/>
+    <w:semiHidden/>
+    <w:rsid w:val="001145DD"/>
+    <w:rPr>
+      <w:b/>
+      <w:bCs/>
+      <w:color w:val="595959" w:themeColor="text1" w:themeTint="A6"/>
+      <w:spacing w:val="5"/>
+      <w:shd w:val="clear" w:color="auto" w:fill="FFFFFF" w:themeFill="background1"/>
+    </w:rPr>
+  </w:style>
+  <w:style w:type="character" w:customStyle="1" w:styleId="Heading7Char">
+    <w:name w:val="Heading 7 Char"/>
+    <w:basedOn w:val="DefaultParagraphFont"/>
+    <w:link w:val="Heading7"/>
+    <w:uiPriority w:val="9"/>
+    <w:semiHidden/>
+    <w:rsid w:val="001145DD"/>
+    <w:rPr>
+      <w:b/>
+      <w:bCs/>
+      <w:i/>
+      <w:iCs/>
+      <w:color w:val="5A5A5A" w:themeColor="text1" w:themeTint="A5"/>
+      <w:sz w:val="20"/>
+      <w:szCs w:val="20"/>
+    </w:rPr>
+  </w:style>
+  <w:style w:type="character" w:customStyle="1" w:styleId="Heading8Char">
+    <w:name w:val="Heading 8 Char"/>
+    <w:basedOn w:val="DefaultParagraphFont"/>
+    <w:link w:val="Heading8"/>
+    <w:uiPriority w:val="9"/>
+    <w:semiHidden/>
+    <w:rsid w:val="001145DD"/>
+    <w:rPr>
+      <w:b/>
+      <w:bCs/>
+      <w:color w:val="7F7F7F" w:themeColor="text1" w:themeTint="80"/>
+      <w:sz w:val="20"/>
+      <w:szCs w:val="20"/>
+    </w:rPr>
+  </w:style>
+  <w:style w:type="character" w:customStyle="1" w:styleId="Heading9Char">
+    <w:name w:val="Heading 9 Char"/>
+    <w:basedOn w:val="DefaultParagraphFont"/>
+    <w:link w:val="Heading9"/>
+    <w:uiPriority w:val="9"/>
+    <w:semiHidden/>
+    <w:rsid w:val="001145DD"/>
+    <w:rPr>
+      <w:b/>
+      <w:bCs/>
+      <w:i/>
+      <w:iCs/>
+      <w:color w:val="7F7F7F" w:themeColor="text1" w:themeTint="80"/>
+      <w:sz w:val="18"/>
+      <w:szCs w:val="18"/>
+    </w:rPr>
+  </w:style>
+  <w:style w:type="paragraph" w:styleId="Title">
+    <w:name w:val="Title"/>
     <w:basedOn w:val="Normal"/>
-    <w:next w:val="Definition"/>
+    <w:next w:val="Normal"/>
+    <w:link w:val="TitleChar"/>
+    <w:uiPriority w:val="10"/>
+    <w:qFormat/>
+    <w:rsid w:val="001145DD"/>
     <w:pPr>
-      <w:keepNext/>
-      <w:keepLines/>
-      <w:spacing w:after="0"/>
+      <w:spacing w:after="300" w:line="240" w:lineRule="auto"/>
+      <w:contextualSpacing/>
     </w:pPr>
     <w:rPr>
+      <w:smallCaps/>
+      <w:sz w:val="52"/>
+      <w:szCs w:val="52"/>
+    </w:rPr>
+  </w:style>
+  <w:style w:type="character" w:customStyle="1" w:styleId="TitleChar">
+    <w:name w:val="Title Char"/>
+    <w:basedOn w:val="DefaultParagraphFont"/>
+    <w:link w:val="Title"/>
+    <w:uiPriority w:val="10"/>
+    <w:rsid w:val="001145DD"/>
+    <w:rPr>
+      <w:smallCaps/>
+      <w:sz w:val="52"/>
+      <w:szCs w:val="52"/>
+    </w:rPr>
+  </w:style>
+  <w:style w:type="paragraph" w:styleId="Subtitle">
+    <w:name w:val="Subtitle"/>
+    <w:basedOn w:val="Normal"/>
+    <w:next w:val="Normal"/>
+    <w:link w:val="SubtitleChar"/>
+    <w:uiPriority w:val="11"/>
+    <w:qFormat/>
+    <w:rsid w:val="001145DD"/>
+    <w:rPr>
+      <w:i/>
+      <w:iCs/>
+      <w:smallCaps/>
+      <w:spacing w:val="10"/>
+      <w:sz w:val="28"/>
+      <w:szCs w:val="28"/>
+    </w:rPr>
+  </w:style>
+  <w:style w:type="character" w:customStyle="1" w:styleId="SubtitleChar">
+    <w:name w:val="Subtitle Char"/>
+    <w:basedOn w:val="DefaultParagraphFont"/>
+    <w:link w:val="Subtitle"/>
+    <w:uiPriority w:val="11"/>
+    <w:rsid w:val="001145DD"/>
+    <w:rPr>
+      <w:i/>
+      <w:iCs/>
+      <w:smallCaps/>
+      <w:spacing w:val="10"/>
+      <w:sz w:val="28"/>
+      <w:szCs w:val="28"/>
+    </w:rPr>
+  </w:style>
+  <w:style w:type="character" w:styleId="Strong">
+    <w:name w:val="Strong"/>
+    <w:uiPriority w:val="22"/>
+    <w:qFormat/>
+    <w:rsid w:val="001145DD"/>
+    <w:rPr>
       <w:b/>
-    </w:rPr>
-  </w:style>
-  <w:style w:type="paragraph" w:customStyle="1" w:styleId="Definition">
-    <w:name w:val="Definition"/>
+      <w:bCs/>
+    </w:rPr>
+  </w:style>
+  <w:style w:type="character" w:styleId="Emphasis">
+    <w:name w:val="Emphasis"/>
+    <w:uiPriority w:val="20"/>
+    <w:qFormat/>
+    <w:rsid w:val="001145DD"/>
+    <w:rPr>
+      <w:b/>
+      <w:bCs/>
+      <w:i/>
+      <w:iCs/>
+      <w:spacing w:val="10"/>
+    </w:rPr>
+  </w:style>
+  <w:style w:type="paragraph" w:styleId="NoSpacing">
+    <w:name w:val="No Spacing"/>
     <w:basedOn w:val="Normal"/>
-  </w:style>
-  <w:style w:type="paragraph" w:styleId="Caption">
-    <w:name w:val="Caption"/>
+    <w:uiPriority w:val="1"/>
+    <w:qFormat/>
+    <w:rsid w:val="001145DD"/>
+    <w:pPr>
+      <w:spacing w:after="0" w:line="240" w:lineRule="auto"/>
+    </w:pPr>
+  </w:style>
+  <w:style w:type="paragraph" w:styleId="ListParagraph">
+    <w:name w:val="List Paragraph"/>
     <w:basedOn w:val="Normal"/>
-    <w:link w:val="BodyTextChar"/>
+    <w:uiPriority w:val="34"/>
+    <w:qFormat/>
+    <w:rsid w:val="001145DD"/>
     <w:pPr>
-      <w:spacing w:before="0" w:after="120"/>
+      <w:ind w:left="720"/>
+      <w:contextualSpacing/>
     </w:pPr>
+  </w:style>
+  <w:style w:type="paragraph" w:styleId="Quote">
+    <w:name w:val="Quote"/>
+    <w:basedOn w:val="Normal"/>
+    <w:next w:val="Normal"/>
+    <w:link w:val="QuoteChar"/>
+    <w:uiPriority w:val="29"/>
+    <w:qFormat/>
+    <w:rsid w:val="001145DD"/>
     <w:rPr>
       <w:i/>
-    </w:rPr>
-  </w:style>
-  <w:style w:type="paragraph" w:customStyle="1" w:styleId="TableCaption">
-    <w:name w:val="Table Caption"/>
-    <w:basedOn w:val="Caption"/>
+      <w:iCs/>
+    </w:rPr>
+  </w:style>
+  <w:style w:type="character" w:customStyle="1" w:styleId="QuoteChar">
+    <w:name w:val="Quote Char"/>
+    <w:basedOn w:val="DefaultParagraphFont"/>
+    <w:link w:val="Quote"/>
+    <w:uiPriority w:val="29"/>
+    <w:rsid w:val="001145DD"/>
+    <w:rPr>
+      <w:i/>
+      <w:iCs/>
+    </w:rPr>
+  </w:style>
+  <w:style w:type="paragraph" w:styleId="IntenseQuote">
+    <w:name w:val="Intense Quote"/>
+    <w:basedOn w:val="Normal"/>
+    <w:next w:val="Normal"/>
+    <w:link w:val="IntenseQuoteChar"/>
+    <w:uiPriority w:val="30"/>
+    <w:qFormat/>
+    <w:rsid w:val="001145DD"/>
     <w:pPr>
-      <w:keepNext/>
+      <w:pBdr>
+        <w:top w:val="single" w:sz="4" w:space="10" w:color="auto"/>
+        <w:bottom w:val="single" w:sz="4" w:space="10" w:color="auto"/>
+      </w:pBdr>
+      <w:spacing w:before="240" w:after="240" w:line="300" w:lineRule="auto"/>
+      <w:ind w:left="1152" w:right="1152"/>
+      <w:jc w:val="both"/>
     </w:pPr>
-  </w:style>
-  <w:style w:type="paragraph" w:customStyle="1" w:styleId="ImageCaption">
-    <w:name w:val="Image Caption"/>
-    <w:basedOn w:val="Caption"/>
-  </w:style>
-  <w:style w:type="paragraph" w:customStyle="1" w:styleId="Figure">
-    <w:name w:val="Figure"/>
-    <w:basedOn w:val="Normal"/>
-  </w:style>
-  <w:style w:type="paragraph" w:customStyle="1" w:styleId="CaptionedFigure">
-    <w:name w:val="Captioned Figure"/>
-    <w:basedOn w:val="Figure"/>
-    <w:pPr>
-      <w:keepNext/>
-    </w:pPr>
-  </w:style>
-  <w:style w:type="character" w:customStyle="1" w:styleId="BodyTextChar">
-    <w:name w:val="Body Text Char"/>
+    <w:rPr>
+      <w:i/>
+      <w:iCs/>
+    </w:rPr>
+  </w:style>
+  <w:style w:type="character" w:customStyle="1" w:styleId="IntenseQuoteChar">
+    <w:name w:val="Intense Quote Char"/>
     <w:basedOn w:val="DefaultParagraphFont"/>
-    <w:link w:val="BodyText"/>
-  </w:style>
-  <w:style w:type="character" w:customStyle="1" w:styleId="VerbatimChar">
-    <w:name w:val="Verbatim Char"/>
-    <w:basedOn w:val="BodyTextChar"/>
-    <w:rPr>
-      <w:rFonts w:ascii="Consolas" w:hAnsi="Consolas"/>
-      <w:sz w:val="22"/>
-    </w:rPr>
-  </w:style>
-  <w:style w:type="character" w:customStyle="1" w:styleId="SectionNumber">
-    <w:name w:val="Section Number"/>
-    <w:basedOn w:val="BodyTextChar"/>
-  </w:style>
-  <w:style w:type="character" w:styleId="FootnoteReference">
-    <w:name w:val="Footnote Reference"/>
-    <w:basedOn w:val="BodyTextChar"/>
-    <w:rPr>
-      <w:vertAlign w:val="superscript"/>
-    </w:rPr>
-  </w:style>
-  <w:style w:type="character" w:styleId="Hyperlink">
-    <w:name w:val="Hyperlink"/>
-    <w:basedOn w:val="BodyTextChar"/>
-    <w:rPr>
-      <w:color w:val="4F81BD" w:themeColor="accent1"/>
+    <w:link w:val="IntenseQuote"/>
+    <w:uiPriority w:val="30"/>
+    <w:rsid w:val="001145DD"/>
+    <w:rPr>
+      <w:i/>
+      <w:iCs/>
+    </w:rPr>
+  </w:style>
+  <w:style w:type="character" w:styleId="SubtleEmphasis">
+    <w:name w:val="Subtle Emphasis"/>
+    <w:uiPriority w:val="19"/>
+    <w:qFormat/>
+    <w:rsid w:val="001145DD"/>
+    <w:rPr>
+      <w:i/>
+      <w:iCs/>
+    </w:rPr>
+  </w:style>
+  <w:style w:type="character" w:styleId="IntenseEmphasis">
+    <w:name w:val="Intense Emphasis"/>
+    <w:uiPriority w:val="21"/>
+    <w:qFormat/>
+    <w:rsid w:val="001145DD"/>
+    <w:rPr>
+      <w:b/>
+      <w:bCs/>
+      <w:i/>
+      <w:iCs/>
+    </w:rPr>
+  </w:style>
+  <w:style w:type="character" w:styleId="SubtleReference">
+    <w:name w:val="Subtle Reference"/>
+    <w:basedOn w:val="DefaultParagraphFont"/>
+    <w:uiPriority w:val="31"/>
+    <w:qFormat/>
+    <w:rsid w:val="001145DD"/>
+    <w:rPr>
+      <w:smallCaps/>
+    </w:rPr>
+  </w:style>
+  <w:style w:type="character" w:styleId="IntenseReference">
+    <w:name w:val="Intense Reference"/>
+    <w:uiPriority w:val="32"/>
+    <w:qFormat/>
+    <w:rsid w:val="001145DD"/>
+    <w:rPr>
+      <w:b/>
+      <w:bCs/>
+      <w:smallCaps/>
+    </w:rPr>
+  </w:style>
+  <w:style w:type="character" w:styleId="BookTitle">
+    <w:name w:val="Book Title"/>
+    <w:basedOn w:val="DefaultParagraphFont"/>
+    <w:uiPriority w:val="33"/>
+    <w:qFormat/>
+    <w:rsid w:val="001145DD"/>
+    <w:rPr>
+      <w:i/>
+      <w:iCs/>
+      <w:smallCaps/>
+      <w:spacing w:val="5"/>
     </w:rPr>
   </w:style>
   <w:style w:type="paragraph" w:styleId="TOCHeading">
     <w:name w:val="TOC Heading"/>
     <w:basedOn w:val="Heading1"/>
-    <w:next w:val="BodyText"/>
+    <w:next w:val="Normal"/>
     <w:uiPriority w:val="39"/>
+    <w:semiHidden/>
     <w:unhideWhenUsed/>
     <w:qFormat/>
+    <w:rsid w:val="001145DD"/>
     <w:pPr>
-      <w:spacing w:before="240" w:line="259" w:lineRule="auto"/>
       <w:outlineLvl w:val="9"/>
     </w:pPr>
-    <w:rPr>
-      <w:rFonts w:asciiTheme="majorHAnsi" w:eastAsiaTheme="majorEastAsia" w:hAnsiTheme="majorHAnsi" w:cstheme="majorBidi"/>
-      <w:b w:val="0"/>
-      <w:bCs w:val="0"/>
-      <w:color w:val="365F91" w:themeColor="accent1" w:themeShade="BF"/>
-    </w:rPr>
   </w:style>
   <w:style w:type="paragraph" w:customStyle="1" w:styleId="SourceCode">
     <w:name w:val="Source Code"/>
@@ -4446,7 +5047,7 @@
 <file path=word/theme/theme1.xml><?xml version="1.0" encoding="utf-8"?>
 <a:theme xmlns:a="http://schemas.openxmlformats.org/drawingml/2006/main" name="Office Theme">
   <a:themeElements>
-    <a:clrScheme name="Office">
+    <a:clrScheme name="Grayscale">
       <a:dk1>
         <a:sysClr val="windowText" lastClr="000000"/>
       </a:dk1>
@@ -4454,79 +5055,45 @@
         <a:sysClr val="window" lastClr="FFFFFF"/>
       </a:lt1>
       <a:dk2>
-        <a:srgbClr val="1F497D"/>
+        <a:srgbClr val="000000"/>
       </a:dk2>
       <a:lt2>
-        <a:srgbClr val="EEECE1"/>
+        <a:srgbClr val="F8F8F8"/>
       </a:lt2>
       <a:accent1>
-        <a:srgbClr val="4F81BD"/>
+        <a:srgbClr val="DDDDDD"/>
       </a:accent1>
       <a:accent2>
-        <a:srgbClr val="C0504D"/>
+        <a:srgbClr val="B2B2B2"/>
       </a:accent2>
       <a:accent3>
-        <a:srgbClr val="9BBB59"/>
+        <a:srgbClr val="969696"/>
       </a:accent3>
       <a:accent4>
-        <a:srgbClr val="8064A2"/>
+        <a:srgbClr val="808080"/>
       </a:accent4>
       <a:accent5>
-        <a:srgbClr val="4BACC6"/>
+        <a:srgbClr val="5F5F5F"/>
       </a:accent5>
       <a:accent6>
-        <a:srgbClr val="F79646"/>
+        <a:srgbClr val="4D4D4D"/>
       </a:accent6>
       <a:hlink>
-        <a:srgbClr val="0000FF"/>
+        <a:srgbClr val="5F5F5F"/>
       </a:hlink>
       <a:folHlink>
-        <a:srgbClr val="800080"/>
+        <a:srgbClr val="919191"/>
       </a:folHlink>
     </a:clrScheme>
-    <a:fontScheme name="Office">
+    <a:fontScheme name="Arial">
       <a:majorFont>
-        <a:latin typeface="Calibri"/>
+        <a:latin typeface="Arial" panose="020B0604020202020204"/>
         <a:ea typeface=""/>
         <a:cs typeface=""/>
-        <a:font script="Jpan" typeface="ＭＳ ゴシック"/>
-        <a:font script="Hang" typeface="맑은 고딕"/>
-        <a:font script="Hans" typeface="宋体"/>
-        <a:font script="Hant" typeface="新細明體"/>
-        <a:font script="Arab" typeface="Times New Roman"/>
-        <a:font script="Hebr" typeface="Times New Roman"/>
-        <a:font script="Thai" typeface="Angsana New"/>
-        <a:font script="Ethi" typeface="Nyala"/>
-        <a:font script="Beng" typeface="Vrinda"/>
-        <a:font script="Gujr" typeface="Shruti"/>
-        <a:font script="Khmr" typeface="MoolBoran"/>
-        <a:font script="Knda" typeface="Tunga"/>
-        <a:font script="Guru" typeface="Raavi"/>
-        <a:font script="Cans" typeface="Euphemia"/>
-        <a:font script="Cher" typeface="Plantagenet Cherokee"/>
-        <a:font script="Yiii" typeface="Microsoft Yi Baiti"/>
-        <a:font script="Tibt" typeface="Microsoft Himalaya"/>
-        <a:font script="Thaa" typeface="MV Boli"/>
-        <a:font script="Deva" typeface="Mangal"/>
-        <a:font script="Telu" typeface="Gautami"/>
-        <a:font script="Taml" typeface="Latha"/>
-        <a:font script="Syrc" typeface="Estrangelo Edessa"/>
-        <a:font script="Orya" typeface="Kalinga"/>
-        <a:font script="Mlym" typeface="Kartika"/>
-        <a:font script="Laoo" typeface="DokChampa"/>
-        <a:font script="Sinh" typeface="Iskoola Pota"/>
-        <a:font script="Mong" typeface="Mongolian Baiti"/>
-        <a:font script="Viet" typeface="Times New Roman"/>
-        <a:font script="Uigh" typeface="Microsoft Uighur"/>
-      </a:majorFont>
-      <a:minorFont>
-        <a:latin typeface="Cambria"/>
-        <a:ea typeface=""/>
-        <a:cs typeface=""/>
-        <a:font script="Jpan" typeface="ＭＳ 明朝"/>
-        <a:font script="Hang" typeface="맑은 고딕"/>
-        <a:font script="Hans" typeface="宋体"/>
-        <a:font script="Hant" typeface="新細明體"/>
+        <a:font script="Jpan" typeface="ＭＳ Ｐゴシック"/>
+        <a:font script="Hang" typeface="굴림"/>
+        <a:font script="Hans" typeface="黑体"/>
+        <a:font script="Hant" typeface="微軟正黑體"/>
         <a:font script="Arab" typeface="Arial"/>
         <a:font script="Hebr" typeface="Arial"/>
         <a:font script="Thai" typeface="Cordia New"/>
@@ -4552,6 +5119,42 @@
         <a:font script="Mong" typeface="Mongolian Baiti"/>
         <a:font script="Viet" typeface="Arial"/>
         <a:font script="Uigh" typeface="Microsoft Uighur"/>
+        <a:font script="Geor" typeface="Sylfaen"/>
+      </a:majorFont>
+      <a:minorFont>
+        <a:latin typeface="Arial" panose="020B0604020202020204"/>
+        <a:ea typeface=""/>
+        <a:cs typeface=""/>
+        <a:font script="Jpan" typeface="ＭＳ Ｐゴシック"/>
+        <a:font script="Hang" typeface="굴림"/>
+        <a:font script="Hans" typeface="黑体"/>
+        <a:font script="Hant" typeface="微軟正黑體"/>
+        <a:font script="Arab" typeface="Arial"/>
+        <a:font script="Hebr" typeface="Arial"/>
+        <a:font script="Thai" typeface="Cordia New"/>
+        <a:font script="Ethi" typeface="Nyala"/>
+        <a:font script="Beng" typeface="Vrinda"/>
+        <a:font script="Gujr" typeface="Shruti"/>
+        <a:font script="Khmr" typeface="DaunPenh"/>
+        <a:font script="Knda" typeface="Tunga"/>
+        <a:font script="Guru" typeface="Raavi"/>
+        <a:font script="Cans" typeface="Euphemia"/>
+        <a:font script="Cher" typeface="Plantagenet Cherokee"/>
+        <a:font script="Yiii" typeface="Microsoft Yi Baiti"/>
+        <a:font script="Tibt" typeface="Microsoft Himalaya"/>
+        <a:font script="Thaa" typeface="MV Boli"/>
+        <a:font script="Deva" typeface="Mangal"/>
+        <a:font script="Telu" typeface="Gautami"/>
+        <a:font script="Taml" typeface="Latha"/>
+        <a:font script="Syrc" typeface="Estrangelo Edessa"/>
+        <a:font script="Orya" typeface="Kalinga"/>
+        <a:font script="Mlym" typeface="Kartika"/>
+        <a:font script="Laoo" typeface="DokChampa"/>
+        <a:font script="Sinh" typeface="Iskoola Pota"/>
+        <a:font script="Mong" typeface="Mongolian Baiti"/>
+        <a:font script="Viet" typeface="Arial"/>
+        <a:font script="Uigh" typeface="Microsoft Uighur"/>
+        <a:font script="Geor" typeface="Sylfaen"/>
       </a:minorFont>
     </a:fontScheme>
     <a:fmtScheme name="Office">
@@ -4563,200 +5166,141 @@
           <a:gsLst>
             <a:gs pos="0">
               <a:schemeClr val="phClr">
-                <a:tint val="50000"/>
-                <a:satMod val="300000"/>
+                <a:lumMod val="110000"/>
+                <a:satMod val="105000"/>
+                <a:tint val="67000"/>
               </a:schemeClr>
             </a:gs>
-            <a:gs pos="35000">
+            <a:gs pos="50000">
               <a:schemeClr val="phClr">
-                <a:tint val="37000"/>
-                <a:satMod val="300000"/>
+                <a:lumMod val="105000"/>
+                <a:satMod val="103000"/>
+                <a:tint val="73000"/>
               </a:schemeClr>
             </a:gs>
             <a:gs pos="100000">
               <a:schemeClr val="phClr">
-                <a:tint val="15000"/>
-                <a:satMod val="350000"/>
+                <a:lumMod val="105000"/>
+                <a:satMod val="109000"/>
+                <a:tint val="81000"/>
               </a:schemeClr>
             </a:gs>
           </a:gsLst>
-          <a:lin ang="16200000" scaled="1"/>
+          <a:lin ang="5400000" scaled="0"/>
         </a:gradFill>
         <a:gradFill rotWithShape="1">
           <a:gsLst>
             <a:gs pos="0">
               <a:schemeClr val="phClr">
-                <a:tint val="100000"/>
+                <a:satMod val="103000"/>
+                <a:lumMod val="102000"/>
+                <a:tint val="94000"/>
+              </a:schemeClr>
+            </a:gs>
+            <a:gs pos="50000">
+              <a:schemeClr val="phClr">
+                <a:satMod val="110000"/>
+                <a:lumMod val="100000"/>
                 <a:shade val="100000"/>
-                <a:satMod val="130000"/>
               </a:schemeClr>
             </a:gs>
             <a:gs pos="100000">
               <a:schemeClr val="phClr">
-                <a:tint val="50000"/>
-                <a:shade val="100000"/>
-                <a:satMod val="350000"/>
+                <a:lumMod val="99000"/>
+                <a:satMod val="120000"/>
+                <a:shade val="78000"/>
               </a:schemeClr>
             </a:gs>
           </a:gsLst>
-          <a:lin ang="16200000" scaled="0"/>
+          <a:lin ang="5400000" scaled="0"/>
         </a:gradFill>
       </a:fillStyleLst>
       <a:lnStyleLst>
-        <a:ln w="9525" cap="flat" cmpd="sng" algn="ctr">
-          <a:solidFill>
-            <a:schemeClr val="phClr">
-              <a:shade val="95000"/>
-              <a:satMod val="105000"/>
-            </a:schemeClr>
-          </a:solidFill>
-          <a:prstDash val="solid"/>
-        </a:ln>
-        <a:ln w="25400" cap="flat" cmpd="sng" algn="ctr">
+        <a:ln w="6350" cap="flat" cmpd="sng" algn="ctr">
           <a:solidFill>
             <a:schemeClr val="phClr"/>
           </a:solidFill>
           <a:prstDash val="solid"/>
+          <a:miter lim="800000"/>
         </a:ln>
-        <a:ln w="38100" cap="flat" cmpd="sng" algn="ctr">
+        <a:ln w="12700" cap="flat" cmpd="sng" algn="ctr">
           <a:solidFill>
             <a:schemeClr val="phClr"/>
           </a:solidFill>
           <a:prstDash val="solid"/>
+          <a:miter lim="800000"/>
+        </a:ln>
+        <a:ln w="19050" cap="flat" cmpd="sng" algn="ctr">
+          <a:solidFill>
+            <a:schemeClr val="phClr"/>
+          </a:solidFill>
+          <a:prstDash val="solid"/>
+          <a:miter lim="800000"/>
         </a:ln>
       </a:lnStyleLst>
       <a:effectStyleLst>
         <a:effectStyle>
+          <a:effectLst/>
+        </a:effectStyle>
+        <a:effectStyle>
+          <a:effectLst/>
+        </a:effectStyle>
+        <a:effectStyle>
           <a:effectLst>
-            <a:outerShdw blurRad="40000" dist="20000" dir="5400000" rotWithShape="0">
+            <a:outerShdw blurRad="57150" dist="19050" dir="5400000" algn="ctr" rotWithShape="0">
               <a:srgbClr val="000000">
-                <a:alpha val="38000"/>
+                <a:alpha val="63000"/>
               </a:srgbClr>
             </a:outerShdw>
           </a:effectLst>
-        </a:effectStyle>
-        <a:effectStyle>
-          <a:effectLst>
-            <a:outerShdw blurRad="40000" dist="23000" dir="5400000" rotWithShape="0">
-              <a:srgbClr val="000000">
-                <a:alpha val="35000"/>
-              </a:srgbClr>
-            </a:outerShdw>
-          </a:effectLst>
-        </a:effectStyle>
-        <a:effectStyle>
-          <a:effectLst>
-            <a:outerShdw blurRad="40000" dist="23000" dir="5400000" rotWithShape="0">
-              <a:srgbClr val="000000">
-                <a:alpha val="35000"/>
-              </a:srgbClr>
-            </a:outerShdw>
-          </a:effectLst>
-          <a:scene3d>
-            <a:camera prst="orthographicFront">
-              <a:rot lat="0" lon="0" rev="0"/>
-            </a:camera>
-            <a:lightRig rig="threePt" dir="t">
-              <a:rot lat="0" lon="0" rev="1200000"/>
-            </a:lightRig>
-          </a:scene3d>
-          <a:sp3d>
-            <a:bevelT w="63500" h="25400"/>
-          </a:sp3d>
         </a:effectStyle>
       </a:effectStyleLst>
       <a:bgFillStyleLst>
         <a:solidFill>
           <a:schemeClr val="phClr"/>
         </a:solidFill>
+        <a:solidFill>
+          <a:schemeClr val="phClr">
+            <a:tint val="95000"/>
+            <a:satMod val="170000"/>
+          </a:schemeClr>
+        </a:solidFill>
         <a:gradFill rotWithShape="1">
           <a:gsLst>
             <a:gs pos="0">
               <a:schemeClr val="phClr">
-                <a:tint val="40000"/>
-                <a:satMod val="350000"/>
+                <a:tint val="93000"/>
+                <a:satMod val="150000"/>
+                <a:shade val="98000"/>
+                <a:lumMod val="102000"/>
               </a:schemeClr>
             </a:gs>
-            <a:gs pos="40000">
+            <a:gs pos="50000">
               <a:schemeClr val="phClr">
-                <a:tint val="45000"/>
-                <a:shade val="99000"/>
-                <a:satMod val="350000"/>
+                <a:tint val="98000"/>
+                <a:satMod val="130000"/>
+                <a:shade val="90000"/>
+                <a:lumMod val="103000"/>
               </a:schemeClr>
             </a:gs>
             <a:gs pos="100000">
               <a:schemeClr val="phClr">
-                <a:shade val="20000"/>
-                <a:satMod val="255000"/>
+                <a:shade val="63000"/>
+                <a:satMod val="120000"/>
               </a:schemeClr>
             </a:gs>
           </a:gsLst>
-          <a:path path="circle">
-            <a:fillToRect l="50000" t="-80000" r="50000" b="180000"/>
-          </a:path>
-        </a:gradFill>
-        <a:gradFill rotWithShape="1">
-          <a:gsLst>
-            <a:gs pos="0">
-              <a:schemeClr val="phClr">
-                <a:tint val="80000"/>
-                <a:satMod val="300000"/>
-              </a:schemeClr>
-            </a:gs>
-            <a:gs pos="100000">
-              <a:schemeClr val="phClr">
-                <a:shade val="30000"/>
-                <a:satMod val="200000"/>
-              </a:schemeClr>
-            </a:gs>
-          </a:gsLst>
-          <a:path path="circle">
-            <a:fillToRect l="50000" t="50000" r="50000" b="50000"/>
-          </a:path>
+          <a:lin ang="5400000" scaled="0"/>
         </a:gradFill>
       </a:bgFillStyleLst>
     </a:fmtScheme>
   </a:themeElements>
-  <a:objectDefaults>
-    <a:spDef>
-      <a:spPr/>
-      <a:bodyPr/>
-      <a:lstStyle/>
-      <a:style>
-        <a:lnRef idx="1">
-          <a:schemeClr val="accent1"/>
-        </a:lnRef>
-        <a:fillRef idx="3">
-          <a:schemeClr val="accent1"/>
-        </a:fillRef>
-        <a:effectRef idx="2">
-          <a:schemeClr val="accent1"/>
-        </a:effectRef>
-        <a:fontRef idx="minor">
-          <a:schemeClr val="lt1"/>
-        </a:fontRef>
-      </a:style>
-    </a:spDef>
-    <a:lnDef>
-      <a:spPr/>
-      <a:bodyPr/>
-      <a:lstStyle/>
-      <a:style>
-        <a:lnRef idx="2">
-          <a:schemeClr val="accent1"/>
-        </a:lnRef>
-        <a:fillRef idx="0">
-          <a:schemeClr val="accent1"/>
-        </a:fillRef>
-        <a:effectRef idx="1">
-          <a:schemeClr val="accent1"/>
-        </a:effectRef>
-        <a:fontRef idx="minor">
-          <a:schemeClr val="tx1"/>
-        </a:fontRef>
-      </a:style>
-    </a:lnDef>
-  </a:objectDefaults>
+  <a:objectDefaults/>
   <a:extraClrSchemeLst/>
+  <a:extLst>
+    <a:ext uri="{05A4C25C-085E-4340-85A3-A5531E510DB2}">
+      <thm15:themeFamily xmlns:thm15="http://schemas.microsoft.com/office/thememl/2012/main" name="Office Theme" id="{62F939B6-93AF-4DB8-9C6B-D6C7DFDC589F}" vid="{4A3C46E8-61CC-4603-A589-7422A47A8E4A}"/>
+    </a:ext>
+  </a:extLst>
 </a:theme>
 </file>
</xml_diff>